<commit_message>
Verder gewerkt aan PvA
</commit_message>
<xml_diff>
--- a/docs/Projectdossier/02 - Plan van Aanpak/Plan van aanpak - v0.1.docx
+++ b/docs/Projectdossier/02 - Plan van Aanpak/Plan van aanpak - v0.1.docx
@@ -1939,6 +1939,13 @@
     </w:p>
     <w:p>
       <w:pPr>
+        <w:rPr>
+          <w:sz w:val="22"/>
+        </w:rPr>
+      </w:pPr>
+    </w:p>
+    <w:p>
+      <w:pPr>
         <w:pStyle w:val="Kop2"/>
       </w:pPr>
       <w:bookmarkStart w:id="3" w:name="__RefHeading__671_1707620482"/>
@@ -1959,21 +1966,7 @@
         <w:rPr>
           <w:sz w:val="22"/>
         </w:rPr>
-        <w:t xml:space="preserve">Mensen vervelen zich, en willen graag via internet, in hun eentje, en spelletje </w:t>
-      </w:r>
-      <w:proofErr w:type="spellStart"/>
-      <w:r>
-        <w:rPr>
-          <w:sz w:val="22"/>
-        </w:rPr>
-        <w:t>spelen</w:t>
-      </w:r>
-      <w:proofErr w:type="spellEnd"/>
-      <w:r>
-        <w:rPr>
-          <w:sz w:val="22"/>
-        </w:rPr>
-        <w:t>. Wat voor spel kan er ontwikkeld worden om die verveling te verbannen?</w:t>
+        <w:t>Mensen vervelen zich, en willen graag via internet, in hun eentje, en spelletje spelen. Wat voor spel kan er ontwikkeld worden om die verveling te verbannen?</w:t>
       </w:r>
     </w:p>
     <w:p>
@@ -2091,43 +2084,13 @@
         <w:rPr>
           <w:sz w:val="22"/>
         </w:rPr>
-        <w:t>Aan het eind van dit project levert de opdrachtnemer een website op. Deze website zal aan de volgende eigenschappen voldoen:</w:t>
-      </w:r>
-    </w:p>
-    <w:p>
-      <w:pPr>
-        <w:pStyle w:val="Lijstalinea1"/>
-        <w:numPr>
-          <w:ilvl w:val="0"/>
-          <w:numId w:val="4"/>
-        </w:numPr>
-        <w:rPr>
-          <w:sz w:val="22"/>
-        </w:rPr>
-      </w:pPr>
-      <w:r>
-        <w:rPr>
-          <w:sz w:val="22"/>
-        </w:rPr>
-        <w:t>De website zal informatie bieden over de bioscoopketen Filmpje en over de programmering van de bioscoop in Rotterdam.</w:t>
-      </w:r>
-    </w:p>
-    <w:p>
-      <w:pPr>
-        <w:pStyle w:val="Lijstalinea1"/>
-        <w:numPr>
-          <w:ilvl w:val="0"/>
-          <w:numId w:val="4"/>
-        </w:numPr>
-        <w:rPr>
-          <w:sz w:val="22"/>
-        </w:rPr>
-      </w:pPr>
-      <w:r>
-        <w:rPr>
-          <w:sz w:val="22"/>
-        </w:rPr>
-        <w:t xml:space="preserve">Alle informatie die vindbaar moet zijn op het platform </w:t>
+        <w:t xml:space="preserve">Aan het eind van dit project levert de </w:t>
+      </w:r>
+      <w:r>
+        <w:rPr>
+          <w:sz w:val="22"/>
+        </w:rPr>
+        <w:t xml:space="preserve">projectgroep een </w:t>
       </w:r>
       <w:proofErr w:type="spellStart"/>
       <w:r>
@@ -2135,7 +2098,7 @@
           <w:i/>
           <w:sz w:val="22"/>
         </w:rPr>
-        <w:t>personal</w:t>
+        <w:t>tower</w:t>
       </w:r>
       <w:proofErr w:type="spellEnd"/>
       <w:r>
@@ -2143,147 +2106,55 @@
           <w:i/>
           <w:sz w:val="22"/>
         </w:rPr>
-        <w:t xml:space="preserve"> computer</w:t>
-      </w:r>
-      <w:r>
-        <w:rPr>
-          <w:sz w:val="22"/>
-        </w:rPr>
-        <w:t xml:space="preserve"> zal vindbaar zijn in de volgende </w:t>
+        <w:t xml:space="preserve"> </w:t>
       </w:r>
       <w:proofErr w:type="spellStart"/>
       <w:r>
         <w:rPr>
-          <w:sz w:val="22"/>
-        </w:rPr>
-        <w:t>browsers</w:t>
+          <w:i/>
+          <w:sz w:val="22"/>
+        </w:rPr>
+        <w:t>defence</w:t>
       </w:r>
       <w:proofErr w:type="spellEnd"/>
       <w:r>
         <w:rPr>
           <w:sz w:val="22"/>
         </w:rPr>
-        <w:t xml:space="preserve">: Internet Explorer 7 en hoger, Firefox 3.6 en hoger, Safari 5 en hoger en </w:t>
+        <w:t xml:space="preserve"> spel op dat in een browser kan draaien.</w:t>
+      </w:r>
+      <w:r>
+        <w:rPr>
+          <w:sz w:val="22"/>
+        </w:rPr>
+        <w:t xml:space="preserve"> De afmetingen van het spel zullen maximaal 700 bij 700 pixels zijn. Bij het spel wordt een </w:t>
       </w:r>
       <w:proofErr w:type="spellStart"/>
       <w:r>
         <w:rPr>
           <w:sz w:val="22"/>
         </w:rPr>
-        <w:t>Chrome</w:t>
+        <w:t>html</w:t>
       </w:r>
       <w:proofErr w:type="spellEnd"/>
       <w:r>
         <w:rPr>
           <w:sz w:val="22"/>
         </w:rPr>
-        <w:t xml:space="preserve"> 6 en hoger.</w:t>
-      </w:r>
-    </w:p>
-    <w:p>
-      <w:pPr>
-        <w:pStyle w:val="Lijstalinea1"/>
-        <w:numPr>
-          <w:ilvl w:val="0"/>
-          <w:numId w:val="4"/>
-        </w:numPr>
-        <w:rPr>
-          <w:sz w:val="22"/>
-        </w:rPr>
-      </w:pPr>
-      <w:r>
-        <w:rPr>
-          <w:sz w:val="22"/>
-        </w:rPr>
-        <w:t xml:space="preserve">Alle informatie die vindbaar moet zijn op het platform </w:t>
-      </w:r>
-      <w:proofErr w:type="spellStart"/>
-      <w:r>
-        <w:rPr>
-          <w:i/>
-          <w:sz w:val="22"/>
-        </w:rPr>
-        <w:t>smartphones</w:t>
-      </w:r>
-      <w:proofErr w:type="spellEnd"/>
-      <w:r>
-        <w:rPr>
-          <w:sz w:val="22"/>
-        </w:rPr>
-        <w:t xml:space="preserve"> zal vindbaar zijn in de </w:t>
-      </w:r>
-      <w:proofErr w:type="spellStart"/>
-      <w:r>
-        <w:rPr>
-          <w:sz w:val="22"/>
-        </w:rPr>
-        <w:t>browsers</w:t>
-      </w:r>
-      <w:proofErr w:type="spellEnd"/>
-      <w:r>
-        <w:rPr>
-          <w:sz w:val="22"/>
-        </w:rPr>
-        <w:t xml:space="preserve"> die horen bij de volgende besturingssystemen: Windows Mobile 6.5 en hoger, </w:t>
-      </w:r>
-      <w:proofErr w:type="spellStart"/>
-      <w:r>
-        <w:rPr>
-          <w:sz w:val="22"/>
-        </w:rPr>
-        <w:t>Android</w:t>
-      </w:r>
-      <w:proofErr w:type="spellEnd"/>
-      <w:r>
-        <w:rPr>
-          <w:sz w:val="22"/>
-        </w:rPr>
-        <w:t xml:space="preserve"> 1.6 en hoger, iOS 3 en hoger en </w:t>
-      </w:r>
-      <w:proofErr w:type="spellStart"/>
-      <w:r>
-        <w:rPr>
-          <w:sz w:val="22"/>
-        </w:rPr>
-        <w:t>BlackBerry</w:t>
-      </w:r>
-      <w:proofErr w:type="spellEnd"/>
-      <w:r>
-        <w:rPr>
-          <w:sz w:val="22"/>
-        </w:rPr>
-        <w:t xml:space="preserve"> OS 5 en hoger.</w:t>
-      </w:r>
-    </w:p>
-    <w:p>
-      <w:pPr>
-        <w:pStyle w:val="Lijstalinea1"/>
-        <w:numPr>
-          <w:ilvl w:val="0"/>
-          <w:numId w:val="4"/>
-        </w:numPr>
-        <w:rPr>
-          <w:sz w:val="22"/>
-        </w:rPr>
-      </w:pPr>
-      <w:r>
-        <w:rPr>
-          <w:sz w:val="22"/>
-        </w:rPr>
-        <w:t xml:space="preserve">De presentatie van de website op het platform </w:t>
-      </w:r>
-      <w:r>
-        <w:rPr>
-          <w:i/>
-          <w:sz w:val="22"/>
-        </w:rPr>
-        <w:t>terminal</w:t>
-      </w:r>
-      <w:r>
-        <w:rPr>
-          <w:sz w:val="22"/>
-        </w:rPr>
-        <w:t xml:space="preserve"> zal toegespitst zijn op de eigenschappen van de fysieke terminal.</w:t>
+        <w:t xml:space="preserve"> pagina geleverd waarin het spel geplaatst wordt.</w:t>
+      </w:r>
+    </w:p>
+    <w:p>
+      <w:pPr>
+        <w:rPr>
+          <w:sz w:val="22"/>
+        </w:rPr>
+      </w:pPr>
+      <w:r>
+        <w:rPr>
+          <w:sz w:val="22"/>
+        </w:rPr>
+        <w:t>Het spel zal in Java ontwikkeld worden.</w:t>
       </w:r>
     </w:p>
     <w:p>
@@ -2302,7 +2173,6 @@
       <w:bookmarkStart w:id="10" w:name="_Toc147365294"/>
       <w:bookmarkEnd w:id="9"/>
       <w:r>
-        <w:br w:type="page"/>
         <w:t>Afbakening</w:t>
       </w:r>
       <w:bookmarkEnd w:id="10"/>
@@ -2317,143 +2187,15 @@
         <w:rPr>
           <w:sz w:val="22"/>
         </w:rPr>
-        <w:t>De opdrachtnemer is niet verantwoordelijk voor het schrijven van de informatie die op de website geplaatst moet worden. De opdrachtgever zal deze informatie uiterlijk vrijdag 1 oktober 2010 aanleveren, in de vorm van een Microsoft Word document. De opdrachtgever is ook verantwoordelijk voor zowel de inhoudelijke als taalkundige juistheid van de aangeleverde informatie.</w:t>
-      </w:r>
-    </w:p>
-    <w:p>
-      <w:pPr>
-        <w:rPr>
-          <w:sz w:val="22"/>
-        </w:rPr>
-      </w:pPr>
-      <w:r>
-        <w:rPr>
-          <w:sz w:val="22"/>
-        </w:rPr>
-        <w:t xml:space="preserve">Alle grafische elementen, zoals logo’s en foto’s, worden bij voorkeur geleverd in een versie en formaat die zo dicht mogelijk bij het origineel ligt, zoals Camera RAW of </w:t>
-      </w:r>
-      <w:proofErr w:type="spellStart"/>
-      <w:r>
-        <w:rPr>
-          <w:sz w:val="22"/>
-        </w:rPr>
-        <w:t>Adobe</w:t>
-      </w:r>
-      <w:proofErr w:type="spellEnd"/>
-      <w:r>
-        <w:rPr>
-          <w:sz w:val="22"/>
-        </w:rPr>
-        <w:t xml:space="preserve"> Illustrator bestanden.</w:t>
-      </w:r>
-    </w:p>
-    <w:p>
-      <w:pPr>
-        <w:rPr>
-          <w:sz w:val="22"/>
-        </w:rPr>
-      </w:pPr>
-      <w:r>
-        <w:rPr>
-          <w:sz w:val="22"/>
-        </w:rPr>
-        <w:t xml:space="preserve">Bij aanlevering van “ingekapselde” formaten, zoals </w:t>
-      </w:r>
-      <w:proofErr w:type="spellStart"/>
-      <w:r>
-        <w:rPr>
-          <w:sz w:val="22"/>
-        </w:rPr>
-        <w:t>Adobe</w:t>
-      </w:r>
-      <w:proofErr w:type="spellEnd"/>
-      <w:r>
-        <w:rPr>
-          <w:sz w:val="22"/>
-        </w:rPr>
-        <w:t xml:space="preserve"> </w:t>
-      </w:r>
-      <w:proofErr w:type="spellStart"/>
-      <w:r>
-        <w:rPr>
-          <w:sz w:val="22"/>
-        </w:rPr>
-        <w:t>Acrobat</w:t>
-      </w:r>
-      <w:proofErr w:type="spellEnd"/>
-      <w:r>
-        <w:rPr>
-          <w:sz w:val="22"/>
-        </w:rPr>
-        <w:t xml:space="preserve"> PDF, kan de kwaliteit van het eindresultaat niet gegarandeerd worden.</w:t>
-      </w:r>
-    </w:p>
-    <w:p>
-      <w:pPr>
-        <w:rPr>
-          <w:sz w:val="22"/>
-        </w:rPr>
-      </w:pPr>
-    </w:p>
-    <w:p>
-      <w:pPr>
-        <w:rPr>
-          <w:sz w:val="22"/>
-        </w:rPr>
-      </w:pPr>
-      <w:r>
-        <w:rPr>
-          <w:sz w:val="22"/>
-        </w:rPr>
-        <w:t>De opdrachtgever is verantwoordelijk voor het afdragen van auteursrechten voor alle met auteursrecht bezwaarde materialen die gebruikt worden voor de website, zoals teksten, afbeeldingen, geluid en bewegend beeld.</w:t>
-      </w:r>
-    </w:p>
-    <w:p>
-      <w:pPr>
-        <w:rPr>
-          <w:sz w:val="22"/>
-        </w:rPr>
-      </w:pPr>
-      <w:r>
-        <w:rPr>
-          <w:sz w:val="22"/>
-        </w:rPr>
-        <w:t xml:space="preserve">De opdrachtnemer is niet verantwoordelijk voor de domeinregistratie van de domeinnaam waarlangs de beschreven website te vinden zal zijn. De opdrachtnemer is ook niet verantwoordelijk voor de </w:t>
-      </w:r>
-      <w:proofErr w:type="spellStart"/>
-      <w:r>
-        <w:rPr>
-          <w:sz w:val="22"/>
-        </w:rPr>
-        <w:t>hosting</w:t>
-      </w:r>
-      <w:proofErr w:type="spellEnd"/>
-      <w:r>
-        <w:rPr>
-          <w:sz w:val="22"/>
-        </w:rPr>
-        <w:t xml:space="preserve"> van de website.</w:t>
-      </w:r>
-    </w:p>
-    <w:p>
-      <w:pPr>
-        <w:rPr>
-          <w:sz w:val="22"/>
-        </w:rPr>
-      </w:pPr>
-    </w:p>
-    <w:p>
-      <w:pPr>
-        <w:rPr>
-          <w:sz w:val="22"/>
-        </w:rPr>
-      </w:pPr>
-      <w:r>
-        <w:rPr>
-          <w:sz w:val="22"/>
-        </w:rPr>
-        <w:t>Alle eigenschappen van de website die veranderd of toegevoegd moeten worden, buiten wat onder “Resultaat” beschreven staat, vallen buiten de grenzen van dit project en zullen pas na dit project behandeld kunnen worden.</w:t>
-      </w:r>
+        <w:t>De projectgroep is niet verantwoordelijk voor de server waarop het spel uiteindelijk speelbaar gaat zijn.</w:t>
+      </w:r>
+    </w:p>
+    <w:p>
+      <w:pPr>
+        <w:rPr>
+          <w:sz w:val="22"/>
+        </w:rPr>
+      </w:pPr>
     </w:p>
     <w:p>
       <w:pPr>
@@ -2465,12 +2207,18 @@
     <w:p>
       <w:pPr>
         <w:pStyle w:val="Kop2"/>
+        <w:numPr>
+          <w:ilvl w:val="0"/>
+          <w:numId w:val="0"/>
+        </w:numPr>
       </w:pPr>
       <w:bookmarkStart w:id="11" w:name="__RefHeading__679_1707620482"/>
       <w:bookmarkStart w:id="12" w:name="_Toc147365295"/>
       <w:bookmarkEnd w:id="11"/>
       <w:r>
         <w:br w:type="page"/>
+      </w:r>
+      <w:r>
         <w:t>Risico’s</w:t>
       </w:r>
       <w:bookmarkEnd w:id="12"/>
@@ -2672,7 +2420,21 @@
                 <w:sz w:val="21"/>
                 <w:szCs w:val="21"/>
               </w:rPr>
-              <w:t>Extra tijd inplannen, in bespreking met de opdrachtgever.</w:t>
+              <w:t xml:space="preserve">Extra tijd inplannen, in bespreking met de </w:t>
+            </w:r>
+            <w:r>
+              <w:rPr>
+                <w:sz w:val="21"/>
+                <w:szCs w:val="21"/>
+              </w:rPr>
+              <w:t>coach</w:t>
+            </w:r>
+            <w:r>
+              <w:rPr>
+                <w:sz w:val="21"/>
+                <w:szCs w:val="21"/>
+              </w:rPr>
+              <w:t>.</w:t>
             </w:r>
           </w:p>
         </w:tc>
@@ -2783,7 +2545,23 @@
                 <w:sz w:val="22"/>
                 <w:szCs w:val="21"/>
               </w:rPr>
-              <w:t>Onvoldoende kennis van PHP, het opstellen van analyses, contracten en aan het project gerelateerde onderwerpen.</w:t>
+              <w:t xml:space="preserve">Onvoldoende kennis van </w:t>
+            </w:r>
+            <w:r>
+              <w:rPr>
+                <w:rFonts w:ascii="Arial" w:hAnsi="Arial" w:cs="Arial"/>
+                <w:sz w:val="22"/>
+                <w:szCs w:val="21"/>
+              </w:rPr>
+              <w:t>Java</w:t>
+            </w:r>
+            <w:r>
+              <w:rPr>
+                <w:rFonts w:ascii="Arial" w:hAnsi="Arial" w:cs="Arial"/>
+                <w:sz w:val="22"/>
+                <w:szCs w:val="21"/>
+              </w:rPr>
+              <w:t>, het opstellen van analyses, contracten en aan het project gerelateerde onderwerpen.</w:t>
             </w:r>
           </w:p>
         </w:tc>
@@ -3186,7 +2964,14 @@
                 <w:sz w:val="21"/>
                 <w:szCs w:val="21"/>
               </w:rPr>
-              <w:t>Niet werkend website</w:t>
+              <w:t xml:space="preserve">Niet werkend </w:t>
+            </w:r>
+            <w:r>
+              <w:rPr>
+                <w:sz w:val="21"/>
+                <w:szCs w:val="21"/>
+              </w:rPr>
+              <w:t>spel</w:t>
             </w:r>
           </w:p>
         </w:tc>
@@ -3753,7 +3538,7 @@
           <w:footerReference w:type="even" r:id="rId7"/>
           <w:footerReference w:type="default" r:id="rId8"/>
           <w:pgSz w:w="11906" w:h="16838"/>
-          <w:pgMar w:top="1417" w:right="1417" w:bottom="1417" w:left="1417" w:header="720" w:footer="720" w:gutter="0"/>
+          <w:pgMar w:top="1417" w:right="1417" w:bottom="1276" w:left="1417" w:header="720" w:footer="720" w:gutter="0"/>
           <w:cols w:space="720"/>
           <w:formProt w:val="0"/>
           <w:titlePg/>
@@ -8651,7 +8436,7 @@
         <w:noProof/>
         <w:sz w:val="22"/>
       </w:rPr>
-      <w:t>3</w:t>
+      <w:t>2</w:t>
     </w:r>
     <w:r>
       <w:rPr>
@@ -8700,7 +8485,7 @@
         <w:noProof/>
         <w:sz w:val="22"/>
       </w:rPr>
-      <w:t>13</w:t>
+      <w:t>12</w:t>
     </w:r>
     <w:r>
       <w:rPr>
@@ -9543,7 +9328,6 @@
   </w:style>
   <w:style w:type="character" w:default="1" w:styleId="Standaardalinea-lettertype">
     <w:name w:val="Default Paragraph Font"/>
-    <w:semiHidden/>
     <w:unhideWhenUsed/>
   </w:style>
   <w:style w:type="table" w:default="1" w:styleId="Standaardtabel">

</xml_diff>

<commit_message>
Plan van Aanpak bijgewerkt: werk per fase beschreven
</commit_message>
<xml_diff>
--- a/docs/Projectdossier/02 - Plan van Aanpak/Plan van aanpak - v0.1.docx
+++ b/docs/Projectdossier/02 - Plan van Aanpak/Plan van aanpak - v0.1.docx
@@ -444,13 +444,12 @@
           <w:tab w:val="right" w:leader="dot" w:pos="9062"/>
         </w:tabs>
         <w:rPr>
-          <w:rFonts w:ascii="Cambria" w:hAnsi="Cambria" w:cs="Times New Roman"/>
+          <w:rFonts w:asciiTheme="minorHAnsi" w:eastAsiaTheme="minorEastAsia" w:hAnsiTheme="minorHAnsi" w:cstheme="minorBidi"/>
           <w:b w:val="0"/>
           <w:noProof/>
           <w:color w:val="auto"/>
           <w:kern w:val="0"/>
-          <w:sz w:val="22"/>
-          <w:lang w:eastAsia="nl-NL"/>
+          <w:lang w:val="en-US" w:eastAsia="nl-NL"/>
         </w:rPr>
       </w:pPr>
       <w:r>
@@ -474,55 +473,47 @@
       <w:r>
         <w:rPr>
           <w:noProof/>
-          <w:sz w:val="22"/>
         </w:rPr>
         <w:t>Projectinhoud</w:t>
       </w:r>
       <w:r>
         <w:rPr>
           <w:noProof/>
-          <w:sz w:val="22"/>
         </w:rPr>
         <w:tab/>
       </w:r>
       <w:r>
         <w:rPr>
           <w:noProof/>
-          <w:sz w:val="22"/>
         </w:rPr>
         <w:fldChar w:fldCharType="begin"/>
       </w:r>
       <w:r>
         <w:rPr>
           <w:noProof/>
-          <w:sz w:val="22"/>
-        </w:rPr>
-        <w:instrText xml:space="preserve"> PAGEREF _Toc147365289 \h </w:instrText>
-      </w:r>
-      <w:r>
-        <w:rPr>
-          <w:noProof/>
-          <w:sz w:val="22"/>
-        </w:rPr>
-      </w:r>
-      <w:r>
-        <w:rPr>
-          <w:noProof/>
-          <w:sz w:val="22"/>
+        </w:rPr>
+        <w:instrText xml:space="preserve"> PAGEREF _Toc152491442 \h </w:instrText>
+      </w:r>
+      <w:r>
+        <w:rPr>
+          <w:noProof/>
+        </w:rPr>
+      </w:r>
+      <w:r>
+        <w:rPr>
+          <w:noProof/>
         </w:rPr>
         <w:fldChar w:fldCharType="separate"/>
       </w:r>
       <w:r>
         <w:rPr>
           <w:noProof/>
-          <w:sz w:val="22"/>
         </w:rPr>
         <w:t>3</w:t>
       </w:r>
       <w:r>
         <w:rPr>
           <w:noProof/>
-          <w:sz w:val="22"/>
         </w:rPr>
         <w:fldChar w:fldCharType="end"/>
       </w:r>
@@ -534,12 +525,13 @@
           <w:tab w:val="right" w:leader="dot" w:pos="9062"/>
         </w:tabs>
         <w:rPr>
-          <w:rFonts w:cs="Times New Roman"/>
+          <w:rFonts w:asciiTheme="minorHAnsi" w:eastAsiaTheme="minorEastAsia" w:hAnsiTheme="minorHAnsi" w:cstheme="minorBidi"/>
           <w:noProof/>
           <w:color w:val="auto"/>
           <w:kern w:val="0"/>
+          <w:sz w:val="24"/>
           <w:szCs w:val="24"/>
-          <w:lang w:eastAsia="nl-NL"/>
+          <w:lang w:val="en-US" w:eastAsia="nl-NL"/>
         </w:rPr>
       </w:pPr>
       <w:r>
@@ -564,7 +556,7 @@
         <w:rPr>
           <w:noProof/>
         </w:rPr>
-        <w:instrText xml:space="preserve"> PAGEREF _Toc147365290 \h </w:instrText>
+        <w:instrText xml:space="preserve"> PAGEREF _Toc152491443 \h </w:instrText>
       </w:r>
       <w:r>
         <w:rPr>
@@ -597,12 +589,13 @@
           <w:tab w:val="right" w:leader="dot" w:pos="9062"/>
         </w:tabs>
         <w:rPr>
-          <w:rFonts w:cs="Times New Roman"/>
+          <w:rFonts w:asciiTheme="minorHAnsi" w:eastAsiaTheme="minorEastAsia" w:hAnsiTheme="minorHAnsi" w:cstheme="minorBidi"/>
           <w:noProof/>
           <w:color w:val="auto"/>
           <w:kern w:val="0"/>
+          <w:sz w:val="24"/>
           <w:szCs w:val="24"/>
-          <w:lang w:eastAsia="nl-NL"/>
+          <w:lang w:val="en-US" w:eastAsia="nl-NL"/>
         </w:rPr>
       </w:pPr>
       <w:r>
@@ -627,7 +620,7 @@
         <w:rPr>
           <w:noProof/>
         </w:rPr>
-        <w:instrText xml:space="preserve"> PAGEREF _Toc147365291 \h </w:instrText>
+        <w:instrText xml:space="preserve"> PAGEREF _Toc152491444 \h </w:instrText>
       </w:r>
       <w:r>
         <w:rPr>
@@ -660,12 +653,13 @@
           <w:tab w:val="right" w:leader="dot" w:pos="9062"/>
         </w:tabs>
         <w:rPr>
-          <w:rFonts w:cs="Times New Roman"/>
+          <w:rFonts w:asciiTheme="minorHAnsi" w:eastAsiaTheme="minorEastAsia" w:hAnsiTheme="minorHAnsi" w:cstheme="minorBidi"/>
           <w:noProof/>
           <w:color w:val="auto"/>
           <w:kern w:val="0"/>
+          <w:sz w:val="24"/>
           <w:szCs w:val="24"/>
-          <w:lang w:eastAsia="nl-NL"/>
+          <w:lang w:val="en-US" w:eastAsia="nl-NL"/>
         </w:rPr>
       </w:pPr>
       <w:r>
@@ -690,7 +684,7 @@
         <w:rPr>
           <w:noProof/>
         </w:rPr>
-        <w:instrText xml:space="preserve"> PAGEREF _Toc147365292 \h </w:instrText>
+        <w:instrText xml:space="preserve"> PAGEREF _Toc152491445 \h </w:instrText>
       </w:r>
       <w:r>
         <w:rPr>
@@ -723,12 +717,13 @@
           <w:tab w:val="right" w:leader="dot" w:pos="9062"/>
         </w:tabs>
         <w:rPr>
-          <w:rFonts w:cs="Times New Roman"/>
+          <w:rFonts w:asciiTheme="minorHAnsi" w:eastAsiaTheme="minorEastAsia" w:hAnsiTheme="minorHAnsi" w:cstheme="minorBidi"/>
           <w:noProof/>
           <w:color w:val="auto"/>
           <w:kern w:val="0"/>
+          <w:sz w:val="24"/>
           <w:szCs w:val="24"/>
-          <w:lang w:eastAsia="nl-NL"/>
+          <w:lang w:val="en-US" w:eastAsia="nl-NL"/>
         </w:rPr>
       </w:pPr>
       <w:r>
@@ -753,7 +748,7 @@
         <w:rPr>
           <w:noProof/>
         </w:rPr>
-        <w:instrText xml:space="preserve"> PAGEREF _Toc147365293 \h </w:instrText>
+        <w:instrText xml:space="preserve"> PAGEREF _Toc152491446 \h </w:instrText>
       </w:r>
       <w:r>
         <w:rPr>
@@ -786,12 +781,13 @@
           <w:tab w:val="right" w:leader="dot" w:pos="9062"/>
         </w:tabs>
         <w:rPr>
-          <w:rFonts w:cs="Times New Roman"/>
+          <w:rFonts w:asciiTheme="minorHAnsi" w:eastAsiaTheme="minorEastAsia" w:hAnsiTheme="minorHAnsi" w:cstheme="minorBidi"/>
           <w:noProof/>
           <w:color w:val="auto"/>
           <w:kern w:val="0"/>
+          <w:sz w:val="24"/>
           <w:szCs w:val="24"/>
-          <w:lang w:eastAsia="nl-NL"/>
+          <w:lang w:val="en-US" w:eastAsia="nl-NL"/>
         </w:rPr>
       </w:pPr>
       <w:r>
@@ -816,7 +812,7 @@
         <w:rPr>
           <w:noProof/>
         </w:rPr>
-        <w:instrText xml:space="preserve"> PAGEREF _Toc147365294 \h </w:instrText>
+        <w:instrText xml:space="preserve"> PAGEREF _Toc152491447 \h </w:instrText>
       </w:r>
       <w:r>
         <w:rPr>
@@ -833,7 +829,7 @@
         <w:rPr>
           <w:noProof/>
         </w:rPr>
-        <w:t>4</w:t>
+        <w:t>3</w:t>
       </w:r>
       <w:r>
         <w:rPr>
@@ -849,12 +845,13 @@
           <w:tab w:val="right" w:leader="dot" w:pos="9062"/>
         </w:tabs>
         <w:rPr>
-          <w:rFonts w:cs="Times New Roman"/>
+          <w:rFonts w:asciiTheme="minorHAnsi" w:eastAsiaTheme="minorEastAsia" w:hAnsiTheme="minorHAnsi" w:cstheme="minorBidi"/>
           <w:noProof/>
           <w:color w:val="auto"/>
           <w:kern w:val="0"/>
+          <w:sz w:val="24"/>
           <w:szCs w:val="24"/>
-          <w:lang w:eastAsia="nl-NL"/>
+          <w:lang w:val="en-US" w:eastAsia="nl-NL"/>
         </w:rPr>
       </w:pPr>
       <w:r>
@@ -879,7 +876,7 @@
         <w:rPr>
           <w:noProof/>
         </w:rPr>
-        <w:instrText xml:space="preserve"> PAGEREF _Toc147365295 \h </w:instrText>
+        <w:instrText xml:space="preserve"> PAGEREF _Toc152491448 \h </w:instrText>
       </w:r>
       <w:r>
         <w:rPr>
@@ -896,7 +893,7 @@
         <w:rPr>
           <w:noProof/>
         </w:rPr>
-        <w:t>5</w:t>
+        <w:t>4</w:t>
       </w:r>
       <w:r>
         <w:rPr>
@@ -912,67 +909,58 @@
           <w:tab w:val="right" w:leader="dot" w:pos="9062"/>
         </w:tabs>
         <w:rPr>
-          <w:rFonts w:ascii="Cambria" w:hAnsi="Cambria" w:cs="Times New Roman"/>
+          <w:rFonts w:asciiTheme="minorHAnsi" w:eastAsiaTheme="minorEastAsia" w:hAnsiTheme="minorHAnsi" w:cstheme="minorBidi"/>
           <w:b w:val="0"/>
           <w:noProof/>
           <w:color w:val="auto"/>
           <w:kern w:val="0"/>
-          <w:sz w:val="22"/>
-          <w:lang w:eastAsia="nl-NL"/>
-        </w:rPr>
-      </w:pPr>
-      <w:r>
-        <w:rPr>
-          <w:noProof/>
-          <w:sz w:val="22"/>
+          <w:lang w:val="en-US" w:eastAsia="nl-NL"/>
+        </w:rPr>
+      </w:pPr>
+      <w:r>
+        <w:rPr>
+          <w:noProof/>
         </w:rPr>
         <w:t>Het werk per fase</w:t>
       </w:r>
       <w:r>
         <w:rPr>
           <w:noProof/>
-          <w:sz w:val="22"/>
         </w:rPr>
         <w:tab/>
       </w:r>
       <w:r>
         <w:rPr>
           <w:noProof/>
-          <w:sz w:val="22"/>
         </w:rPr>
         <w:fldChar w:fldCharType="begin"/>
       </w:r>
       <w:r>
         <w:rPr>
           <w:noProof/>
-          <w:sz w:val="22"/>
-        </w:rPr>
-        <w:instrText xml:space="preserve"> PAGEREF _Toc147365296 \h </w:instrText>
-      </w:r>
-      <w:r>
-        <w:rPr>
-          <w:noProof/>
-          <w:sz w:val="22"/>
-        </w:rPr>
-      </w:r>
-      <w:r>
-        <w:rPr>
-          <w:noProof/>
-          <w:sz w:val="22"/>
+        </w:rPr>
+        <w:instrText xml:space="preserve"> PAGEREF _Toc152491449 \h </w:instrText>
+      </w:r>
+      <w:r>
+        <w:rPr>
+          <w:noProof/>
+        </w:rPr>
+      </w:r>
+      <w:r>
+        <w:rPr>
+          <w:noProof/>
         </w:rPr>
         <w:fldChar w:fldCharType="separate"/>
       </w:r>
       <w:r>
         <w:rPr>
           <w:noProof/>
-          <w:sz w:val="22"/>
-        </w:rPr>
-        <w:t>6</w:t>
-      </w:r>
-      <w:r>
-        <w:rPr>
-          <w:noProof/>
-          <w:sz w:val="22"/>
+        </w:rPr>
+        <w:t>5</w:t>
+      </w:r>
+      <w:r>
+        <w:rPr>
+          <w:noProof/>
         </w:rPr>
         <w:fldChar w:fldCharType="end"/>
       </w:r>
@@ -984,19 +972,20 @@
           <w:tab w:val="right" w:leader="dot" w:pos="9062"/>
         </w:tabs>
         <w:rPr>
-          <w:rFonts w:cs="Times New Roman"/>
+          <w:rFonts w:asciiTheme="minorHAnsi" w:eastAsiaTheme="minorEastAsia" w:hAnsiTheme="minorHAnsi" w:cstheme="minorBidi"/>
           <w:noProof/>
           <w:color w:val="auto"/>
           <w:kern w:val="0"/>
+          <w:sz w:val="24"/>
           <w:szCs w:val="24"/>
-          <w:lang w:eastAsia="nl-NL"/>
-        </w:rPr>
-      </w:pPr>
-      <w:r>
-        <w:rPr>
-          <w:noProof/>
-        </w:rPr>
-        <w:t>Fase: Opstart</w:t>
+          <w:lang w:val="en-US" w:eastAsia="nl-NL"/>
+        </w:rPr>
+      </w:pPr>
+      <w:r>
+        <w:rPr>
+          <w:noProof/>
+        </w:rPr>
+        <w:t>De Initiatieffase</w:t>
       </w:r>
       <w:r>
         <w:rPr>
@@ -1014,7 +1003,7 @@
         <w:rPr>
           <w:noProof/>
         </w:rPr>
-        <w:instrText xml:space="preserve"> PAGEREF _Toc147365297 \h </w:instrText>
+        <w:instrText xml:space="preserve"> PAGEREF _Toc152491450 \h </w:instrText>
       </w:r>
       <w:r>
         <w:rPr>
@@ -1031,7 +1020,7 @@
         <w:rPr>
           <w:noProof/>
         </w:rPr>
-        <w:t>6</w:t>
+        <w:t>5</w:t>
       </w:r>
       <w:r>
         <w:rPr>
@@ -1047,19 +1036,20 @@
           <w:tab w:val="right" w:leader="dot" w:pos="9062"/>
         </w:tabs>
         <w:rPr>
-          <w:rFonts w:cs="Times New Roman"/>
+          <w:rFonts w:asciiTheme="minorHAnsi" w:eastAsiaTheme="minorEastAsia" w:hAnsiTheme="minorHAnsi" w:cstheme="minorBidi"/>
           <w:noProof/>
           <w:color w:val="auto"/>
           <w:kern w:val="0"/>
+          <w:sz w:val="24"/>
           <w:szCs w:val="24"/>
-          <w:lang w:eastAsia="nl-NL"/>
-        </w:rPr>
-      </w:pPr>
-      <w:r>
-        <w:rPr>
-          <w:noProof/>
-        </w:rPr>
-        <w:t>Mijlpaal: Oplevering Prototype</w:t>
+          <w:lang w:val="en-US" w:eastAsia="nl-NL"/>
+        </w:rPr>
+      </w:pPr>
+      <w:r>
+        <w:rPr>
+          <w:noProof/>
+        </w:rPr>
+        <w:t>Definitiefase</w:t>
       </w:r>
       <w:r>
         <w:rPr>
@@ -1077,7 +1067,7 @@
         <w:rPr>
           <w:noProof/>
         </w:rPr>
-        <w:instrText xml:space="preserve"> PAGEREF _Toc147365298 \h </w:instrText>
+        <w:instrText xml:space="preserve"> PAGEREF _Toc152491451 \h </w:instrText>
       </w:r>
       <w:r>
         <w:rPr>
@@ -1094,7 +1084,7 @@
         <w:rPr>
           <w:noProof/>
         </w:rPr>
-        <w:t>6</w:t>
+        <w:t>5</w:t>
       </w:r>
       <w:r>
         <w:rPr>
@@ -1110,19 +1100,20 @@
           <w:tab w:val="right" w:leader="dot" w:pos="9062"/>
         </w:tabs>
         <w:rPr>
-          <w:rFonts w:cs="Times New Roman"/>
+          <w:rFonts w:asciiTheme="minorHAnsi" w:eastAsiaTheme="minorEastAsia" w:hAnsiTheme="minorHAnsi" w:cstheme="minorBidi"/>
           <w:noProof/>
           <w:color w:val="auto"/>
           <w:kern w:val="0"/>
+          <w:sz w:val="24"/>
           <w:szCs w:val="24"/>
-          <w:lang w:eastAsia="nl-NL"/>
-        </w:rPr>
-      </w:pPr>
-      <w:r>
-        <w:rPr>
-          <w:noProof/>
-        </w:rPr>
-        <w:t>Fase: Alpha</w:t>
+          <w:lang w:val="en-US" w:eastAsia="nl-NL"/>
+        </w:rPr>
+      </w:pPr>
+      <w:r>
+        <w:rPr>
+          <w:noProof/>
+        </w:rPr>
+        <w:t>Ontwerpfase</w:t>
       </w:r>
       <w:r>
         <w:rPr>
@@ -1140,7 +1131,7 @@
         <w:rPr>
           <w:noProof/>
         </w:rPr>
-        <w:instrText xml:space="preserve"> PAGEREF _Toc147365299 \h </w:instrText>
+        <w:instrText xml:space="preserve"> PAGEREF _Toc152491452 \h </w:instrText>
       </w:r>
       <w:r>
         <w:rPr>
@@ -1157,7 +1148,7 @@
         <w:rPr>
           <w:noProof/>
         </w:rPr>
-        <w:t>6</w:t>
+        <w:t>5</w:t>
       </w:r>
       <w:r>
         <w:rPr>
@@ -1173,19 +1164,20 @@
           <w:tab w:val="right" w:leader="dot" w:pos="9062"/>
         </w:tabs>
         <w:rPr>
-          <w:rFonts w:cs="Times New Roman"/>
+          <w:rFonts w:asciiTheme="minorHAnsi" w:eastAsiaTheme="minorEastAsia" w:hAnsiTheme="minorHAnsi" w:cstheme="minorBidi"/>
           <w:noProof/>
           <w:color w:val="auto"/>
           <w:kern w:val="0"/>
+          <w:sz w:val="24"/>
           <w:szCs w:val="24"/>
-          <w:lang w:eastAsia="nl-NL"/>
-        </w:rPr>
-      </w:pPr>
-      <w:r>
-        <w:rPr>
-          <w:noProof/>
-        </w:rPr>
-        <w:t>Mijlpaal: Oplevering Release Candidate</w:t>
+          <w:lang w:val="en-US" w:eastAsia="nl-NL"/>
+        </w:rPr>
+      </w:pPr>
+      <w:r>
+        <w:rPr>
+          <w:noProof/>
+        </w:rPr>
+        <w:t>Voorbereidingsfase</w:t>
       </w:r>
       <w:r>
         <w:rPr>
@@ -1203,7 +1195,7 @@
         <w:rPr>
           <w:noProof/>
         </w:rPr>
-        <w:instrText xml:space="preserve"> PAGEREF _Toc147365300 \h </w:instrText>
+        <w:instrText xml:space="preserve"> PAGEREF _Toc152491453 \h </w:instrText>
       </w:r>
       <w:r>
         <w:rPr>
@@ -1220,7 +1212,7 @@
         <w:rPr>
           <w:noProof/>
         </w:rPr>
-        <w:t>6</w:t>
+        <w:t>5</w:t>
       </w:r>
       <w:r>
         <w:rPr>
@@ -1236,19 +1228,20 @@
           <w:tab w:val="right" w:leader="dot" w:pos="9062"/>
         </w:tabs>
         <w:rPr>
-          <w:rFonts w:cs="Times New Roman"/>
+          <w:rFonts w:asciiTheme="minorHAnsi" w:eastAsiaTheme="minorEastAsia" w:hAnsiTheme="minorHAnsi" w:cstheme="minorBidi"/>
           <w:noProof/>
           <w:color w:val="auto"/>
           <w:kern w:val="0"/>
+          <w:sz w:val="24"/>
           <w:szCs w:val="24"/>
-          <w:lang w:eastAsia="nl-NL"/>
-        </w:rPr>
-      </w:pPr>
-      <w:r>
-        <w:rPr>
-          <w:noProof/>
-        </w:rPr>
-        <w:t>Fase: Beta</w:t>
+          <w:lang w:val="en-US" w:eastAsia="nl-NL"/>
+        </w:rPr>
+      </w:pPr>
+      <w:r>
+        <w:rPr>
+          <w:noProof/>
+        </w:rPr>
+        <w:t>Realisatiefase</w:t>
       </w:r>
       <w:r>
         <w:rPr>
@@ -1266,7 +1259,7 @@
         <w:rPr>
           <w:noProof/>
         </w:rPr>
-        <w:instrText xml:space="preserve"> PAGEREF _Toc147365301 \h </w:instrText>
+        <w:instrText xml:space="preserve"> PAGEREF _Toc152491454 \h </w:instrText>
       </w:r>
       <w:r>
         <w:rPr>
@@ -1283,7 +1276,7 @@
         <w:rPr>
           <w:noProof/>
         </w:rPr>
-        <w:t>7</w:t>
+        <w:t>6</w:t>
       </w:r>
       <w:r>
         <w:rPr>
@@ -1299,19 +1292,20 @@
           <w:tab w:val="right" w:leader="dot" w:pos="9062"/>
         </w:tabs>
         <w:rPr>
-          <w:rFonts w:cs="Times New Roman"/>
+          <w:rFonts w:asciiTheme="minorHAnsi" w:eastAsiaTheme="minorEastAsia" w:hAnsiTheme="minorHAnsi" w:cstheme="minorBidi"/>
           <w:noProof/>
           <w:color w:val="auto"/>
           <w:kern w:val="0"/>
+          <w:sz w:val="24"/>
           <w:szCs w:val="24"/>
-          <w:lang w:eastAsia="nl-NL"/>
-        </w:rPr>
-      </w:pPr>
-      <w:r>
-        <w:rPr>
-          <w:noProof/>
-        </w:rPr>
-        <w:t>Mijlpaal: Oplevering Gold Master</w:t>
+          <w:lang w:val="en-US" w:eastAsia="nl-NL"/>
+        </w:rPr>
+      </w:pPr>
+      <w:r>
+        <w:rPr>
+          <w:noProof/>
+        </w:rPr>
+        <w:t>Nazorgfase</w:t>
       </w:r>
       <w:r>
         <w:rPr>
@@ -1329,7 +1323,7 @@
         <w:rPr>
           <w:noProof/>
         </w:rPr>
-        <w:instrText xml:space="preserve"> PAGEREF _Toc147365302 \h </w:instrText>
+        <w:instrText xml:space="preserve"> PAGEREF _Toc152491455 \h </w:instrText>
       </w:r>
       <w:r>
         <w:rPr>
@@ -1346,7 +1340,7 @@
         <w:rPr>
           <w:noProof/>
         </w:rPr>
-        <w:t>7</w:t>
+        <w:t>6</w:t>
       </w:r>
       <w:r>
         <w:rPr>
@@ -1362,67 +1356,58 @@
           <w:tab w:val="right" w:leader="dot" w:pos="9062"/>
         </w:tabs>
         <w:rPr>
-          <w:rFonts w:ascii="Cambria" w:hAnsi="Cambria" w:cs="Times New Roman"/>
+          <w:rFonts w:asciiTheme="minorHAnsi" w:eastAsiaTheme="minorEastAsia" w:hAnsiTheme="minorHAnsi" w:cstheme="minorBidi"/>
           <w:b w:val="0"/>
           <w:noProof/>
           <w:color w:val="auto"/>
           <w:kern w:val="0"/>
-          <w:sz w:val="22"/>
-          <w:lang w:eastAsia="nl-NL"/>
-        </w:rPr>
-      </w:pPr>
-      <w:r>
-        <w:rPr>
-          <w:noProof/>
-          <w:sz w:val="22"/>
+          <w:lang w:val="en-US" w:eastAsia="nl-NL"/>
+        </w:rPr>
+      </w:pPr>
+      <w:r>
+        <w:rPr>
+          <w:noProof/>
         </w:rPr>
         <w:t>De beheersplannen</w:t>
       </w:r>
       <w:r>
         <w:rPr>
           <w:noProof/>
-          <w:sz w:val="22"/>
         </w:rPr>
         <w:tab/>
       </w:r>
       <w:r>
         <w:rPr>
           <w:noProof/>
-          <w:sz w:val="22"/>
         </w:rPr>
         <w:fldChar w:fldCharType="begin"/>
       </w:r>
       <w:r>
         <w:rPr>
           <w:noProof/>
-          <w:sz w:val="22"/>
-        </w:rPr>
-        <w:instrText xml:space="preserve"> PAGEREF _Toc147365303 \h </w:instrText>
-      </w:r>
-      <w:r>
-        <w:rPr>
-          <w:noProof/>
-          <w:sz w:val="22"/>
-        </w:rPr>
-      </w:r>
-      <w:r>
-        <w:rPr>
-          <w:noProof/>
-          <w:sz w:val="22"/>
+        </w:rPr>
+        <w:instrText xml:space="preserve"> PAGEREF _Toc152491456 \h </w:instrText>
+      </w:r>
+      <w:r>
+        <w:rPr>
+          <w:noProof/>
+        </w:rPr>
+      </w:r>
+      <w:r>
+        <w:rPr>
+          <w:noProof/>
         </w:rPr>
         <w:fldChar w:fldCharType="separate"/>
       </w:r>
       <w:r>
         <w:rPr>
           <w:noProof/>
-          <w:sz w:val="22"/>
-        </w:rPr>
-        <w:t>8</w:t>
-      </w:r>
-      <w:r>
-        <w:rPr>
-          <w:noProof/>
-          <w:sz w:val="22"/>
+        </w:rPr>
+        <w:t>7</w:t>
+      </w:r>
+      <w:r>
+        <w:rPr>
+          <w:noProof/>
         </w:rPr>
         <w:fldChar w:fldCharType="end"/>
       </w:r>
@@ -1434,12 +1419,13 @@
           <w:tab w:val="right" w:leader="dot" w:pos="9062"/>
         </w:tabs>
         <w:rPr>
-          <w:rFonts w:cs="Times New Roman"/>
+          <w:rFonts w:asciiTheme="minorHAnsi" w:eastAsiaTheme="minorEastAsia" w:hAnsiTheme="minorHAnsi" w:cstheme="minorBidi"/>
           <w:noProof/>
           <w:color w:val="auto"/>
           <w:kern w:val="0"/>
+          <w:sz w:val="24"/>
           <w:szCs w:val="24"/>
-          <w:lang w:eastAsia="nl-NL"/>
+          <w:lang w:val="en-US" w:eastAsia="nl-NL"/>
         </w:rPr>
       </w:pPr>
       <w:r>
@@ -1464,7 +1450,7 @@
         <w:rPr>
           <w:noProof/>
         </w:rPr>
-        <w:instrText xml:space="preserve"> PAGEREF _Toc147365304 \h </w:instrText>
+        <w:instrText xml:space="preserve"> PAGEREF _Toc152491457 \h </w:instrText>
       </w:r>
       <w:r>
         <w:rPr>
@@ -1481,7 +1467,7 @@
         <w:rPr>
           <w:noProof/>
         </w:rPr>
-        <w:t>8</w:t>
+        <w:t>7</w:t>
       </w:r>
       <w:r>
         <w:rPr>
@@ -1497,12 +1483,13 @@
           <w:tab w:val="right" w:leader="dot" w:pos="9062"/>
         </w:tabs>
         <w:rPr>
-          <w:rFonts w:cs="Times New Roman"/>
+          <w:rFonts w:asciiTheme="minorHAnsi" w:eastAsiaTheme="minorEastAsia" w:hAnsiTheme="minorHAnsi" w:cstheme="minorBidi"/>
           <w:noProof/>
           <w:color w:val="auto"/>
           <w:kern w:val="0"/>
+          <w:sz w:val="24"/>
           <w:szCs w:val="24"/>
-          <w:lang w:eastAsia="nl-NL"/>
+          <w:lang w:val="en-US" w:eastAsia="nl-NL"/>
         </w:rPr>
       </w:pPr>
       <w:r>
@@ -1527,7 +1514,7 @@
         <w:rPr>
           <w:noProof/>
         </w:rPr>
-        <w:instrText xml:space="preserve"> PAGEREF _Toc147365305 \h </w:instrText>
+        <w:instrText xml:space="preserve"> PAGEREF _Toc152491458 \h </w:instrText>
       </w:r>
       <w:r>
         <w:rPr>
@@ -1544,7 +1531,7 @@
         <w:rPr>
           <w:noProof/>
         </w:rPr>
-        <w:t>10</w:t>
+        <w:t>9</w:t>
       </w:r>
       <w:r>
         <w:rPr>
@@ -1560,12 +1547,13 @@
           <w:tab w:val="right" w:leader="dot" w:pos="9062"/>
         </w:tabs>
         <w:rPr>
-          <w:rFonts w:cs="Times New Roman"/>
+          <w:rFonts w:asciiTheme="minorHAnsi" w:eastAsiaTheme="minorEastAsia" w:hAnsiTheme="minorHAnsi" w:cstheme="minorBidi"/>
           <w:noProof/>
           <w:color w:val="auto"/>
           <w:kern w:val="0"/>
+          <w:sz w:val="24"/>
           <w:szCs w:val="24"/>
-          <w:lang w:eastAsia="nl-NL"/>
+          <w:lang w:val="en-US" w:eastAsia="nl-NL"/>
         </w:rPr>
       </w:pPr>
       <w:r>
@@ -1590,7 +1578,7 @@
         <w:rPr>
           <w:noProof/>
         </w:rPr>
-        <w:instrText xml:space="preserve"> PAGEREF _Toc147365306 \h </w:instrText>
+        <w:instrText xml:space="preserve"> PAGEREF _Toc152491459 \h </w:instrText>
       </w:r>
       <w:r>
         <w:rPr>
@@ -1607,7 +1595,7 @@
         <w:rPr>
           <w:noProof/>
         </w:rPr>
-        <w:t>11</w:t>
+        <w:t>10</w:t>
       </w:r>
       <w:r>
         <w:rPr>
@@ -1623,12 +1611,13 @@
           <w:tab w:val="right" w:leader="dot" w:pos="9062"/>
         </w:tabs>
         <w:rPr>
-          <w:rFonts w:cs="Times New Roman"/>
+          <w:rFonts w:asciiTheme="minorHAnsi" w:eastAsiaTheme="minorEastAsia" w:hAnsiTheme="minorHAnsi" w:cstheme="minorBidi"/>
           <w:noProof/>
           <w:color w:val="auto"/>
           <w:kern w:val="0"/>
+          <w:sz w:val="24"/>
           <w:szCs w:val="24"/>
-          <w:lang w:eastAsia="nl-NL"/>
+          <w:lang w:val="en-US" w:eastAsia="nl-NL"/>
         </w:rPr>
       </w:pPr>
       <w:r>
@@ -1653,7 +1642,7 @@
         <w:rPr>
           <w:noProof/>
         </w:rPr>
-        <w:instrText xml:space="preserve"> PAGEREF _Toc147365307 \h </w:instrText>
+        <w:instrText xml:space="preserve"> PAGEREF _Toc152491460 \h </w:instrText>
       </w:r>
       <w:r>
         <w:rPr>
@@ -1670,7 +1659,7 @@
         <w:rPr>
           <w:noProof/>
         </w:rPr>
-        <w:t>11</w:t>
+        <w:t>10</w:t>
       </w:r>
       <w:r>
         <w:rPr>
@@ -1686,12 +1675,13 @@
           <w:tab w:val="right" w:leader="dot" w:pos="9062"/>
         </w:tabs>
         <w:rPr>
-          <w:rFonts w:cs="Times New Roman"/>
+          <w:rFonts w:asciiTheme="minorHAnsi" w:eastAsiaTheme="minorEastAsia" w:hAnsiTheme="minorHAnsi" w:cstheme="minorBidi"/>
           <w:noProof/>
           <w:color w:val="auto"/>
           <w:kern w:val="0"/>
+          <w:sz w:val="24"/>
           <w:szCs w:val="24"/>
-          <w:lang w:eastAsia="nl-NL"/>
+          <w:lang w:val="en-US" w:eastAsia="nl-NL"/>
         </w:rPr>
       </w:pPr>
       <w:r>
@@ -1716,7 +1706,7 @@
         <w:rPr>
           <w:noProof/>
         </w:rPr>
-        <w:instrText xml:space="preserve"> PAGEREF _Toc147365308 \h </w:instrText>
+        <w:instrText xml:space="preserve"> PAGEREF _Toc152491461 \h </w:instrText>
       </w:r>
       <w:r>
         <w:rPr>
@@ -1733,7 +1723,7 @@
         <w:rPr>
           <w:noProof/>
         </w:rPr>
-        <w:t>12</w:t>
+        <w:t>11</w:t>
       </w:r>
       <w:r>
         <w:rPr>
@@ -1749,12 +1739,13 @@
           <w:tab w:val="right" w:leader="dot" w:pos="9062"/>
         </w:tabs>
         <w:rPr>
-          <w:rFonts w:cs="Times New Roman"/>
+          <w:rFonts w:asciiTheme="minorHAnsi" w:eastAsiaTheme="minorEastAsia" w:hAnsiTheme="minorHAnsi" w:cstheme="minorBidi"/>
           <w:noProof/>
           <w:color w:val="auto"/>
           <w:kern w:val="0"/>
+          <w:sz w:val="24"/>
           <w:szCs w:val="24"/>
-          <w:lang w:eastAsia="nl-NL"/>
+          <w:lang w:val="en-US" w:eastAsia="nl-NL"/>
         </w:rPr>
       </w:pPr>
       <w:r>
@@ -1779,7 +1770,7 @@
         <w:rPr>
           <w:noProof/>
         </w:rPr>
-        <w:instrText xml:space="preserve"> PAGEREF _Toc147365309 \h </w:instrText>
+        <w:instrText xml:space="preserve"> PAGEREF _Toc152491462 \h </w:instrText>
       </w:r>
       <w:r>
         <w:rPr>
@@ -1796,7 +1787,7 @@
         <w:rPr>
           <w:noProof/>
         </w:rPr>
-        <w:t>12</w:t>
+        <w:t>11</w:t>
       </w:r>
       <w:r>
         <w:rPr>
@@ -1827,7 +1818,7 @@
           <w:numId w:val="0"/>
         </w:numPr>
       </w:pPr>
-      <w:bookmarkStart w:id="0" w:name="_Toc147365289"/>
+      <w:bookmarkStart w:id="0" w:name="_Toc152491442"/>
       <w:r>
         <w:t>Projectinhoud</w:t>
       </w:r>
@@ -1917,7 +1908,7 @@
         <w:pStyle w:val="Kop2"/>
       </w:pPr>
       <w:bookmarkStart w:id="1" w:name="__RefHeading__669_1707620482"/>
-      <w:bookmarkStart w:id="2" w:name="_Toc147365290"/>
+      <w:bookmarkStart w:id="2" w:name="_Toc152491443"/>
       <w:bookmarkEnd w:id="1"/>
       <w:r>
         <w:t>Achtergrond</w:t>
@@ -1949,7 +1940,7 @@
         <w:pStyle w:val="Kop2"/>
       </w:pPr>
       <w:bookmarkStart w:id="3" w:name="__RefHeading__671_1707620482"/>
-      <w:bookmarkStart w:id="4" w:name="_Toc147365291"/>
+      <w:bookmarkStart w:id="4" w:name="_Toc152491444"/>
       <w:bookmarkEnd w:id="3"/>
       <w:r>
         <w:t>Probleemstelling</w:t>
@@ -1981,7 +1972,7 @@
         <w:pStyle w:val="Kop2"/>
       </w:pPr>
       <w:bookmarkStart w:id="5" w:name="__RefHeading__673_1707620482"/>
-      <w:bookmarkStart w:id="6" w:name="_Toc147365292"/>
+      <w:bookmarkStart w:id="6" w:name="_Toc152491445"/>
       <w:bookmarkEnd w:id="5"/>
       <w:r>
         <w:t>Doelstelling</w:t>
@@ -2067,7 +2058,7 @@
         <w:pStyle w:val="Kop2"/>
       </w:pPr>
       <w:bookmarkStart w:id="7" w:name="__RefHeading__675_1707620482"/>
-      <w:bookmarkStart w:id="8" w:name="_Toc147365293"/>
+      <w:bookmarkStart w:id="8" w:name="_Toc152491446"/>
       <w:bookmarkEnd w:id="7"/>
       <w:r>
         <w:t>Resultaat</w:t>
@@ -2170,7 +2161,7 @@
         <w:pStyle w:val="Kop2"/>
       </w:pPr>
       <w:bookmarkStart w:id="9" w:name="__RefHeading__677_1707620482"/>
-      <w:bookmarkStart w:id="10" w:name="_Toc147365294"/>
+      <w:bookmarkStart w:id="10" w:name="_Toc152491447"/>
       <w:bookmarkEnd w:id="9"/>
       <w:r>
         <w:t>Afbakening</w:t>
@@ -2213,11 +2204,11 @@
         </w:numPr>
       </w:pPr>
       <w:bookmarkStart w:id="11" w:name="__RefHeading__679_1707620482"/>
-      <w:bookmarkStart w:id="12" w:name="_Toc147365295"/>
       <w:bookmarkEnd w:id="11"/>
       <w:r>
         <w:br w:type="page"/>
       </w:r>
+      <w:bookmarkStart w:id="12" w:name="_Toc152491448"/>
       <w:r>
         <w:t>Risico’s</w:t>
       </w:r>
@@ -3096,7 +3087,7 @@
         </w:numPr>
       </w:pPr>
       <w:bookmarkStart w:id="13" w:name="__RefHeading__681_1707620482"/>
-      <w:bookmarkStart w:id="14" w:name="_Toc147365296"/>
+      <w:bookmarkStart w:id="14" w:name="_Toc152491449"/>
       <w:bookmarkEnd w:id="13"/>
       <w:r>
         <w:t>Het werk per fase</w:t>
@@ -3125,13 +3116,20 @@
     </w:p>
     <w:p>
       <w:pPr>
+        <w:rPr>
+          <w:sz w:val="22"/>
+        </w:rPr>
+      </w:pPr>
+    </w:p>
+    <w:p>
+      <w:pPr>
         <w:pStyle w:val="Kop2"/>
       </w:pPr>
       <w:bookmarkStart w:id="15" w:name="__RefHeading__683_1707620482"/>
-      <w:bookmarkStart w:id="16" w:name="_Toc147365297"/>
+      <w:bookmarkStart w:id="16" w:name="_Toc152491450"/>
       <w:bookmarkEnd w:id="15"/>
       <w:r>
-        <w:t>Fase: Opstart</w:t>
+        <w:t>De Initiatieffase</w:t>
       </w:r>
       <w:bookmarkEnd w:id="16"/>
     </w:p>
@@ -3145,20 +3143,67 @@
         <w:rPr>
           <w:sz w:val="22"/>
         </w:rPr>
-        <w:t>Tijdens deze periode worden allereerst de wensen en eisen van de opdrachtgever geïnventariseerd. Vervolgens wordt een aantal interface schetsen aan de opdrachtgever voorgelegd om de visuele stijl van de website te bepalen.</w:t>
-      </w:r>
-    </w:p>
-    <w:p>
-      <w:pPr>
-        <w:rPr>
-          <w:sz w:val="22"/>
-        </w:rPr>
-      </w:pPr>
-      <w:r>
-        <w:rPr>
-          <w:sz w:val="22"/>
-        </w:rPr>
-        <w:t>Met deze informatie worden de eerste pagina’s ontwikkeld.</w:t>
+        <w:t xml:space="preserve">Toen duidelijk werd dat er een game ontwikkeld moest worden, heeft de projectgroep verschillende speltypen en -genres overwogen. Uiteindelijk is gezamenlijk gekozen voor een spel van het type </w:t>
+      </w:r>
+      <w:proofErr w:type="spellStart"/>
+      <w:r>
+        <w:rPr>
+          <w:i/>
+          <w:sz w:val="22"/>
+        </w:rPr>
+        <w:t>mazing</w:t>
+      </w:r>
+      <w:proofErr w:type="spellEnd"/>
+      <w:r>
+        <w:rPr>
+          <w:i/>
+          <w:sz w:val="22"/>
+        </w:rPr>
+        <w:t xml:space="preserve"> </w:t>
+      </w:r>
+      <w:proofErr w:type="spellStart"/>
+      <w:r>
+        <w:rPr>
+          <w:i/>
+          <w:sz w:val="22"/>
+        </w:rPr>
+        <w:t>tower</w:t>
+      </w:r>
+      <w:proofErr w:type="spellEnd"/>
+      <w:r>
+        <w:rPr>
+          <w:i/>
+          <w:sz w:val="22"/>
+        </w:rPr>
+        <w:t xml:space="preserve"> </w:t>
+      </w:r>
+      <w:proofErr w:type="spellStart"/>
+      <w:r>
+        <w:rPr>
+          <w:i/>
+          <w:sz w:val="22"/>
+        </w:rPr>
+        <w:t>defence</w:t>
+      </w:r>
+      <w:proofErr w:type="spellEnd"/>
+      <w:r>
+        <w:rPr>
+          <w:sz w:val="22"/>
+        </w:rPr>
+        <w:t>.</w:t>
+      </w:r>
+    </w:p>
+    <w:p>
+      <w:pPr>
+        <w:rPr>
+          <w:sz w:val="22"/>
+        </w:rPr>
+      </w:pPr>
+      <w:r>
+        <w:rPr>
+          <w:sz w:val="22"/>
+        </w:rPr>
+        <w:t>Verder is er, na enkele proeven met verschillende platformen, besloten te gaan ontwikkelen in Java.</w:t>
       </w:r>
     </w:p>
     <w:p>
@@ -3173,10 +3218,10 @@
         <w:pStyle w:val="Kop2"/>
       </w:pPr>
       <w:bookmarkStart w:id="17" w:name="__RefHeading__685_1707620482"/>
-      <w:bookmarkStart w:id="18" w:name="_Toc147365298"/>
+      <w:bookmarkStart w:id="18" w:name="_Toc152491451"/>
       <w:bookmarkEnd w:id="17"/>
       <w:r>
-        <w:t>Mijlpaal: Oplevering Prototype</w:t>
+        <w:t>Definitiefase</w:t>
       </w:r>
       <w:bookmarkEnd w:id="18"/>
     </w:p>
@@ -3190,20 +3235,124 @@
         <w:rPr>
           <w:sz w:val="22"/>
         </w:rPr>
-        <w:t xml:space="preserve">Aan de opdrachtgever worden één tot drie pagina’s opgeleverd. Deze pagina’s zullen worden aangeduid als het </w:t>
-      </w:r>
-      <w:r>
-        <w:rPr>
-          <w:b/>
-          <w:sz w:val="22"/>
-        </w:rPr>
-        <w:t>prototype</w:t>
-      </w:r>
-      <w:r>
-        <w:rPr>
-          <w:sz w:val="22"/>
-        </w:rPr>
-        <w:t>. De pagina’s zullen op ieder platform in minimaal één browser in de eerder afgesproken visuele stijl weergegeven worden.</w:t>
+        <w:t xml:space="preserve">Tijdens de </w:t>
+      </w:r>
+      <w:proofErr w:type="spellStart"/>
+      <w:r>
+        <w:rPr>
+          <w:sz w:val="22"/>
+        </w:rPr>
+        <w:t>kick-off</w:t>
+      </w:r>
+      <w:proofErr w:type="spellEnd"/>
+      <w:r>
+        <w:rPr>
+          <w:sz w:val="22"/>
+        </w:rPr>
+        <w:t xml:space="preserve"> voor dit project is duidelijk geworden dat er een </w:t>
+      </w:r>
+      <w:r>
+        <w:rPr>
+          <w:sz w:val="22"/>
+        </w:rPr>
+        <w:t xml:space="preserve">spel ontwikkeld moet worden dat door één persoon gespeeld kan worden. Het spel moet kunnen functioneren als een onderdeel van een </w:t>
+      </w:r>
+      <w:proofErr w:type="spellStart"/>
+      <w:r>
+        <w:rPr>
+          <w:sz w:val="22"/>
+        </w:rPr>
+        <w:t>html-pagina</w:t>
+      </w:r>
+      <w:proofErr w:type="spellEnd"/>
+      <w:r>
+        <w:rPr>
+          <w:sz w:val="22"/>
+        </w:rPr>
+        <w:t>.</w:t>
+      </w:r>
+    </w:p>
+    <w:p>
+      <w:pPr>
+        <w:rPr>
+          <w:sz w:val="22"/>
+        </w:rPr>
+      </w:pPr>
+      <w:r>
+        <w:rPr>
+          <w:sz w:val="22"/>
+        </w:rPr>
+        <w:t>Verder is uit de modulewijzer voor het vak INFPRJ02 duidelijk geworden dat het spel niet meer dan 700 bij 700 pixels groot mag zijn.</w:t>
+      </w:r>
+    </w:p>
+    <w:p>
+      <w:pPr>
+        <w:rPr>
+          <w:sz w:val="22"/>
+        </w:rPr>
+      </w:pPr>
+      <w:r>
+        <w:rPr>
+          <w:sz w:val="22"/>
+        </w:rPr>
+        <w:t xml:space="preserve">Het spel moet </w:t>
+      </w:r>
+      <w:proofErr w:type="spellStart"/>
+      <w:r>
+        <w:rPr>
+          <w:i/>
+          <w:sz w:val="22"/>
+        </w:rPr>
+        <w:t>meaningful</w:t>
+      </w:r>
+      <w:proofErr w:type="spellEnd"/>
+      <w:r>
+        <w:rPr>
+          <w:i/>
+          <w:sz w:val="22"/>
+        </w:rPr>
+        <w:t xml:space="preserve"> </w:t>
+      </w:r>
+      <w:proofErr w:type="spellStart"/>
+      <w:r>
+        <w:rPr>
+          <w:i/>
+          <w:sz w:val="22"/>
+        </w:rPr>
+        <w:t>play</w:t>
+      </w:r>
+      <w:proofErr w:type="spellEnd"/>
+      <w:r>
+        <w:rPr>
+          <w:sz w:val="22"/>
+        </w:rPr>
+        <w:t xml:space="preserve"> bieden, in de vorm van vooruitgang in score, </w:t>
+      </w:r>
+      <w:proofErr w:type="spellStart"/>
+      <w:r>
+        <w:rPr>
+          <w:sz w:val="22"/>
+        </w:rPr>
+        <w:t>levels</w:t>
+      </w:r>
+      <w:proofErr w:type="spellEnd"/>
+      <w:r>
+        <w:rPr>
+          <w:sz w:val="22"/>
+        </w:rPr>
+        <w:t xml:space="preserve"> en/of verhaallijn. Ook worden creativiteit en het gebruik van technische oplossingen (zoals complexe wiskunde en/of kunstmatige intelligentie) </w:t>
+      </w:r>
+      <w:r>
+        <w:rPr>
+          <w:sz w:val="22"/>
+        </w:rPr>
+        <w:t>meegenomen in de beoordeling</w:t>
+      </w:r>
+      <w:r>
+        <w:rPr>
+          <w:sz w:val="22"/>
+        </w:rPr>
+        <w:t>.</w:t>
       </w:r>
     </w:p>
     <w:p>
@@ -3218,315 +3367,212 @@
         <w:pStyle w:val="Kop2"/>
       </w:pPr>
       <w:bookmarkStart w:id="19" w:name="__RefHeading__687_1707620482"/>
-      <w:bookmarkStart w:id="20" w:name="_Toc147365299"/>
+      <w:bookmarkStart w:id="20" w:name="_Toc152491452"/>
       <w:bookmarkEnd w:id="19"/>
       <w:r>
-        <w:t xml:space="preserve">Fase: </w:t>
+        <w:t>Ontwerpf</w:t>
+      </w:r>
+      <w:r>
+        <w:t>ase</w:t>
+      </w:r>
+      <w:bookmarkEnd w:id="20"/>
+    </w:p>
+    <w:p>
+      <w:pPr>
+        <w:rPr>
+          <w:sz w:val="22"/>
+        </w:rPr>
+      </w:pPr>
+      <w:r>
+        <w:rPr>
+          <w:sz w:val="22"/>
+        </w:rPr>
+        <w:t>De ideeën en richtlijnen die uit de eerste twee fasen naar voren zijn gekomen, zullen omgezet moeten worden in een spelontwerp.</w:t>
+      </w:r>
+      <w:r>
+        <w:rPr>
+          <w:sz w:val="22"/>
+        </w:rPr>
+        <w:t xml:space="preserve"> Hier in komen onder anderen de volgende zaken aan de orde: de verhaallijn, de spelregels, en ontwikkeling tijdens het spel, ontwerpschetsen en de technische architectuur van het spel.</w:t>
+      </w:r>
+    </w:p>
+    <w:p>
+      <w:pPr>
+        <w:rPr>
+          <w:sz w:val="22"/>
+        </w:rPr>
+      </w:pPr>
+    </w:p>
+    <w:p>
+      <w:pPr>
+        <w:pStyle w:val="Kop2"/>
+      </w:pPr>
+      <w:bookmarkStart w:id="21" w:name="__RefHeading__689_1707620482"/>
+      <w:bookmarkStart w:id="22" w:name="_Toc152491453"/>
+      <w:bookmarkEnd w:id="21"/>
+      <w:r>
+        <w:t>Voorbereidings</w:t>
+      </w:r>
+      <w:r>
+        <w:t>fase</w:t>
+      </w:r>
+      <w:bookmarkEnd w:id="22"/>
+    </w:p>
+    <w:p>
+      <w:pPr>
+        <w:rPr>
+          <w:sz w:val="22"/>
+        </w:rPr>
+      </w:pPr>
+      <w:r>
+        <w:rPr>
+          <w:sz w:val="22"/>
+        </w:rPr>
+        <w:t>Zodra er een spelontwerp ligt, kan er bepaald worden uit welke delen het werk zal bestaan dat tijdens de realisatiefase zal moeten worden uitgevoerd om het project tot een goed einde te brengen.</w:t>
+      </w:r>
+    </w:p>
+    <w:p>
+      <w:pPr>
+        <w:rPr>
+          <w:sz w:val="22"/>
+        </w:rPr>
+      </w:pPr>
+      <w:r>
+        <w:rPr>
+          <w:sz w:val="22"/>
+        </w:rPr>
+        <w:t>Tijdens deze fase zullen ook ontbrekende kennis of materialen aangevuld worden. Op die manier wordt er voor gezorgd dat alle benodigdheden binnen de projectgroep aanwezig zijn, vóór dat met de daadwerkelijke ontwikkeling begonnen wordt.</w:t>
+      </w:r>
+    </w:p>
+    <w:p>
+      <w:pPr>
+        <w:rPr>
+          <w:sz w:val="22"/>
+        </w:rPr>
+      </w:pPr>
+    </w:p>
+    <w:p>
+      <w:pPr>
+        <w:pStyle w:val="Kop2"/>
+        <w:numPr>
+          <w:ilvl w:val="0"/>
+          <w:numId w:val="0"/>
+        </w:numPr>
+      </w:pPr>
+      <w:bookmarkStart w:id="23" w:name="__RefHeading__691_1707620482"/>
+      <w:bookmarkEnd w:id="23"/>
+      <w:r>
+        <w:br w:type="page"/>
+      </w:r>
+      <w:bookmarkStart w:id="24" w:name="_Toc152491454"/>
+      <w:r>
+        <w:t>Realisatiefase</w:t>
+      </w:r>
+      <w:bookmarkEnd w:id="24"/>
+    </w:p>
+    <w:p>
+      <w:pPr>
+        <w:rPr>
+          <w:sz w:val="22"/>
+        </w:rPr>
+      </w:pPr>
+      <w:r>
+        <w:rPr>
+          <w:sz w:val="22"/>
+        </w:rPr>
+        <w:t>Na de eerder genoemde voorbereidingen kan begonnen worden aan het ontwikkelen van het spel. Allereerst zal een prototype van het spel gemaakt worden: een versie die vooral gericht is op de technische basisprincipes waarop het spel gebaseerd is.</w:t>
+      </w:r>
+    </w:p>
+    <w:p>
+      <w:pPr>
+        <w:rPr>
+          <w:sz w:val="22"/>
+        </w:rPr>
+      </w:pPr>
+      <w:r>
+        <w:rPr>
+          <w:sz w:val="22"/>
+        </w:rPr>
+        <w:t xml:space="preserve">Vervolgens zal er naar een </w:t>
       </w:r>
       <w:proofErr w:type="spellStart"/>
       <w:r>
-        <w:t>Alpha</w:t>
-      </w:r>
-      <w:bookmarkEnd w:id="20"/>
+        <w:rPr>
+          <w:sz w:val="22"/>
+        </w:rPr>
+        <w:t>beta-versie</w:t>
+      </w:r>
       <w:proofErr w:type="spellEnd"/>
-    </w:p>
-    <w:p>
-      <w:pPr>
-        <w:rPr>
-          <w:sz w:val="22"/>
-        </w:rPr>
-      </w:pPr>
-      <w:r>
-        <w:rPr>
-          <w:sz w:val="22"/>
-        </w:rPr>
-        <w:t xml:space="preserve">Gedurende de </w:t>
+      <w:r>
+        <w:rPr>
+          <w:sz w:val="22"/>
+        </w:rPr>
+        <w:t xml:space="preserve"> toe gewerkt worden. Deze versie moet alle geplande functionaliteiten bezitten, maar er kunnen op dat moment nog fouten in het spel zitten.</w:t>
+      </w:r>
+    </w:p>
+    <w:p>
+      <w:pPr>
+        <w:rPr>
+          <w:sz w:val="22"/>
+        </w:rPr>
+      </w:pPr>
+      <w:r>
+        <w:rPr>
+          <w:sz w:val="22"/>
+        </w:rPr>
+        <w:t>Vanaf dat moment wordt er gewerkt om zoveel mogelijk fouten op te sporen, en in volgorde van noodzaak proberen op te lossen.</w:t>
+      </w:r>
+    </w:p>
+    <w:p>
+      <w:pPr>
+        <w:rPr>
+          <w:sz w:val="22"/>
+        </w:rPr>
+      </w:pPr>
+    </w:p>
+    <w:p>
+      <w:pPr>
+        <w:pStyle w:val="Kop2"/>
+      </w:pPr>
+      <w:bookmarkStart w:id="25" w:name="__RefHeading__693_1707620482"/>
+      <w:bookmarkStart w:id="26" w:name="_Toc152491455"/>
+      <w:bookmarkEnd w:id="25"/>
+      <w:r>
+        <w:t>Nazorgfase</w:t>
+      </w:r>
+      <w:bookmarkEnd w:id="26"/>
+    </w:p>
+    <w:p>
+      <w:pPr>
+        <w:rPr>
+          <w:sz w:val="22"/>
+        </w:rPr>
+      </w:pPr>
+      <w:r>
+        <w:rPr>
+          <w:sz w:val="22"/>
+        </w:rPr>
+        <w:t xml:space="preserve">Na het opleveren van het spel zal het </w:t>
+      </w:r>
+      <w:r>
+        <w:rPr>
+          <w:sz w:val="22"/>
+        </w:rPr>
+        <w:t xml:space="preserve">getest worden door alle medestudenten. Tijdens deze periode zal er een trailer gemaakt worden om het spel aan te prijzen. Ook zal er een presentatie voorbereid worden, waarbij het spel aan de medestudenten en de projectdocent zal worden </w:t>
       </w:r>
       <w:proofErr w:type="spellStart"/>
       <w:r>
         <w:rPr>
-          <w:b/>
-          <w:sz w:val="22"/>
-        </w:rPr>
-        <w:t>alpha</w:t>
+          <w:sz w:val="22"/>
+        </w:rPr>
+        <w:t>gedemonstreerd</w:t>
       </w:r>
       <w:proofErr w:type="spellEnd"/>
       <w:r>
         <w:rPr>
           <w:sz w:val="22"/>
         </w:rPr>
-        <w:t xml:space="preserve"> periode worden eerst de opmerkingen van de opdrachtgever op het </w:t>
-      </w:r>
-      <w:proofErr w:type="spellStart"/>
-      <w:r>
-        <w:rPr>
-          <w:sz w:val="22"/>
-        </w:rPr>
-        <w:t>protoype</w:t>
-      </w:r>
-      <w:proofErr w:type="spellEnd"/>
-      <w:r>
-        <w:rPr>
-          <w:sz w:val="22"/>
-        </w:rPr>
-        <w:t xml:space="preserve"> verwerkt. Hierna wordt de website aangevuld met alle vereiste informatie, zoals die is aangeleverd door de opdrachtgever.</w:t>
-      </w:r>
-    </w:p>
-    <w:p>
-      <w:pPr>
-        <w:rPr>
-          <w:sz w:val="22"/>
-        </w:rPr>
-      </w:pPr>
-      <w:r>
-        <w:rPr>
-          <w:sz w:val="22"/>
-        </w:rPr>
-        <w:t xml:space="preserve">Verder wordt ervoor gezorgd dat de website op alle platformen in alle eerder besproken websites in de afgesproken visuele stijl weergegeven wordt. Hiervoor worden onder andere de resultaten gebruikt uit een onderzoek naar de eigenschappen van </w:t>
-      </w:r>
-      <w:proofErr w:type="spellStart"/>
-      <w:r>
-        <w:rPr>
-          <w:sz w:val="22"/>
-        </w:rPr>
-        <w:t>browsers</w:t>
-      </w:r>
-      <w:proofErr w:type="spellEnd"/>
-      <w:r>
-        <w:rPr>
-          <w:sz w:val="22"/>
-        </w:rPr>
-        <w:t xml:space="preserve"> op </w:t>
-      </w:r>
-      <w:proofErr w:type="spellStart"/>
-      <w:r>
-        <w:rPr>
-          <w:sz w:val="22"/>
-        </w:rPr>
-        <w:t>smartphones</w:t>
-      </w:r>
-      <w:proofErr w:type="spellEnd"/>
-      <w:r>
-        <w:rPr>
-          <w:sz w:val="22"/>
-        </w:rPr>
         <w:t>.</w:t>
-      </w:r>
-    </w:p>
-    <w:p>
-      <w:pPr>
-        <w:rPr>
-          <w:sz w:val="22"/>
-        </w:rPr>
-      </w:pPr>
-    </w:p>
-    <w:p>
-      <w:pPr>
-        <w:pStyle w:val="Kop2"/>
-      </w:pPr>
-      <w:bookmarkStart w:id="21" w:name="__RefHeading__689_1707620482"/>
-      <w:bookmarkStart w:id="22" w:name="_Toc147365300"/>
-      <w:bookmarkEnd w:id="21"/>
-      <w:r>
-        <w:t xml:space="preserve">Mijlpaal: Oplevering Release </w:t>
-      </w:r>
-      <w:proofErr w:type="spellStart"/>
-      <w:r>
-        <w:t>Candidate</w:t>
-      </w:r>
-      <w:bookmarkEnd w:id="22"/>
-      <w:proofErr w:type="spellEnd"/>
-    </w:p>
-    <w:p>
-      <w:pPr>
-        <w:rPr>
-          <w:sz w:val="22"/>
-        </w:rPr>
-      </w:pPr>
-      <w:r>
-        <w:rPr>
-          <w:sz w:val="22"/>
-        </w:rPr>
-        <w:t xml:space="preserve">Aan de opdrachtgever wordt een complete website opgeleverd. Deze versie van de website zal worden aangeduid als een </w:t>
-      </w:r>
-      <w:r>
-        <w:rPr>
-          <w:b/>
-          <w:i/>
-          <w:sz w:val="22"/>
-        </w:rPr>
-        <w:t xml:space="preserve">release </w:t>
-      </w:r>
-      <w:proofErr w:type="spellStart"/>
-      <w:r>
-        <w:rPr>
-          <w:b/>
-          <w:i/>
-          <w:sz w:val="22"/>
-        </w:rPr>
-        <w:t>candidate</w:t>
-      </w:r>
-      <w:proofErr w:type="spellEnd"/>
-      <w:r>
-        <w:rPr>
-          <w:sz w:val="22"/>
-        </w:rPr>
-        <w:t xml:space="preserve">. De website geeft alle informatie weer zoals die door de opdrachtgever aangeleverd is. De website zal op alle platformen in alle eerder besproken </w:t>
-      </w:r>
-      <w:proofErr w:type="spellStart"/>
-      <w:r>
-        <w:rPr>
-          <w:sz w:val="22"/>
-        </w:rPr>
-        <w:t>browsers</w:t>
-      </w:r>
-      <w:proofErr w:type="spellEnd"/>
-      <w:r>
-        <w:rPr>
-          <w:sz w:val="22"/>
-        </w:rPr>
-        <w:t xml:space="preserve"> weergegeven worden in de visuele stijl zoals die afgesproken wordt tijdens de opstart fase. Hierbij kan niet gegarandeerd worden dat op ieder platform iedere browser de website “pixel voor pixel” identiek weergeeft.</w:t>
-      </w:r>
-    </w:p>
-    <w:p>
-      <w:pPr>
-        <w:rPr>
-          <w:sz w:val="22"/>
-        </w:rPr>
-      </w:pPr>
-    </w:p>
-    <w:p>
-      <w:pPr>
-        <w:pStyle w:val="Kop2"/>
-      </w:pPr>
-      <w:bookmarkStart w:id="23" w:name="__RefHeading__691_1707620482"/>
-      <w:bookmarkStart w:id="24" w:name="_Toc147365301"/>
-      <w:bookmarkEnd w:id="23"/>
-      <w:r>
-        <w:br w:type="page"/>
-        <w:t xml:space="preserve">Fase: </w:t>
-      </w:r>
-      <w:proofErr w:type="spellStart"/>
-      <w:r>
-        <w:t>Beta</w:t>
-      </w:r>
-      <w:bookmarkEnd w:id="24"/>
-      <w:proofErr w:type="spellEnd"/>
-    </w:p>
-    <w:p>
-      <w:pPr>
-        <w:rPr>
-          <w:sz w:val="22"/>
-        </w:rPr>
-      </w:pPr>
-      <w:r>
-        <w:rPr>
-          <w:sz w:val="22"/>
-        </w:rPr>
-        <w:t xml:space="preserve">Tijdens de </w:t>
-      </w:r>
-      <w:proofErr w:type="spellStart"/>
-      <w:r>
-        <w:rPr>
-          <w:b/>
-          <w:sz w:val="22"/>
-        </w:rPr>
-        <w:t>beta</w:t>
-      </w:r>
-      <w:proofErr w:type="spellEnd"/>
-      <w:r>
-        <w:rPr>
-          <w:sz w:val="22"/>
-        </w:rPr>
-        <w:t xml:space="preserve"> fase wordt de opgeleverde release </w:t>
-      </w:r>
-      <w:proofErr w:type="spellStart"/>
-      <w:r>
-        <w:rPr>
-          <w:sz w:val="22"/>
-        </w:rPr>
-        <w:t>candidate</w:t>
-      </w:r>
-      <w:proofErr w:type="spellEnd"/>
-      <w:r>
-        <w:rPr>
-          <w:sz w:val="22"/>
-        </w:rPr>
-        <w:t xml:space="preserve"> door zowel de opdrachtgever, de opdrachtnemer als een derde partij getest op inhoudelijke en functionele fouten. De derde partij zal bestaan uit één of meerdere vrienden of familieleden van de opdrachtnemers.</w:t>
-      </w:r>
-    </w:p>
-    <w:p>
-      <w:pPr>
-        <w:rPr>
-          <w:sz w:val="22"/>
-        </w:rPr>
-      </w:pPr>
-      <w:r>
-        <w:rPr>
-          <w:sz w:val="22"/>
-        </w:rPr>
-        <w:t>Wanneer er fouten aan het licht komen, zullen deze gecorrigeerd worden. Verder zal tijdens deze fase getracht worden de website te optimaliseren voor laadsnelheid en vindbaarheid door zoekmachines. Hiervoor zullen onder andere de resultaten uit een onderzoek naar zoekmachine optimalisatie gebruikt worden.</w:t>
-      </w:r>
-    </w:p>
-    <w:p>
-      <w:pPr>
-        <w:rPr>
-          <w:sz w:val="22"/>
-        </w:rPr>
-      </w:pPr>
-    </w:p>
-    <w:p>
-      <w:pPr>
-        <w:pStyle w:val="Kop2"/>
-      </w:pPr>
-      <w:bookmarkStart w:id="25" w:name="__RefHeading__693_1707620482"/>
-      <w:bookmarkStart w:id="26" w:name="_Toc147365302"/>
-      <w:bookmarkEnd w:id="25"/>
-      <w:r>
-        <w:t xml:space="preserve">Mijlpaal: Oplevering Gold </w:t>
-      </w:r>
-      <w:proofErr w:type="spellStart"/>
-      <w:r>
-        <w:t>Master</w:t>
-      </w:r>
-      <w:bookmarkEnd w:id="26"/>
-      <w:proofErr w:type="spellEnd"/>
-    </w:p>
-    <w:p>
-      <w:pPr>
-        <w:rPr>
-          <w:sz w:val="22"/>
-        </w:rPr>
-      </w:pPr>
-      <w:r>
-        <w:rPr>
-          <w:sz w:val="22"/>
-        </w:rPr>
-        <w:t xml:space="preserve">Aan de opdrachtgever wordt de definitieve website opgeleverd. Deze versie van de website wordt aangeduid als de </w:t>
-      </w:r>
-      <w:r>
-        <w:rPr>
-          <w:b/>
-          <w:i/>
-          <w:sz w:val="22"/>
-        </w:rPr>
-        <w:t xml:space="preserve">gold </w:t>
-      </w:r>
-      <w:proofErr w:type="spellStart"/>
-      <w:r>
-        <w:rPr>
-          <w:b/>
-          <w:i/>
-          <w:sz w:val="22"/>
-        </w:rPr>
-        <w:t>master</w:t>
-      </w:r>
-      <w:proofErr w:type="spellEnd"/>
-      <w:r>
-        <w:rPr>
-          <w:sz w:val="22"/>
-        </w:rPr>
-        <w:t>. De website zal voldoen aan alle eisen die eerder in dit document besproken zijn.</w:t>
       </w:r>
     </w:p>
     <w:p>
@@ -3545,12 +3591,6 @@
           <w:docGrid w:linePitch="240" w:charSpace="32768"/>
         </w:sectPr>
       </w:pPr>
-      <w:r>
-        <w:rPr>
-          <w:sz w:val="22"/>
-        </w:rPr>
-        <w:t>Als na dit moment blijkt dat de website gewijzigd moet worden dan valt dit, zoals eerder besproken, buiten het project dat door dit document beschreven wordt.</w:t>
-      </w:r>
     </w:p>
     <w:p>
       <w:pPr>
@@ -3572,7 +3612,7 @@
         <w:pStyle w:val="Kop1"/>
       </w:pPr>
       <w:bookmarkStart w:id="27" w:name="__RefHeading__695_1707620482"/>
-      <w:bookmarkStart w:id="28" w:name="_Toc147365303"/>
+      <w:bookmarkStart w:id="28" w:name="_Toc152491456"/>
       <w:bookmarkEnd w:id="27"/>
       <w:r>
         <w:t>De beheersplannen</w:t>
@@ -3611,7 +3651,7 @@
         <w:pStyle w:val="Kop2"/>
       </w:pPr>
       <w:bookmarkStart w:id="29" w:name="__RefHeading__697_1707620482"/>
-      <w:bookmarkStart w:id="30" w:name="_Toc147365304"/>
+      <w:bookmarkStart w:id="30" w:name="_Toc152491457"/>
       <w:bookmarkEnd w:id="29"/>
       <w:r>
         <w:t>Tijdsplan</w:t>
@@ -5713,7 +5753,7 @@
         <w:pStyle w:val="Kop2"/>
       </w:pPr>
       <w:bookmarkStart w:id="31" w:name="__RefHeading__699_1707620482"/>
-      <w:bookmarkStart w:id="32" w:name="_Toc147365305"/>
+      <w:bookmarkStart w:id="32" w:name="_Toc152491458"/>
       <w:bookmarkEnd w:id="31"/>
       <w:r>
         <w:t>Geldplan</w:t>
@@ -5958,12 +5998,12 @@
       <w:pPr>
         <w:pStyle w:val="Kop2"/>
       </w:pPr>
-      <w:bookmarkStart w:id="33" w:name="_Toc147365306"/>
-      <w:bookmarkStart w:id="34" w:name="__RefHeading__701_1707620482"/>
+      <w:bookmarkStart w:id="33" w:name="__RefHeading__701_1707620482"/>
+      <w:bookmarkStart w:id="34" w:name="_Toc152491459"/>
       <w:r>
         <w:t>Kwaliteitsplan</w:t>
       </w:r>
-      <w:bookmarkEnd w:id="33"/>
+      <w:bookmarkEnd w:id="34"/>
     </w:p>
     <w:p>
       <w:pPr>
@@ -6304,17 +6344,17 @@
       <w:pPr>
         <w:pStyle w:val="Kop2"/>
       </w:pPr>
-      <w:bookmarkStart w:id="35" w:name="_Toc147365307"/>
-      <w:bookmarkStart w:id="36" w:name="__RefHeading__703_1707620482"/>
+      <w:bookmarkStart w:id="35" w:name="__RefHeading__703_1707620482"/>
     </w:p>
     <w:p>
       <w:pPr>
         <w:pStyle w:val="Kop2"/>
       </w:pPr>
+      <w:bookmarkStart w:id="36" w:name="_Toc152491460"/>
       <w:r>
         <w:t>Informatieplan</w:t>
       </w:r>
-      <w:bookmarkEnd w:id="35"/>
+      <w:bookmarkEnd w:id="36"/>
     </w:p>
     <w:p>
       <w:pPr>
@@ -6380,7 +6420,7 @@
         <w:pStyle w:val="Kop2"/>
       </w:pPr>
       <w:bookmarkStart w:id="37" w:name="__RefHeading__705_1707620482"/>
-      <w:bookmarkStart w:id="38" w:name="_Toc147365308"/>
+      <w:bookmarkStart w:id="38" w:name="_Toc152491461"/>
       <w:bookmarkEnd w:id="37"/>
       <w:r>
         <w:t>Organisatieplan</w:t>
@@ -6667,7 +6707,7 @@
         <w:pStyle w:val="Kop2"/>
       </w:pPr>
       <w:bookmarkStart w:id="39" w:name="__RefHeading__707_1707620482"/>
-      <w:bookmarkStart w:id="40" w:name="_Toc147365309"/>
+      <w:bookmarkStart w:id="40" w:name="_Toc152491462"/>
       <w:bookmarkEnd w:id="39"/>
       <w:r>
         <w:t>Voortgangsbewaking</w:t>
@@ -8269,8 +8309,8 @@
         </w:rPr>
       </w:pPr>
     </w:p>
-    <w:bookmarkEnd w:id="34"/>
-    <w:bookmarkEnd w:id="36"/>
+    <w:bookmarkEnd w:id="33"/>
+    <w:bookmarkEnd w:id="35"/>
     <w:p>
       <w:pPr>
         <w:pStyle w:val="Inhopg1"/>
@@ -9328,6 +9368,7 @@
   </w:style>
   <w:style w:type="character" w:default="1" w:styleId="Standaardalinea-lettertype">
     <w:name w:val="Default Paragraph Font"/>
+    <w:semiHidden/>
     <w:unhideWhenUsed/>
   </w:style>
   <w:style w:type="table" w:default="1" w:styleId="Standaardtabel">
@@ -9837,7 +9878,7 @@
   <w:style w:type="paragraph" w:styleId="Inhopg1">
     <w:name w:val="toc 1"/>
     <w:basedOn w:val="Normaal"/>
-    <w:uiPriority w:val="99"/>
+    <w:uiPriority w:val="39"/>
     <w:rsid w:val="00192202"/>
     <w:pPr>
       <w:spacing w:before="120"/>
@@ -9851,7 +9892,7 @@
   <w:style w:type="paragraph" w:styleId="Inhopg2">
     <w:name w:val="toc 2"/>
     <w:basedOn w:val="Normaal"/>
-    <w:uiPriority w:val="99"/>
+    <w:uiPriority w:val="39"/>
     <w:rsid w:val="00192202"/>
     <w:rPr>
       <w:rFonts w:ascii="Cambria" w:hAnsi="Cambria"/>

</xml_diff>

<commit_message>
Toegevoegd: - tijdplan; - geldplan; - kwaliteitsplan.
</commit_message>
<xml_diff>
--- a/docs/Projectdossier/02 - Plan van Aanpak/Plan van aanpak - v0.1.docx
+++ b/docs/Projectdossier/02 - Plan van Aanpak/Plan van aanpak - v0.1.docx
@@ -1,6 +1,6 @@
 
 <file path=word/document.xml><?xml version="1.0" encoding="utf-8"?>
-<w:document xmlns:mv="urn:schemas-microsoft-com:mac:vml" xmlns:mo="http://schemas.microsoft.com/office/mac/office/2008/main" xmlns:ve="http://schemas.openxmlformats.org/markup-compatibility/2006" xmlns:o="urn:schemas-microsoft-com:office:office" xmlns:r="http://schemas.openxmlformats.org/officeDocument/2006/relationships" xmlns:m="http://schemas.openxmlformats.org/officeDocument/2006/math" xmlns:v="urn:schemas-microsoft-com:vml" xmlns:w10="urn:schemas-microsoft-com:office:word" xmlns:w="http://schemas.openxmlformats.org/wordprocessingml/2006/main" xmlns:wne="http://schemas.microsoft.com/office/word/2006/wordml" xmlns:wp="http://schemas.openxmlformats.org/drawingml/2006/wordprocessingDrawing" ve:Ignorable="mv" ve:PreserveAttributes="mv:*">
+<w:document xmlns:ve="http://schemas.openxmlformats.org/markup-compatibility/2006" xmlns:o="urn:schemas-microsoft-com:office:office" xmlns:r="http://schemas.openxmlformats.org/officeDocument/2006/relationships" xmlns:m="http://schemas.openxmlformats.org/officeDocument/2006/math" xmlns:v="urn:schemas-microsoft-com:vml" xmlns:wp="http://schemas.openxmlformats.org/drawingml/2006/wordprocessingDrawing" xmlns:w10="urn:schemas-microsoft-com:office:word" xmlns:w="http://schemas.openxmlformats.org/wordprocessingml/2006/main" xmlns:wne="http://schemas.microsoft.com/office/word/2006/wordml">
   <w:body>
     <w:p>
       <w:pPr>
@@ -1820,6 +1820,7 @@
       </w:pPr>
       <w:bookmarkStart w:id="0" w:name="_Toc152491442"/>
       <w:r>
+        <w:lastRenderedPageBreak/>
         <w:t>Projectinhoud</w:t>
       </w:r>
       <w:bookmarkEnd w:id="0"/>
@@ -2210,6 +2211,7 @@
       </w:r>
       <w:bookmarkStart w:id="12" w:name="_Toc152491448"/>
       <w:r>
+        <w:lastRenderedPageBreak/>
         <w:t>Risico’s</w:t>
       </w:r>
       <w:bookmarkEnd w:id="12"/>
@@ -3090,6 +3092,7 @@
       <w:bookmarkStart w:id="14" w:name="_Toc152491449"/>
       <w:bookmarkEnd w:id="13"/>
       <w:r>
+        <w:lastRenderedPageBreak/>
         <w:t>Het werk per fase</w:t>
       </w:r>
       <w:bookmarkEnd w:id="14"/>
@@ -3466,6 +3469,7 @@
       </w:r>
       <w:bookmarkStart w:id="24" w:name="_Toc152491454"/>
       <w:r>
+        <w:lastRenderedPageBreak/>
         <w:t>Realisatiefase</w:t>
       </w:r>
       <w:bookmarkEnd w:id="24"/>
@@ -3558,21 +3562,7 @@
         <w:rPr>
           <w:sz w:val="22"/>
         </w:rPr>
-        <w:t xml:space="preserve">getest worden door alle medestudenten. Tijdens deze periode zal er een trailer gemaakt worden om het spel aan te prijzen. Ook zal er een presentatie voorbereid worden, waarbij het spel aan de medestudenten en de projectdocent zal worden </w:t>
-      </w:r>
-      <w:proofErr w:type="spellStart"/>
-      <w:r>
-        <w:rPr>
-          <w:sz w:val="22"/>
-        </w:rPr>
-        <w:t>gedemonstreerd</w:t>
-      </w:r>
-      <w:proofErr w:type="spellEnd"/>
-      <w:r>
-        <w:rPr>
-          <w:sz w:val="22"/>
-        </w:rPr>
-        <w:t>.</w:t>
+        <w:t>getest worden door alle medestudenten. Tijdens deze periode zal er een trailer gemaakt worden om het spel aan te prijzen. Ook zal er een presentatie voorbereid worden, waarbij het spel aan de medestudenten en de projectdocent zal worden gedemonstreerd.</w:t>
       </w:r>
     </w:p>
     <w:p>
@@ -3615,6 +3605,7 @@
       <w:bookmarkStart w:id="28" w:name="_Toc152491456"/>
       <w:bookmarkEnd w:id="27"/>
       <w:r>
+        <w:lastRenderedPageBreak/>
         <w:t>De beheersplannen</w:t>
       </w:r>
       <w:bookmarkEnd w:id="28"/>
@@ -3668,2081 +3659,1091 @@
         <w:rPr>
           <w:sz w:val="22"/>
         </w:rPr>
-        <w:t xml:space="preserve">De </w:t>
-      </w:r>
-      <w:proofErr w:type="spellStart"/>
-      <w:r>
-        <w:rPr>
-          <w:sz w:val="22"/>
-        </w:rPr>
-        <w:t>kick-off</w:t>
-      </w:r>
-      <w:proofErr w:type="spellEnd"/>
-      <w:r>
-        <w:rPr>
-          <w:sz w:val="22"/>
-        </w:rPr>
-        <w:t xml:space="preserve"> voor dit project vond plaats op 8 september 2010, in week 36 (lesweek 2). Het eerste contact met de opdrachtgever vond plaats op 15 september, in week 37 (lesweek 3). Het project moet opgeleverd worden op 27 oktober, in week 43 (lesweek 8).</w:t>
-      </w:r>
-    </w:p>
-    <w:p>
-      <w:pPr>
-        <w:rPr>
-          <w:sz w:val="22"/>
-        </w:rPr>
-      </w:pPr>
-    </w:p>
-    <w:p>
-      <w:pPr>
-        <w:rPr>
-          <w:sz w:val="22"/>
-        </w:rPr>
-      </w:pPr>
-      <w:r>
-        <w:rPr>
-          <w:sz w:val="22"/>
-        </w:rPr>
-        <w:t>Voor de verschillende fasen en mijlpalen is de volgende planning gemaakt:</w:t>
-      </w:r>
-    </w:p>
-    <w:p>
-      <w:pPr>
-        <w:rPr>
-          <w:sz w:val="22"/>
-        </w:rPr>
-      </w:pPr>
-    </w:p>
-    <w:tbl>
-      <w:tblPr>
-        <w:tblW w:w="0" w:type="auto"/>
-        <w:tblInd w:w="-5" w:type="dxa"/>
-        <w:tblLayout w:type="fixed"/>
-        <w:tblCellMar>
-          <w:top w:w="15" w:type="dxa"/>
-          <w:left w:w="15" w:type="dxa"/>
-          <w:bottom w:w="15" w:type="dxa"/>
-          <w:right w:w="15" w:type="dxa"/>
-        </w:tblCellMar>
-        <w:tblLook w:val="0000"/>
-      </w:tblPr>
-      <w:tblGrid>
-        <w:gridCol w:w="1857"/>
-        <w:gridCol w:w="1842"/>
-        <w:gridCol w:w="1700"/>
-        <w:gridCol w:w="1712"/>
-      </w:tblGrid>
-      <w:tr>
-        <w:tc>
-          <w:tcPr>
-            <w:tcW w:w="1857" w:type="dxa"/>
-            <w:tcBorders>
-              <w:top w:val="single" w:sz="4" w:space="0" w:color="C0C0C0"/>
-              <w:left w:val="single" w:sz="4" w:space="0" w:color="C0C0C0"/>
-              <w:bottom w:val="single" w:sz="4" w:space="0" w:color="C0C0C0"/>
-            </w:tcBorders>
-            <w:shd w:val="clear" w:color="auto" w:fill="DFE3E8"/>
-            <w:vAlign w:val="center"/>
-          </w:tcPr>
-          <w:p>
-            <w:pPr>
-              <w:snapToGrid w:val="0"/>
-              <w:rPr>
-                <w:color w:val="363636"/>
-                <w:szCs w:val="20"/>
-              </w:rPr>
-            </w:pPr>
-            <w:r>
-              <w:rPr>
-                <w:color w:val="363636"/>
-                <w:sz w:val="22"/>
-                <w:szCs w:val="20"/>
-              </w:rPr>
-              <w:t>Naam fase / mijlpaal</w:t>
-            </w:r>
-          </w:p>
-        </w:tc>
-        <w:tc>
-          <w:tcPr>
-            <w:tcW w:w="1842" w:type="dxa"/>
-            <w:tcBorders>
-              <w:top w:val="single" w:sz="4" w:space="0" w:color="C0C0C0"/>
-              <w:left w:val="single" w:sz="4" w:space="0" w:color="C0C0C0"/>
-              <w:bottom w:val="single" w:sz="4" w:space="0" w:color="C0C0C0"/>
-            </w:tcBorders>
-            <w:shd w:val="clear" w:color="auto" w:fill="DFE3E8"/>
-            <w:vAlign w:val="center"/>
-          </w:tcPr>
-          <w:p>
-            <w:pPr>
-              <w:snapToGrid w:val="0"/>
-              <w:rPr>
-                <w:color w:val="363636"/>
-                <w:szCs w:val="20"/>
-              </w:rPr>
-            </w:pPr>
-            <w:r>
-              <w:rPr>
-                <w:color w:val="363636"/>
-                <w:sz w:val="22"/>
-                <w:szCs w:val="20"/>
-              </w:rPr>
-              <w:t>Lengte</w:t>
-            </w:r>
-          </w:p>
-        </w:tc>
-        <w:tc>
-          <w:tcPr>
-            <w:tcW w:w="1700" w:type="dxa"/>
-            <w:tcBorders>
-              <w:top w:val="single" w:sz="4" w:space="0" w:color="C0C0C0"/>
-              <w:left w:val="single" w:sz="4" w:space="0" w:color="C0C0C0"/>
-              <w:bottom w:val="single" w:sz="4" w:space="0" w:color="C0C0C0"/>
-            </w:tcBorders>
-            <w:shd w:val="clear" w:color="auto" w:fill="DFE3E8"/>
-            <w:vAlign w:val="center"/>
-          </w:tcPr>
-          <w:p>
-            <w:pPr>
-              <w:snapToGrid w:val="0"/>
-              <w:rPr>
-                <w:color w:val="363636"/>
-                <w:szCs w:val="20"/>
-              </w:rPr>
-            </w:pPr>
-            <w:r>
-              <w:rPr>
-                <w:color w:val="363636"/>
-                <w:sz w:val="22"/>
-                <w:szCs w:val="20"/>
-              </w:rPr>
-              <w:t>Start</w:t>
-            </w:r>
-          </w:p>
-        </w:tc>
-        <w:tc>
-          <w:tcPr>
-            <w:tcW w:w="1712" w:type="dxa"/>
-            <w:tcBorders>
-              <w:top w:val="single" w:sz="4" w:space="0" w:color="C0C0C0"/>
-              <w:left w:val="single" w:sz="4" w:space="0" w:color="C0C0C0"/>
-              <w:bottom w:val="single" w:sz="4" w:space="0" w:color="C0C0C0"/>
-              <w:right w:val="single" w:sz="4" w:space="0" w:color="C0C0C0"/>
-            </w:tcBorders>
-            <w:shd w:val="clear" w:color="auto" w:fill="DFE3E8"/>
-            <w:vAlign w:val="center"/>
-          </w:tcPr>
-          <w:p>
-            <w:pPr>
-              <w:snapToGrid w:val="0"/>
-              <w:rPr>
-                <w:color w:val="363636"/>
-                <w:szCs w:val="20"/>
-              </w:rPr>
-            </w:pPr>
-            <w:r>
-              <w:rPr>
-                <w:color w:val="363636"/>
-                <w:sz w:val="22"/>
-                <w:szCs w:val="20"/>
-              </w:rPr>
-              <w:t>Einde / Deadline</w:t>
-            </w:r>
-          </w:p>
-        </w:tc>
-      </w:tr>
-      <w:tr>
-        <w:tc>
-          <w:tcPr>
-            <w:tcW w:w="1857" w:type="dxa"/>
-            <w:tcBorders>
-              <w:top w:val="single" w:sz="4" w:space="0" w:color="C0C0C0"/>
-              <w:left w:val="single" w:sz="4" w:space="0" w:color="C0C0C0"/>
-              <w:bottom w:val="single" w:sz="4" w:space="0" w:color="C0C0C0"/>
-            </w:tcBorders>
-            <w:shd w:val="clear" w:color="auto" w:fill="FFFFFF"/>
-            <w:vAlign w:val="center"/>
-          </w:tcPr>
-          <w:p>
-            <w:pPr>
-              <w:snapToGrid w:val="0"/>
-            </w:pPr>
-            <w:r>
-              <w:rPr>
-                <w:sz w:val="22"/>
-              </w:rPr>
-              <w:t>Opstart Fase</w:t>
-            </w:r>
-          </w:p>
-        </w:tc>
-        <w:tc>
-          <w:tcPr>
-            <w:tcW w:w="1842" w:type="dxa"/>
-            <w:tcBorders>
-              <w:top w:val="single" w:sz="4" w:space="0" w:color="C0C0C0"/>
-              <w:left w:val="single" w:sz="4" w:space="0" w:color="C0C0C0"/>
-              <w:bottom w:val="single" w:sz="4" w:space="0" w:color="C0C0C0"/>
-            </w:tcBorders>
-            <w:shd w:val="clear" w:color="auto" w:fill="FFFFFF"/>
-            <w:vAlign w:val="center"/>
-          </w:tcPr>
-          <w:p>
-            <w:pPr>
-              <w:snapToGrid w:val="0"/>
-              <w:jc w:val="center"/>
-            </w:pPr>
-            <w:r>
-              <w:rPr>
-                <w:sz w:val="22"/>
-              </w:rPr>
-              <w:t>23 dagen</w:t>
-            </w:r>
-          </w:p>
-        </w:tc>
-        <w:tc>
-          <w:tcPr>
-            <w:tcW w:w="1700" w:type="dxa"/>
-            <w:tcBorders>
-              <w:top w:val="single" w:sz="4" w:space="0" w:color="C0C0C0"/>
-              <w:left w:val="single" w:sz="4" w:space="0" w:color="C0C0C0"/>
-              <w:bottom w:val="single" w:sz="4" w:space="0" w:color="C0C0C0"/>
-            </w:tcBorders>
-            <w:shd w:val="clear" w:color="auto" w:fill="FFFFFF"/>
-            <w:vAlign w:val="center"/>
-          </w:tcPr>
-          <w:p>
-            <w:pPr>
-              <w:snapToGrid w:val="0"/>
-              <w:jc w:val="center"/>
-            </w:pPr>
-            <w:r>
-              <w:rPr>
-                <w:sz w:val="22"/>
-              </w:rPr>
-              <w:t>13 sept. 2010</w:t>
-            </w:r>
-          </w:p>
-        </w:tc>
-        <w:tc>
-          <w:tcPr>
-            <w:tcW w:w="1712" w:type="dxa"/>
-            <w:tcBorders>
-              <w:top w:val="single" w:sz="4" w:space="0" w:color="C0C0C0"/>
-              <w:left w:val="single" w:sz="4" w:space="0" w:color="C0C0C0"/>
-              <w:bottom w:val="single" w:sz="4" w:space="0" w:color="C0C0C0"/>
-              <w:right w:val="single" w:sz="4" w:space="0" w:color="C0C0C0"/>
-            </w:tcBorders>
-            <w:shd w:val="clear" w:color="auto" w:fill="FFFFFF"/>
-            <w:vAlign w:val="center"/>
-          </w:tcPr>
-          <w:p>
-            <w:pPr>
-              <w:snapToGrid w:val="0"/>
-              <w:jc w:val="center"/>
-            </w:pPr>
-            <w:r>
-              <w:rPr>
-                <w:sz w:val="22"/>
-              </w:rPr>
-              <w:t>6 okt. 2010</w:t>
-            </w:r>
-          </w:p>
-        </w:tc>
-      </w:tr>
-      <w:tr>
-        <w:tc>
-          <w:tcPr>
-            <w:tcW w:w="1857" w:type="dxa"/>
-            <w:tcBorders>
-              <w:top w:val="single" w:sz="4" w:space="0" w:color="C0C0C0"/>
-              <w:left w:val="single" w:sz="4" w:space="0" w:color="C0C0C0"/>
-              <w:bottom w:val="single" w:sz="4" w:space="0" w:color="C0C0C0"/>
-            </w:tcBorders>
-            <w:shd w:val="clear" w:color="auto" w:fill="FFFFFF"/>
-            <w:vAlign w:val="center"/>
-          </w:tcPr>
-          <w:p>
-            <w:pPr>
-              <w:snapToGrid w:val="0"/>
-            </w:pPr>
-            <w:r>
-              <w:rPr>
-                <w:sz w:val="22"/>
-              </w:rPr>
-              <w:t>Prototype</w:t>
-            </w:r>
-          </w:p>
-        </w:tc>
-        <w:tc>
-          <w:tcPr>
-            <w:tcW w:w="1842" w:type="dxa"/>
-            <w:tcBorders>
-              <w:top w:val="single" w:sz="4" w:space="0" w:color="C0C0C0"/>
-              <w:left w:val="single" w:sz="4" w:space="0" w:color="C0C0C0"/>
-              <w:bottom w:val="single" w:sz="4" w:space="0" w:color="C0C0C0"/>
-            </w:tcBorders>
-            <w:shd w:val="clear" w:color="auto" w:fill="FFFFFF"/>
-            <w:vAlign w:val="center"/>
-          </w:tcPr>
-          <w:p>
-            <w:pPr>
-              <w:snapToGrid w:val="0"/>
-              <w:jc w:val="center"/>
-            </w:pPr>
-            <w:r>
-              <w:rPr>
-                <w:sz w:val="22"/>
-              </w:rPr>
-              <w:t>-</w:t>
-            </w:r>
-          </w:p>
-        </w:tc>
-        <w:tc>
-          <w:tcPr>
-            <w:tcW w:w="1700" w:type="dxa"/>
-            <w:tcBorders>
-              <w:top w:val="single" w:sz="4" w:space="0" w:color="C0C0C0"/>
-              <w:left w:val="single" w:sz="4" w:space="0" w:color="C0C0C0"/>
-              <w:bottom w:val="single" w:sz="4" w:space="0" w:color="C0C0C0"/>
-            </w:tcBorders>
-            <w:shd w:val="clear" w:color="auto" w:fill="FFFFFF"/>
-            <w:vAlign w:val="center"/>
-          </w:tcPr>
-          <w:p>
-            <w:pPr>
-              <w:snapToGrid w:val="0"/>
-              <w:jc w:val="center"/>
-            </w:pPr>
-            <w:r>
-              <w:rPr>
-                <w:sz w:val="22"/>
-              </w:rPr>
-              <w:t>-</w:t>
-            </w:r>
-          </w:p>
-        </w:tc>
-        <w:tc>
-          <w:tcPr>
-            <w:tcW w:w="1712" w:type="dxa"/>
-            <w:tcBorders>
-              <w:top w:val="single" w:sz="4" w:space="0" w:color="C0C0C0"/>
-              <w:left w:val="single" w:sz="4" w:space="0" w:color="C0C0C0"/>
-              <w:bottom w:val="single" w:sz="4" w:space="0" w:color="C0C0C0"/>
-              <w:right w:val="single" w:sz="4" w:space="0" w:color="C0C0C0"/>
-            </w:tcBorders>
-            <w:shd w:val="clear" w:color="auto" w:fill="FFFFFF"/>
-            <w:vAlign w:val="center"/>
-          </w:tcPr>
-          <w:p>
-            <w:pPr>
-              <w:snapToGrid w:val="0"/>
-              <w:jc w:val="center"/>
-            </w:pPr>
-            <w:r>
-              <w:rPr>
-                <w:sz w:val="22"/>
-              </w:rPr>
-              <w:t>6 okt. 2010</w:t>
-            </w:r>
-          </w:p>
-        </w:tc>
-      </w:tr>
-      <w:tr>
-        <w:tc>
-          <w:tcPr>
-            <w:tcW w:w="1857" w:type="dxa"/>
-            <w:tcBorders>
-              <w:top w:val="single" w:sz="4" w:space="0" w:color="C0C0C0"/>
-              <w:left w:val="single" w:sz="4" w:space="0" w:color="C0C0C0"/>
-              <w:bottom w:val="single" w:sz="4" w:space="0" w:color="C0C0C0"/>
-            </w:tcBorders>
-            <w:shd w:val="clear" w:color="auto" w:fill="FFFFFF"/>
-            <w:vAlign w:val="center"/>
-          </w:tcPr>
-          <w:p>
-            <w:pPr>
-              <w:snapToGrid w:val="0"/>
-            </w:pPr>
-            <w:proofErr w:type="spellStart"/>
-            <w:r>
-              <w:rPr>
-                <w:sz w:val="22"/>
-              </w:rPr>
-              <w:t>Alpha</w:t>
-            </w:r>
-            <w:proofErr w:type="spellEnd"/>
-            <w:r>
-              <w:rPr>
-                <w:sz w:val="22"/>
-              </w:rPr>
-              <w:t xml:space="preserve"> Fase</w:t>
-            </w:r>
-          </w:p>
-        </w:tc>
-        <w:tc>
-          <w:tcPr>
-            <w:tcW w:w="1842" w:type="dxa"/>
-            <w:tcBorders>
-              <w:top w:val="single" w:sz="4" w:space="0" w:color="C0C0C0"/>
-              <w:left w:val="single" w:sz="4" w:space="0" w:color="C0C0C0"/>
-              <w:bottom w:val="single" w:sz="4" w:space="0" w:color="C0C0C0"/>
-            </w:tcBorders>
-            <w:shd w:val="clear" w:color="auto" w:fill="FFFFFF"/>
-            <w:vAlign w:val="center"/>
-          </w:tcPr>
-          <w:p>
-            <w:pPr>
-              <w:snapToGrid w:val="0"/>
-              <w:jc w:val="center"/>
-              <w:rPr>
-                <w:lang w:val="en-US"/>
-              </w:rPr>
-            </w:pPr>
-            <w:r>
-              <w:rPr>
-                <w:sz w:val="22"/>
-                <w:lang w:val="en-US"/>
-              </w:rPr>
-              <w:t xml:space="preserve">7 </w:t>
-            </w:r>
-            <w:proofErr w:type="spellStart"/>
-            <w:r>
-              <w:rPr>
-                <w:sz w:val="22"/>
-                <w:lang w:val="en-US"/>
-              </w:rPr>
-              <w:t>dagen</w:t>
-            </w:r>
-            <w:proofErr w:type="spellEnd"/>
-          </w:p>
-        </w:tc>
-        <w:tc>
-          <w:tcPr>
-            <w:tcW w:w="1700" w:type="dxa"/>
-            <w:tcBorders>
-              <w:top w:val="single" w:sz="4" w:space="0" w:color="C0C0C0"/>
-              <w:left w:val="single" w:sz="4" w:space="0" w:color="C0C0C0"/>
-              <w:bottom w:val="single" w:sz="4" w:space="0" w:color="C0C0C0"/>
-            </w:tcBorders>
-            <w:shd w:val="clear" w:color="auto" w:fill="FFFFFF"/>
-            <w:vAlign w:val="center"/>
-          </w:tcPr>
-          <w:p>
-            <w:pPr>
-              <w:snapToGrid w:val="0"/>
-              <w:jc w:val="center"/>
-              <w:rPr>
-                <w:lang w:val="en-US"/>
-              </w:rPr>
-            </w:pPr>
-            <w:r>
-              <w:rPr>
-                <w:sz w:val="22"/>
-                <w:lang w:val="en-US"/>
-              </w:rPr>
-              <w:t xml:space="preserve">7 </w:t>
-            </w:r>
-            <w:proofErr w:type="spellStart"/>
-            <w:r>
-              <w:rPr>
-                <w:sz w:val="22"/>
-                <w:lang w:val="en-US"/>
-              </w:rPr>
-              <w:t>okt</w:t>
-            </w:r>
-            <w:proofErr w:type="spellEnd"/>
-            <w:r>
-              <w:rPr>
-                <w:sz w:val="22"/>
-                <w:lang w:val="en-US"/>
-              </w:rPr>
-              <w:t>. 2010</w:t>
-            </w:r>
-          </w:p>
-        </w:tc>
-        <w:tc>
-          <w:tcPr>
-            <w:tcW w:w="1712" w:type="dxa"/>
-            <w:tcBorders>
-              <w:top w:val="single" w:sz="4" w:space="0" w:color="C0C0C0"/>
-              <w:left w:val="single" w:sz="4" w:space="0" w:color="C0C0C0"/>
-              <w:bottom w:val="single" w:sz="4" w:space="0" w:color="C0C0C0"/>
-              <w:right w:val="single" w:sz="4" w:space="0" w:color="C0C0C0"/>
-            </w:tcBorders>
-            <w:shd w:val="clear" w:color="auto" w:fill="FFFFFF"/>
-            <w:vAlign w:val="center"/>
-          </w:tcPr>
-          <w:p>
-            <w:pPr>
-              <w:snapToGrid w:val="0"/>
-              <w:jc w:val="center"/>
-              <w:rPr>
-                <w:lang w:val="en-US"/>
-              </w:rPr>
-            </w:pPr>
-            <w:r>
-              <w:rPr>
-                <w:sz w:val="22"/>
-                <w:lang w:val="en-US"/>
-              </w:rPr>
-              <w:t xml:space="preserve">13 </w:t>
-            </w:r>
-            <w:proofErr w:type="spellStart"/>
-            <w:r>
-              <w:rPr>
-                <w:sz w:val="22"/>
-                <w:lang w:val="en-US"/>
-              </w:rPr>
-              <w:t>okt</w:t>
-            </w:r>
-            <w:proofErr w:type="spellEnd"/>
-            <w:r>
-              <w:rPr>
-                <w:sz w:val="22"/>
-                <w:lang w:val="en-US"/>
-              </w:rPr>
-              <w:t>. 2010</w:t>
-            </w:r>
-          </w:p>
-        </w:tc>
-      </w:tr>
-      <w:tr>
-        <w:tc>
-          <w:tcPr>
-            <w:tcW w:w="1857" w:type="dxa"/>
-            <w:tcBorders>
-              <w:top w:val="single" w:sz="4" w:space="0" w:color="C0C0C0"/>
-              <w:left w:val="single" w:sz="4" w:space="0" w:color="C0C0C0"/>
-              <w:bottom w:val="single" w:sz="4" w:space="0" w:color="C0C0C0"/>
-            </w:tcBorders>
-            <w:shd w:val="clear" w:color="auto" w:fill="FFFFFF"/>
-            <w:vAlign w:val="center"/>
-          </w:tcPr>
-          <w:p>
-            <w:pPr>
-              <w:snapToGrid w:val="0"/>
-              <w:rPr>
-                <w:lang w:val="en-US"/>
-              </w:rPr>
-            </w:pPr>
-            <w:r>
-              <w:rPr>
-                <w:sz w:val="22"/>
-                <w:lang w:val="en-US"/>
-              </w:rPr>
-              <w:t>Release Candidate</w:t>
-            </w:r>
-          </w:p>
-        </w:tc>
-        <w:tc>
-          <w:tcPr>
-            <w:tcW w:w="1842" w:type="dxa"/>
-            <w:tcBorders>
-              <w:top w:val="single" w:sz="4" w:space="0" w:color="C0C0C0"/>
-              <w:left w:val="single" w:sz="4" w:space="0" w:color="C0C0C0"/>
-              <w:bottom w:val="single" w:sz="4" w:space="0" w:color="C0C0C0"/>
-            </w:tcBorders>
-            <w:shd w:val="clear" w:color="auto" w:fill="FFFFFF"/>
-            <w:vAlign w:val="center"/>
-          </w:tcPr>
-          <w:p>
-            <w:pPr>
-              <w:snapToGrid w:val="0"/>
-              <w:jc w:val="center"/>
-              <w:rPr>
-                <w:lang w:val="en-US"/>
-              </w:rPr>
-            </w:pPr>
-            <w:r>
-              <w:rPr>
-                <w:sz w:val="22"/>
-                <w:lang w:val="en-US"/>
-              </w:rPr>
-              <w:t>-</w:t>
-            </w:r>
-          </w:p>
-        </w:tc>
-        <w:tc>
-          <w:tcPr>
-            <w:tcW w:w="1700" w:type="dxa"/>
-            <w:tcBorders>
-              <w:top w:val="single" w:sz="4" w:space="0" w:color="C0C0C0"/>
-              <w:left w:val="single" w:sz="4" w:space="0" w:color="C0C0C0"/>
-              <w:bottom w:val="single" w:sz="4" w:space="0" w:color="C0C0C0"/>
-            </w:tcBorders>
-            <w:shd w:val="clear" w:color="auto" w:fill="FFFFFF"/>
-            <w:vAlign w:val="center"/>
-          </w:tcPr>
-          <w:p>
-            <w:pPr>
-              <w:snapToGrid w:val="0"/>
-              <w:jc w:val="center"/>
-              <w:rPr>
-                <w:lang w:val="en-US"/>
-              </w:rPr>
-            </w:pPr>
-            <w:r>
-              <w:rPr>
-                <w:sz w:val="22"/>
-                <w:lang w:val="en-US"/>
-              </w:rPr>
-              <w:t>-</w:t>
-            </w:r>
-          </w:p>
-        </w:tc>
-        <w:tc>
-          <w:tcPr>
-            <w:tcW w:w="1712" w:type="dxa"/>
-            <w:tcBorders>
-              <w:top w:val="single" w:sz="4" w:space="0" w:color="C0C0C0"/>
-              <w:left w:val="single" w:sz="4" w:space="0" w:color="C0C0C0"/>
-              <w:bottom w:val="single" w:sz="4" w:space="0" w:color="C0C0C0"/>
-              <w:right w:val="single" w:sz="4" w:space="0" w:color="C0C0C0"/>
-            </w:tcBorders>
-            <w:shd w:val="clear" w:color="auto" w:fill="FFFFFF"/>
-            <w:vAlign w:val="center"/>
-          </w:tcPr>
-          <w:p>
-            <w:pPr>
-              <w:snapToGrid w:val="0"/>
-              <w:jc w:val="center"/>
-              <w:rPr>
-                <w:lang w:val="en-US"/>
-              </w:rPr>
-            </w:pPr>
-            <w:r>
-              <w:rPr>
-                <w:sz w:val="22"/>
-                <w:lang w:val="en-US"/>
-              </w:rPr>
-              <w:t xml:space="preserve">13 </w:t>
-            </w:r>
-            <w:proofErr w:type="spellStart"/>
-            <w:r>
-              <w:rPr>
-                <w:sz w:val="22"/>
-                <w:lang w:val="en-US"/>
-              </w:rPr>
-              <w:t>okt</w:t>
-            </w:r>
-            <w:proofErr w:type="spellEnd"/>
-            <w:r>
-              <w:rPr>
-                <w:sz w:val="22"/>
-                <w:lang w:val="en-US"/>
-              </w:rPr>
-              <w:t>. 2010</w:t>
-            </w:r>
-          </w:p>
-        </w:tc>
-      </w:tr>
-      <w:tr>
-        <w:tc>
-          <w:tcPr>
-            <w:tcW w:w="1857" w:type="dxa"/>
-            <w:tcBorders>
-              <w:top w:val="single" w:sz="4" w:space="0" w:color="C0C0C0"/>
-              <w:left w:val="single" w:sz="4" w:space="0" w:color="C0C0C0"/>
-              <w:bottom w:val="single" w:sz="4" w:space="0" w:color="C0C0C0"/>
-            </w:tcBorders>
-            <w:shd w:val="clear" w:color="auto" w:fill="FFFFFF"/>
-            <w:vAlign w:val="center"/>
-          </w:tcPr>
-          <w:p>
-            <w:pPr>
-              <w:snapToGrid w:val="0"/>
-              <w:rPr>
-                <w:lang w:val="en-US"/>
-              </w:rPr>
-            </w:pPr>
-            <w:r>
-              <w:rPr>
-                <w:sz w:val="22"/>
-                <w:lang w:val="en-US"/>
-              </w:rPr>
-              <w:t xml:space="preserve">Beta </w:t>
-            </w:r>
-            <w:proofErr w:type="spellStart"/>
-            <w:r>
-              <w:rPr>
-                <w:sz w:val="22"/>
-                <w:lang w:val="en-US"/>
-              </w:rPr>
-              <w:t>Fase</w:t>
-            </w:r>
-            <w:proofErr w:type="spellEnd"/>
-          </w:p>
-        </w:tc>
-        <w:tc>
-          <w:tcPr>
-            <w:tcW w:w="1842" w:type="dxa"/>
-            <w:tcBorders>
-              <w:top w:val="single" w:sz="4" w:space="0" w:color="C0C0C0"/>
-              <w:left w:val="single" w:sz="4" w:space="0" w:color="C0C0C0"/>
-              <w:bottom w:val="single" w:sz="4" w:space="0" w:color="C0C0C0"/>
-            </w:tcBorders>
-            <w:shd w:val="clear" w:color="auto" w:fill="FFFFFF"/>
-            <w:vAlign w:val="center"/>
-          </w:tcPr>
-          <w:p>
-            <w:pPr>
-              <w:snapToGrid w:val="0"/>
-              <w:jc w:val="center"/>
-              <w:rPr>
-                <w:lang w:val="en-US"/>
-              </w:rPr>
-            </w:pPr>
-            <w:r>
-              <w:rPr>
-                <w:sz w:val="22"/>
-                <w:lang w:val="en-US"/>
-              </w:rPr>
-              <w:t xml:space="preserve">11 </w:t>
-            </w:r>
-            <w:proofErr w:type="spellStart"/>
-            <w:r>
-              <w:rPr>
-                <w:sz w:val="22"/>
-                <w:lang w:val="en-US"/>
-              </w:rPr>
-              <w:t>dagen</w:t>
-            </w:r>
-            <w:proofErr w:type="spellEnd"/>
-          </w:p>
-        </w:tc>
-        <w:tc>
-          <w:tcPr>
-            <w:tcW w:w="1700" w:type="dxa"/>
-            <w:tcBorders>
-              <w:top w:val="single" w:sz="4" w:space="0" w:color="C0C0C0"/>
-              <w:left w:val="single" w:sz="4" w:space="0" w:color="C0C0C0"/>
-              <w:bottom w:val="single" w:sz="4" w:space="0" w:color="C0C0C0"/>
-            </w:tcBorders>
-            <w:shd w:val="clear" w:color="auto" w:fill="FFFFFF"/>
-            <w:vAlign w:val="center"/>
-          </w:tcPr>
-          <w:p>
-            <w:pPr>
-              <w:snapToGrid w:val="0"/>
-              <w:jc w:val="center"/>
-              <w:rPr>
-                <w:lang w:val="en-US"/>
-              </w:rPr>
-            </w:pPr>
-            <w:r>
-              <w:rPr>
-                <w:sz w:val="22"/>
-                <w:lang w:val="en-US"/>
-              </w:rPr>
-              <w:t xml:space="preserve">14 </w:t>
-            </w:r>
-            <w:proofErr w:type="spellStart"/>
-            <w:r>
-              <w:rPr>
-                <w:sz w:val="22"/>
-                <w:lang w:val="en-US"/>
-              </w:rPr>
-              <w:t>okt</w:t>
-            </w:r>
-            <w:proofErr w:type="spellEnd"/>
-            <w:r>
-              <w:rPr>
-                <w:sz w:val="22"/>
-                <w:lang w:val="en-US"/>
-              </w:rPr>
-              <w:t>. 2010</w:t>
-            </w:r>
-          </w:p>
-        </w:tc>
-        <w:tc>
-          <w:tcPr>
-            <w:tcW w:w="1712" w:type="dxa"/>
-            <w:tcBorders>
-              <w:top w:val="single" w:sz="4" w:space="0" w:color="C0C0C0"/>
-              <w:left w:val="single" w:sz="4" w:space="0" w:color="C0C0C0"/>
-              <w:bottom w:val="single" w:sz="4" w:space="0" w:color="C0C0C0"/>
-              <w:right w:val="single" w:sz="4" w:space="0" w:color="C0C0C0"/>
-            </w:tcBorders>
-            <w:shd w:val="clear" w:color="auto" w:fill="FFFFFF"/>
-            <w:vAlign w:val="center"/>
-          </w:tcPr>
-          <w:p>
-            <w:pPr>
-              <w:snapToGrid w:val="0"/>
-              <w:jc w:val="center"/>
-              <w:rPr>
-                <w:lang w:val="en-US"/>
-              </w:rPr>
-            </w:pPr>
-            <w:r>
-              <w:rPr>
-                <w:sz w:val="22"/>
-                <w:lang w:val="en-US"/>
-              </w:rPr>
-              <w:t xml:space="preserve">24 </w:t>
-            </w:r>
-            <w:proofErr w:type="spellStart"/>
-            <w:r>
-              <w:rPr>
-                <w:sz w:val="22"/>
-                <w:lang w:val="en-US"/>
-              </w:rPr>
-              <w:t>okt</w:t>
-            </w:r>
-            <w:proofErr w:type="spellEnd"/>
-            <w:r>
-              <w:rPr>
-                <w:sz w:val="22"/>
-                <w:lang w:val="en-US"/>
-              </w:rPr>
-              <w:t>. 2010</w:t>
-            </w:r>
-          </w:p>
-        </w:tc>
-      </w:tr>
-      <w:tr>
-        <w:tc>
-          <w:tcPr>
-            <w:tcW w:w="1857" w:type="dxa"/>
-            <w:tcBorders>
-              <w:top w:val="single" w:sz="4" w:space="0" w:color="C0C0C0"/>
-              <w:left w:val="single" w:sz="4" w:space="0" w:color="C0C0C0"/>
-              <w:bottom w:val="single" w:sz="4" w:space="0" w:color="C0C0C0"/>
-            </w:tcBorders>
-            <w:shd w:val="clear" w:color="auto" w:fill="FFFFFF"/>
-            <w:vAlign w:val="center"/>
-          </w:tcPr>
-          <w:p>
-            <w:pPr>
-              <w:snapToGrid w:val="0"/>
-              <w:rPr>
-                <w:lang w:val="en-US"/>
-              </w:rPr>
-            </w:pPr>
-            <w:r>
-              <w:rPr>
-                <w:sz w:val="22"/>
-                <w:lang w:val="en-US"/>
-              </w:rPr>
-              <w:t>Gold Master</w:t>
-            </w:r>
-          </w:p>
-        </w:tc>
-        <w:tc>
-          <w:tcPr>
-            <w:tcW w:w="1842" w:type="dxa"/>
-            <w:tcBorders>
-              <w:top w:val="single" w:sz="4" w:space="0" w:color="C0C0C0"/>
-              <w:left w:val="single" w:sz="4" w:space="0" w:color="C0C0C0"/>
-              <w:bottom w:val="single" w:sz="4" w:space="0" w:color="C0C0C0"/>
-            </w:tcBorders>
-            <w:shd w:val="clear" w:color="auto" w:fill="FFFFFF"/>
-            <w:vAlign w:val="center"/>
-          </w:tcPr>
-          <w:p>
-            <w:pPr>
-              <w:snapToGrid w:val="0"/>
-              <w:jc w:val="center"/>
-              <w:rPr>
-                <w:lang w:val="en-US"/>
-              </w:rPr>
-            </w:pPr>
-            <w:r>
-              <w:rPr>
-                <w:sz w:val="22"/>
-                <w:lang w:val="en-US"/>
-              </w:rPr>
-              <w:t>-</w:t>
-            </w:r>
-          </w:p>
-        </w:tc>
-        <w:tc>
-          <w:tcPr>
-            <w:tcW w:w="1700" w:type="dxa"/>
-            <w:tcBorders>
-              <w:top w:val="single" w:sz="4" w:space="0" w:color="C0C0C0"/>
-              <w:left w:val="single" w:sz="4" w:space="0" w:color="C0C0C0"/>
-              <w:bottom w:val="single" w:sz="4" w:space="0" w:color="C0C0C0"/>
-            </w:tcBorders>
-            <w:shd w:val="clear" w:color="auto" w:fill="FFFFFF"/>
-            <w:vAlign w:val="center"/>
-          </w:tcPr>
-          <w:p>
-            <w:pPr>
-              <w:snapToGrid w:val="0"/>
-              <w:jc w:val="center"/>
-              <w:rPr>
-                <w:lang w:val="en-US"/>
-              </w:rPr>
-            </w:pPr>
-            <w:r>
-              <w:rPr>
-                <w:sz w:val="22"/>
-                <w:lang w:val="en-US"/>
-              </w:rPr>
-              <w:t>-</w:t>
-            </w:r>
-          </w:p>
-        </w:tc>
-        <w:tc>
-          <w:tcPr>
-            <w:tcW w:w="1712" w:type="dxa"/>
-            <w:tcBorders>
-              <w:top w:val="single" w:sz="4" w:space="0" w:color="C0C0C0"/>
-              <w:left w:val="single" w:sz="4" w:space="0" w:color="C0C0C0"/>
-              <w:bottom w:val="single" w:sz="4" w:space="0" w:color="C0C0C0"/>
-              <w:right w:val="single" w:sz="4" w:space="0" w:color="C0C0C0"/>
-            </w:tcBorders>
-            <w:shd w:val="clear" w:color="auto" w:fill="FFFFFF"/>
-            <w:vAlign w:val="center"/>
-          </w:tcPr>
-          <w:p>
-            <w:pPr>
-              <w:snapToGrid w:val="0"/>
-              <w:jc w:val="center"/>
-              <w:rPr>
-                <w:lang w:val="en-US"/>
-              </w:rPr>
-            </w:pPr>
-            <w:r>
-              <w:rPr>
-                <w:sz w:val="22"/>
-                <w:lang w:val="en-US"/>
-              </w:rPr>
-              <w:t xml:space="preserve">27 </w:t>
-            </w:r>
-            <w:proofErr w:type="spellStart"/>
-            <w:r>
-              <w:rPr>
-                <w:sz w:val="22"/>
-                <w:lang w:val="en-US"/>
-              </w:rPr>
-              <w:t>okt</w:t>
-            </w:r>
-            <w:proofErr w:type="spellEnd"/>
-            <w:r>
-              <w:rPr>
-                <w:sz w:val="22"/>
-                <w:lang w:val="en-US"/>
-              </w:rPr>
-              <w:t>. 2010</w:t>
-            </w:r>
-          </w:p>
-        </w:tc>
-      </w:tr>
-    </w:tbl>
-    <w:p>
-      <w:pPr>
-        <w:rPr>
-          <w:sz w:val="22"/>
-        </w:rPr>
-      </w:pPr>
-    </w:p>
-    <w:p>
-      <w:pPr>
-        <w:rPr>
-          <w:sz w:val="22"/>
-        </w:rPr>
-      </w:pPr>
-    </w:p>
-    <w:p>
-      <w:pPr>
-        <w:rPr>
-          <w:sz w:val="22"/>
-        </w:rPr>
-      </w:pPr>
-      <w:r>
-        <w:rPr>
-          <w:sz w:val="22"/>
-        </w:rPr>
-        <w:t>Week 37:</w:t>
-      </w:r>
-    </w:p>
-    <w:p>
-      <w:pPr>
-        <w:pStyle w:val="Lijstalinea1"/>
+        <w:t>Het project kent een bepaald tijdsplan. Hieronder wordt per fase aangegeven welke tussenproducten de fasen op moeten leveren wanneer de fases afgerond dienen te zijn.</w:t>
+      </w:r>
+    </w:p>
+    <w:p>
+      <w:pPr>
+        <w:rPr>
+          <w:sz w:val="22"/>
+        </w:rPr>
+      </w:pPr>
+    </w:p>
+    <w:p>
+      <w:pPr>
+        <w:rPr>
+          <w:sz w:val="22"/>
+        </w:rPr>
+      </w:pPr>
+      <w:r>
+        <w:rPr>
+          <w:sz w:val="22"/>
+        </w:rPr>
+        <w:t>Begindatum project: 18 november 2010</w:t>
+      </w:r>
+    </w:p>
+    <w:p>
+      <w:pPr>
+        <w:rPr>
+          <w:sz w:val="22"/>
+        </w:rPr>
+      </w:pPr>
+      <w:r>
+        <w:rPr>
+          <w:sz w:val="22"/>
+        </w:rPr>
+        <w:t>Einddatum project (t/m realisatiefase): 28 januari 2010</w:t>
+      </w:r>
+    </w:p>
+    <w:p>
+      <w:pPr>
+        <w:rPr>
+          <w:sz w:val="22"/>
+        </w:rPr>
+      </w:pPr>
+    </w:p>
+    <w:p>
+      <w:pPr>
+        <w:pStyle w:val="Kop3"/>
+      </w:pPr>
+      <w:r>
+        <w:t>Initiatieffase</w:t>
+      </w:r>
+    </w:p>
+    <w:p>
+      <w:pPr>
+        <w:rPr>
+          <w:sz w:val="22"/>
+        </w:rPr>
+      </w:pPr>
+      <w:r>
+        <w:rPr>
+          <w:sz w:val="22"/>
+        </w:rPr>
+        <w:t>Begindatum: 18 november 2010</w:t>
+      </w:r>
+    </w:p>
+    <w:p>
+      <w:pPr>
+        <w:rPr>
+          <w:sz w:val="22"/>
+        </w:rPr>
+      </w:pPr>
+      <w:r>
+        <w:rPr>
+          <w:sz w:val="22"/>
+        </w:rPr>
+        <w:t>Einddatum: 26 november 2010</w:t>
+      </w:r>
+    </w:p>
+    <w:p>
+      <w:pPr>
+        <w:rPr>
+          <w:sz w:val="22"/>
+        </w:rPr>
+      </w:pPr>
+    </w:p>
+    <w:p>
+      <w:pPr>
+        <w:rPr>
+          <w:sz w:val="22"/>
+        </w:rPr>
+      </w:pPr>
+      <w:r>
+        <w:rPr>
+          <w:sz w:val="22"/>
+        </w:rPr>
+        <w:t>Producten binnen de initiatieffase met het benodigde aantal uren:</w:t>
+      </w:r>
+    </w:p>
+    <w:p>
+      <w:pPr>
         <w:numPr>
           <w:ilvl w:val="0"/>
-          <w:numId w:val="2"/>
+          <w:numId w:val="5"/>
         </w:numPr>
-        <w:spacing w:after="200"/>
-        <w:rPr>
-          <w:sz w:val="22"/>
-        </w:rPr>
-      </w:pPr>
-      <w:r>
-        <w:rPr>
-          <w:sz w:val="22"/>
-        </w:rPr>
-        <w:t>Vergadering maandag</w:t>
-      </w:r>
-    </w:p>
-    <w:p>
-      <w:pPr>
-        <w:pStyle w:val="Lijstalinea1"/>
+        <w:rPr>
+          <w:sz w:val="22"/>
+        </w:rPr>
+      </w:pPr>
+      <w:r>
+        <w:rPr>
+          <w:sz w:val="22"/>
+        </w:rPr>
+        <w:t>samenwerkingscontract (3 uren);</w:t>
+      </w:r>
+    </w:p>
+    <w:p>
+      <w:pPr>
         <w:numPr>
           <w:ilvl w:val="0"/>
-          <w:numId w:val="2"/>
+          <w:numId w:val="5"/>
         </w:numPr>
-        <w:spacing w:after="200"/>
-        <w:rPr>
-          <w:sz w:val="22"/>
-        </w:rPr>
-      </w:pPr>
-      <w:r>
-        <w:rPr>
-          <w:sz w:val="22"/>
-        </w:rPr>
-        <w:t>Vaststellen van informatie en opdracht</w:t>
-      </w:r>
-    </w:p>
-    <w:p>
-      <w:pPr>
-        <w:pStyle w:val="Lijstalinea1"/>
+        <w:rPr>
+          <w:sz w:val="22"/>
+        </w:rPr>
+      </w:pPr>
+      <w:r>
+        <w:rPr>
+          <w:sz w:val="22"/>
+        </w:rPr>
+        <w:t>plan van aanpak (15 uur);</w:t>
+      </w:r>
+    </w:p>
+    <w:p>
+      <w:pPr>
         <w:numPr>
           <w:ilvl w:val="0"/>
-          <w:numId w:val="2"/>
+          <w:numId w:val="5"/>
         </w:numPr>
-        <w:spacing w:after="200"/>
-        <w:rPr>
-          <w:sz w:val="22"/>
-        </w:rPr>
-      </w:pPr>
-      <w:r>
-        <w:rPr>
-          <w:sz w:val="22"/>
-        </w:rPr>
-        <w:t>Uitwerken samenwerkingscontract</w:t>
-      </w:r>
-    </w:p>
-    <w:p>
-      <w:pPr>
-        <w:pStyle w:val="Lijstalinea1"/>
+        <w:rPr>
+          <w:sz w:val="22"/>
+        </w:rPr>
+      </w:pPr>
+      <w:r>
+        <w:rPr>
+          <w:sz w:val="22"/>
+        </w:rPr>
+        <w:t>(goedgekeurd) spelvoorstel (15 uren).</w:t>
+      </w:r>
+    </w:p>
+    <w:p>
+      <w:pPr>
+        <w:rPr>
+          <w:sz w:val="22"/>
+        </w:rPr>
+      </w:pPr>
+    </w:p>
+    <w:p>
+      <w:pPr>
+        <w:rPr>
+          <w:sz w:val="22"/>
+        </w:rPr>
+      </w:pPr>
+      <w:r>
+        <w:rPr>
+          <w:sz w:val="22"/>
+          <w:u w:val="single"/>
+        </w:rPr>
+        <w:t>23 november</w:t>
+      </w:r>
+      <w:r>
+        <w:rPr>
+          <w:sz w:val="22"/>
+        </w:rPr>
+        <w:t xml:space="preserve"> wordt het spelvoorstel besproken met de docenten zodat er groen licht gegeven kan worden.</w:t>
+      </w:r>
+    </w:p>
+    <w:p>
+      <w:pPr>
+        <w:rPr>
+          <w:sz w:val="22"/>
+        </w:rPr>
+      </w:pPr>
+      <w:r>
+        <w:rPr>
+          <w:sz w:val="22"/>
+          <w:u w:val="single"/>
+        </w:rPr>
+        <w:t>26 november</w:t>
+      </w:r>
+      <w:r>
+        <w:rPr>
+          <w:sz w:val="22"/>
+        </w:rPr>
+        <w:t xml:space="preserve"> dient het definitieve plan van aanpak ingeleverd te worden.</w:t>
+      </w:r>
+    </w:p>
+    <w:p>
+      <w:pPr>
+        <w:rPr>
+          <w:sz w:val="22"/>
+        </w:rPr>
+      </w:pPr>
+    </w:p>
+    <w:p>
+      <w:pPr>
+        <w:pStyle w:val="Kop3"/>
+      </w:pPr>
+      <w:r>
+        <w:t>Definitiefase</w:t>
+      </w:r>
+    </w:p>
+    <w:p>
+      <w:pPr>
+        <w:rPr>
+          <w:sz w:val="22"/>
+        </w:rPr>
+      </w:pPr>
+      <w:r>
+        <w:rPr>
+          <w:sz w:val="22"/>
+        </w:rPr>
+        <w:t>Begindatum: 18 november 2010</w:t>
+      </w:r>
+    </w:p>
+    <w:p>
+      <w:pPr>
+        <w:rPr>
+          <w:sz w:val="22"/>
+        </w:rPr>
+      </w:pPr>
+      <w:r>
+        <w:rPr>
+          <w:sz w:val="22"/>
+        </w:rPr>
+        <w:t>Einddatum: 23 november 2010</w:t>
+      </w:r>
+    </w:p>
+    <w:p>
+      <w:pPr>
+        <w:rPr>
+          <w:sz w:val="22"/>
+        </w:rPr>
+      </w:pPr>
+    </w:p>
+    <w:p>
+      <w:pPr>
+        <w:rPr>
+          <w:sz w:val="22"/>
+        </w:rPr>
+      </w:pPr>
+      <w:r>
+        <w:rPr>
+          <w:sz w:val="22"/>
+        </w:rPr>
+        <w:t>Het voornaamste van de definitiefase in dit project is het verzamelen van specifieke eisen voor dit project.</w:t>
+      </w:r>
+    </w:p>
+    <w:p>
+      <w:pPr>
+        <w:rPr>
+          <w:sz w:val="22"/>
+        </w:rPr>
+      </w:pPr>
+    </w:p>
+    <w:p>
+      <w:pPr>
+        <w:pStyle w:val="Kop3"/>
+      </w:pPr>
+      <w:r>
+        <w:t>Ontwerpfase</w:t>
+      </w:r>
+    </w:p>
+    <w:p>
+      <w:pPr>
+        <w:rPr>
+          <w:sz w:val="22"/>
+        </w:rPr>
+      </w:pPr>
+      <w:r>
+        <w:rPr>
+          <w:sz w:val="22"/>
+        </w:rPr>
+        <w:t>Begindatum: 23 november</w:t>
+      </w:r>
+    </w:p>
+    <w:p>
+      <w:pPr>
+        <w:rPr>
+          <w:sz w:val="22"/>
+        </w:rPr>
+      </w:pPr>
+      <w:r>
+        <w:rPr>
+          <w:sz w:val="22"/>
+        </w:rPr>
+        <w:t>Einddatum: 3 december</w:t>
+      </w:r>
+    </w:p>
+    <w:p>
+      <w:pPr>
+        <w:rPr>
+          <w:sz w:val="22"/>
+        </w:rPr>
+      </w:pPr>
+    </w:p>
+    <w:p>
+      <w:pPr>
+        <w:rPr>
+          <w:sz w:val="22"/>
+        </w:rPr>
+      </w:pPr>
+      <w:r>
+        <w:rPr>
+          <w:sz w:val="22"/>
+        </w:rPr>
+        <w:t>Producten binnen de ontwerpfase met het benodigde aantal uren:</w:t>
+      </w:r>
+    </w:p>
+    <w:p>
+      <w:pPr>
         <w:numPr>
           <w:ilvl w:val="0"/>
-          <w:numId w:val="2"/>
+          <w:numId w:val="5"/>
         </w:numPr>
-        <w:spacing w:after="200"/>
-        <w:rPr>
-          <w:sz w:val="22"/>
-        </w:rPr>
-      </w:pPr>
-      <w:r>
-        <w:rPr>
-          <w:sz w:val="22"/>
-        </w:rPr>
-        <w:t>Vergadering woensdag</w:t>
-      </w:r>
-    </w:p>
-    <w:p>
-      <w:pPr>
-        <w:pStyle w:val="Lijstalinea1"/>
+        <w:rPr>
+          <w:sz w:val="22"/>
+        </w:rPr>
+      </w:pPr>
+      <w:r>
+        <w:rPr>
+          <w:sz w:val="22"/>
+        </w:rPr>
+        <w:t>spelontwerp.</w:t>
+      </w:r>
+    </w:p>
+    <w:p>
+      <w:pPr>
+        <w:numPr>
+          <w:ilvl w:val="1"/>
+          <w:numId w:val="5"/>
+        </w:numPr>
+        <w:rPr>
+          <w:sz w:val="22"/>
+        </w:rPr>
+      </w:pPr>
+      <w:r>
+        <w:rPr>
+          <w:sz w:val="22"/>
+        </w:rPr>
+        <w:t>verhaallijn  (5 uren);</w:t>
+      </w:r>
+    </w:p>
+    <w:p>
+      <w:pPr>
+        <w:numPr>
+          <w:ilvl w:val="1"/>
+          <w:numId w:val="5"/>
+        </w:numPr>
+        <w:rPr>
+          <w:sz w:val="22"/>
+        </w:rPr>
+      </w:pPr>
+      <w:r>
+        <w:rPr>
+          <w:sz w:val="22"/>
+        </w:rPr>
+        <w:t>spelregels (10 uren);</w:t>
+      </w:r>
+    </w:p>
+    <w:p>
+      <w:pPr>
+        <w:numPr>
+          <w:ilvl w:val="1"/>
+          <w:numId w:val="5"/>
+        </w:numPr>
+        <w:rPr>
+          <w:sz w:val="22"/>
+        </w:rPr>
+      </w:pPr>
+      <w:r>
+        <w:rPr>
+          <w:sz w:val="22"/>
+        </w:rPr>
+        <w:t>ontwikkeling tijdens het spel (15 uren);</w:t>
+      </w:r>
+    </w:p>
+    <w:p>
+      <w:pPr>
+        <w:numPr>
+          <w:ilvl w:val="1"/>
+          <w:numId w:val="5"/>
+        </w:numPr>
+        <w:rPr>
+          <w:sz w:val="22"/>
+        </w:rPr>
+      </w:pPr>
+      <w:r>
+        <w:rPr>
+          <w:sz w:val="22"/>
+        </w:rPr>
+        <w:t>ontwerpschetsen (10 uren);</w:t>
+      </w:r>
+    </w:p>
+    <w:p>
+      <w:pPr>
+        <w:numPr>
+          <w:ilvl w:val="1"/>
+          <w:numId w:val="5"/>
+        </w:numPr>
+        <w:rPr>
+          <w:sz w:val="22"/>
+        </w:rPr>
+      </w:pPr>
+      <w:r>
+        <w:rPr>
+          <w:sz w:val="22"/>
+        </w:rPr>
+        <w:t>technische architectuur van het spel (10 uren).</w:t>
+      </w:r>
+    </w:p>
+    <w:p>
+      <w:pPr>
+        <w:rPr>
+          <w:sz w:val="22"/>
+        </w:rPr>
+      </w:pPr>
+    </w:p>
+    <w:p>
+      <w:pPr>
+        <w:rPr>
+          <w:sz w:val="22"/>
+        </w:rPr>
+      </w:pPr>
+      <w:r>
+        <w:rPr>
+          <w:sz w:val="22"/>
+          <w:u w:val="single"/>
+        </w:rPr>
+        <w:lastRenderedPageBreak/>
+        <w:t>3 december</w:t>
+      </w:r>
+      <w:r>
+        <w:rPr>
+          <w:sz w:val="22"/>
+        </w:rPr>
+        <w:t xml:space="preserve"> dient het spelontwerp te worden opgeleverd.</w:t>
+      </w:r>
+    </w:p>
+    <w:p>
+      <w:pPr>
+        <w:rPr>
+          <w:sz w:val="22"/>
+        </w:rPr>
+      </w:pPr>
+    </w:p>
+    <w:p>
+      <w:pPr>
+        <w:pStyle w:val="Kop3"/>
+      </w:pPr>
+      <w:r>
+        <w:t>Voorbereidingsfase</w:t>
+      </w:r>
+    </w:p>
+    <w:p>
+      <w:pPr>
+        <w:rPr>
+          <w:sz w:val="22"/>
+        </w:rPr>
+      </w:pPr>
+      <w:r>
+        <w:rPr>
+          <w:sz w:val="22"/>
+        </w:rPr>
+        <w:t>Begindatum: 3 december 2010</w:t>
+      </w:r>
+    </w:p>
+    <w:p>
+      <w:pPr>
+        <w:rPr>
+          <w:sz w:val="22"/>
+        </w:rPr>
+      </w:pPr>
+      <w:r>
+        <w:rPr>
+          <w:sz w:val="22"/>
+        </w:rPr>
+        <w:t>Einddatum: 10 december 2010</w:t>
+      </w:r>
+    </w:p>
+    <w:p>
+      <w:pPr>
+        <w:rPr>
+          <w:sz w:val="22"/>
+        </w:rPr>
+      </w:pPr>
+    </w:p>
+    <w:p>
+      <w:pPr>
+        <w:rPr>
+          <w:sz w:val="22"/>
+        </w:rPr>
+      </w:pPr>
+      <w:r>
+        <w:rPr>
+          <w:sz w:val="22"/>
+        </w:rPr>
+        <w:t>Producten binnen de voorbereidingsfase met het benodigde aantal uren:</w:t>
+      </w:r>
+    </w:p>
+    <w:p>
+      <w:pPr>
         <w:numPr>
           <w:ilvl w:val="0"/>
-          <w:numId w:val="2"/>
+          <w:numId w:val="5"/>
         </w:numPr>
-        <w:spacing w:after="200"/>
-        <w:rPr>
-          <w:sz w:val="22"/>
-        </w:rPr>
-      </w:pPr>
-      <w:r>
-        <w:rPr>
-          <w:sz w:val="22"/>
-        </w:rPr>
-        <w:t>Vragen opstellen</w:t>
-      </w:r>
-    </w:p>
-    <w:p>
-      <w:pPr>
-        <w:pStyle w:val="Lijstalinea1"/>
+        <w:rPr>
+          <w:sz w:val="22"/>
+        </w:rPr>
+      </w:pPr>
+      <w:r>
+        <w:rPr>
+          <w:sz w:val="22"/>
+        </w:rPr>
+        <w:t>document met daarin de ontleding van het spel in componenten</w:t>
+      </w:r>
+      <w:r>
+        <w:rPr>
+          <w:sz w:val="22"/>
+        </w:rPr>
+        <w:t xml:space="preserve"> met de </w:t>
+      </w:r>
+      <w:r>
+        <w:rPr>
+          <w:sz w:val="22"/>
+        </w:rPr>
+        <w:t>specifieke eigenschappen van de componenten (40 uur).</w:t>
+      </w:r>
+    </w:p>
+    <w:p>
+      <w:pPr>
+        <w:rPr>
+          <w:sz w:val="22"/>
+        </w:rPr>
+      </w:pPr>
+    </w:p>
+    <w:p>
+      <w:pPr>
+        <w:rPr>
+          <w:sz w:val="22"/>
+        </w:rPr>
+      </w:pPr>
+      <w:r>
+        <w:rPr>
+          <w:sz w:val="22"/>
+          <w:u w:val="single"/>
+        </w:rPr>
+        <w:t>10 december</w:t>
+      </w:r>
+      <w:r>
+        <w:rPr>
+          <w:sz w:val="22"/>
+        </w:rPr>
+        <w:t xml:space="preserve"> dient dit document klaar te zijn. Vanaf dan kan er begonnen worden met programmeren.</w:t>
+      </w:r>
+    </w:p>
+    <w:p>
+      <w:pPr>
+        <w:rPr>
+          <w:sz w:val="22"/>
+        </w:rPr>
+      </w:pPr>
+    </w:p>
+    <w:p>
+      <w:pPr>
+        <w:pStyle w:val="Kop3"/>
+      </w:pPr>
+      <w:r>
+        <w:t>Realisatiefase</w:t>
+      </w:r>
+    </w:p>
+    <w:p>
+      <w:pPr>
+        <w:rPr>
+          <w:i/>
+          <w:sz w:val="22"/>
+        </w:rPr>
+      </w:pPr>
+      <w:r>
+        <w:rPr>
+          <w:i/>
+          <w:sz w:val="22"/>
+        </w:rPr>
+        <w:t>Deel a</w:t>
+      </w:r>
+    </w:p>
+    <w:p>
+      <w:pPr>
+        <w:rPr>
+          <w:sz w:val="22"/>
+        </w:rPr>
+      </w:pPr>
+      <w:r>
+        <w:rPr>
+          <w:sz w:val="22"/>
+        </w:rPr>
+        <w:t>Begindatum: 10 december 2010</w:t>
+      </w:r>
+    </w:p>
+    <w:p>
+      <w:pPr>
+        <w:rPr>
+          <w:sz w:val="22"/>
+        </w:rPr>
+      </w:pPr>
+      <w:r>
+        <w:rPr>
+          <w:sz w:val="22"/>
+        </w:rPr>
+        <w:t>Einddatum: 7 januari 2011</w:t>
+      </w:r>
+    </w:p>
+    <w:p>
+      <w:pPr>
+        <w:rPr>
+          <w:sz w:val="22"/>
+        </w:rPr>
+      </w:pPr>
+    </w:p>
+    <w:p>
+      <w:pPr>
+        <w:rPr>
+          <w:sz w:val="22"/>
+        </w:rPr>
+      </w:pPr>
+      <w:r>
+        <w:rPr>
+          <w:sz w:val="22"/>
+        </w:rPr>
+        <w:t>Producten binnen de realisatiefase deel a met het benodigde aantal uren:</w:t>
+      </w:r>
+    </w:p>
+    <w:p>
+      <w:pPr>
         <w:numPr>
           <w:ilvl w:val="0"/>
-          <w:numId w:val="2"/>
+          <w:numId w:val="5"/>
         </w:numPr>
-        <w:spacing w:after="200"/>
-        <w:rPr>
-          <w:sz w:val="22"/>
-        </w:rPr>
-      </w:pPr>
-      <w:r>
-        <w:rPr>
-          <w:sz w:val="22"/>
-        </w:rPr>
-        <w:t>Vragen bespreken met opdrachtgever</w:t>
-      </w:r>
-    </w:p>
-    <w:p>
-      <w:pPr>
-        <w:rPr>
-          <w:sz w:val="22"/>
-        </w:rPr>
-      </w:pPr>
-    </w:p>
-    <w:p>
-      <w:pPr>
-        <w:rPr>
-          <w:sz w:val="22"/>
-        </w:rPr>
-      </w:pPr>
-      <w:r>
-        <w:rPr>
-          <w:sz w:val="22"/>
-        </w:rPr>
-        <w:br w:type="page"/>
-      </w:r>
-      <w:r>
-        <w:rPr>
-          <w:sz w:val="22"/>
-        </w:rPr>
-        <w:t xml:space="preserve">Week 38: </w:t>
-      </w:r>
-    </w:p>
-    <w:p>
-      <w:pPr>
-        <w:pStyle w:val="Lijstalinea1"/>
+        <w:rPr>
+          <w:sz w:val="22"/>
+        </w:rPr>
+      </w:pPr>
+      <w:proofErr w:type="spellStart"/>
+      <w:r>
+        <w:rPr>
+          <w:sz w:val="22"/>
+        </w:rPr>
+        <w:t>beta</w:t>
+      </w:r>
+      <w:proofErr w:type="spellEnd"/>
+      <w:r>
+        <w:rPr>
+          <w:sz w:val="22"/>
+        </w:rPr>
+        <w:t xml:space="preserve"> versie van het spel (70 uren);</w:t>
+      </w:r>
+    </w:p>
+    <w:p>
+      <w:pPr>
         <w:numPr>
           <w:ilvl w:val="0"/>
-          <w:numId w:val="2"/>
+          <w:numId w:val="5"/>
         </w:numPr>
-        <w:spacing w:after="200"/>
-        <w:rPr>
-          <w:sz w:val="22"/>
-        </w:rPr>
-      </w:pPr>
-      <w:r>
-        <w:rPr>
-          <w:sz w:val="22"/>
-        </w:rPr>
-        <w:t>Vergadering maandag</w:t>
-      </w:r>
-    </w:p>
-    <w:p>
-      <w:pPr>
-        <w:pStyle w:val="Lijstalinea1"/>
+        <w:rPr>
+          <w:sz w:val="22"/>
+        </w:rPr>
+      </w:pPr>
+      <w:r>
+        <w:rPr>
+          <w:sz w:val="22"/>
+        </w:rPr>
+        <w:t>demonstratie (10 uren).</w:t>
+      </w:r>
+    </w:p>
+    <w:p>
+      <w:pPr>
+        <w:rPr>
+          <w:sz w:val="22"/>
+        </w:rPr>
+      </w:pPr>
+    </w:p>
+    <w:p>
+      <w:pPr>
+        <w:rPr>
+          <w:sz w:val="22"/>
+        </w:rPr>
+      </w:pPr>
+      <w:r>
+        <w:rPr>
+          <w:sz w:val="22"/>
+          <w:u w:val="single"/>
+        </w:rPr>
+        <w:t>7 januari</w:t>
+      </w:r>
+      <w:r>
+        <w:rPr>
+          <w:sz w:val="22"/>
+        </w:rPr>
+        <w:t xml:space="preserve"> dient de </w:t>
+      </w:r>
+      <w:proofErr w:type="spellStart"/>
+      <w:r>
+        <w:rPr>
+          <w:sz w:val="22"/>
+        </w:rPr>
+        <w:t>beta</w:t>
+      </w:r>
+      <w:proofErr w:type="spellEnd"/>
+      <w:r>
+        <w:rPr>
+          <w:sz w:val="22"/>
+        </w:rPr>
+        <w:t xml:space="preserve"> versie van het spel te worden opgeleverd door middel van een demonstratie.</w:t>
+      </w:r>
+    </w:p>
+    <w:p>
+      <w:pPr>
+        <w:rPr>
+          <w:i/>
+          <w:sz w:val="22"/>
+        </w:rPr>
+      </w:pPr>
+    </w:p>
+    <w:p>
+      <w:pPr>
+        <w:rPr>
+          <w:i/>
+          <w:sz w:val="22"/>
+        </w:rPr>
+      </w:pPr>
+      <w:r>
+        <w:rPr>
+          <w:i/>
+          <w:sz w:val="22"/>
+        </w:rPr>
+        <w:t>Deel b</w:t>
+      </w:r>
+    </w:p>
+    <w:p>
+      <w:pPr>
+        <w:rPr>
+          <w:sz w:val="22"/>
+        </w:rPr>
+      </w:pPr>
+      <w:r>
+        <w:rPr>
+          <w:sz w:val="22"/>
+        </w:rPr>
+        <w:t>Begindatum: 7 januari 2011</w:t>
+      </w:r>
+    </w:p>
+    <w:p>
+      <w:pPr>
+        <w:rPr>
+          <w:sz w:val="22"/>
+        </w:rPr>
+      </w:pPr>
+      <w:r>
+        <w:rPr>
+          <w:sz w:val="22"/>
+        </w:rPr>
+        <w:t>Einddatum: 21 januari 2011</w:t>
+      </w:r>
+    </w:p>
+    <w:p>
+      <w:pPr>
+        <w:rPr>
+          <w:sz w:val="22"/>
+        </w:rPr>
+      </w:pPr>
+    </w:p>
+    <w:p>
+      <w:pPr>
+        <w:rPr>
+          <w:sz w:val="22"/>
+        </w:rPr>
+      </w:pPr>
+      <w:r>
+        <w:rPr>
+          <w:sz w:val="22"/>
+        </w:rPr>
+        <w:t>Producten  binnen de realisatiefase deel b met het benodigde aantal uren:</w:t>
+      </w:r>
+    </w:p>
+    <w:p>
+      <w:pPr>
         <w:numPr>
           <w:ilvl w:val="0"/>
-          <w:numId w:val="2"/>
+          <w:numId w:val="5"/>
         </w:numPr>
-        <w:spacing w:after="200"/>
-        <w:rPr>
-          <w:sz w:val="22"/>
-        </w:rPr>
-      </w:pPr>
-      <w:r>
-        <w:rPr>
-          <w:sz w:val="22"/>
-        </w:rPr>
-        <w:t>Verwerken nieuwe informatie opdrachtgever</w:t>
-      </w:r>
-    </w:p>
-    <w:p>
-      <w:pPr>
-        <w:pStyle w:val="Lijstalinea1"/>
+        <w:rPr>
+          <w:sz w:val="22"/>
+        </w:rPr>
+      </w:pPr>
+      <w:proofErr w:type="spellStart"/>
+      <w:r>
+        <w:rPr>
+          <w:sz w:val="22"/>
+        </w:rPr>
+        <w:t>final</w:t>
+      </w:r>
+      <w:proofErr w:type="spellEnd"/>
+      <w:r>
+        <w:rPr>
+          <w:sz w:val="22"/>
+        </w:rPr>
+        <w:t xml:space="preserve"> versie van het spel (40 uren);</w:t>
+      </w:r>
+    </w:p>
+    <w:p>
+      <w:pPr>
         <w:numPr>
           <w:ilvl w:val="0"/>
-          <w:numId w:val="2"/>
+          <w:numId w:val="5"/>
         </w:numPr>
-        <w:spacing w:after="200"/>
-        <w:rPr>
-          <w:sz w:val="22"/>
-        </w:rPr>
-      </w:pPr>
-      <w:r>
-        <w:rPr>
-          <w:sz w:val="22"/>
-        </w:rPr>
-        <w:t xml:space="preserve">Eerste User Interface Schetsen &amp; </w:t>
-      </w:r>
-      <w:proofErr w:type="spellStart"/>
-      <w:r>
-        <w:rPr>
-          <w:sz w:val="22"/>
-        </w:rPr>
-        <w:t>Mock-Ups</w:t>
-      </w:r>
-      <w:proofErr w:type="spellEnd"/>
-      <w:r>
-        <w:rPr>
-          <w:sz w:val="22"/>
-        </w:rPr>
-        <w:t xml:space="preserve"> maken</w:t>
-      </w:r>
-    </w:p>
-    <w:p>
-      <w:pPr>
-        <w:pStyle w:val="Lijstalinea1"/>
+        <w:rPr>
+          <w:sz w:val="22"/>
+        </w:rPr>
+      </w:pPr>
+      <w:r>
+        <w:rPr>
+          <w:sz w:val="22"/>
+        </w:rPr>
+        <w:t>trailer (15 uren);</w:t>
+      </w:r>
+    </w:p>
+    <w:p>
+      <w:pPr>
         <w:numPr>
           <w:ilvl w:val="0"/>
-          <w:numId w:val="2"/>
+          <w:numId w:val="5"/>
         </w:numPr>
-        <w:spacing w:after="200"/>
-        <w:rPr>
-          <w:sz w:val="22"/>
-        </w:rPr>
-      </w:pPr>
-      <w:r>
-        <w:rPr>
-          <w:sz w:val="22"/>
-        </w:rPr>
-        <w:t>Eerste versie Plan van Aanpak opstellen</w:t>
-      </w:r>
-    </w:p>
-    <w:p>
-      <w:pPr>
-        <w:pStyle w:val="Lijstalinea1"/>
+        <w:rPr>
+          <w:sz w:val="22"/>
+        </w:rPr>
+      </w:pPr>
+      <w:r>
+        <w:rPr>
+          <w:sz w:val="22"/>
+        </w:rPr>
+        <w:t>projectdossier (5 uren).</w:t>
+      </w:r>
+    </w:p>
+    <w:p>
+      <w:pPr>
         <w:numPr>
           <w:ilvl w:val="0"/>
-          <w:numId w:val="2"/>
+          <w:numId w:val="5"/>
         </w:numPr>
-        <w:spacing w:after="200"/>
-        <w:rPr>
-          <w:sz w:val="22"/>
-        </w:rPr>
-      </w:pPr>
-      <w:r>
-        <w:rPr>
-          <w:sz w:val="22"/>
-        </w:rPr>
-        <w:t>Vergadering woensdag</w:t>
-      </w:r>
-    </w:p>
-    <w:p>
-      <w:pPr>
-        <w:pStyle w:val="Lijstalinea1"/>
+        <w:rPr>
+          <w:sz w:val="22"/>
+        </w:rPr>
+      </w:pPr>
+    </w:p>
+    <w:p>
+      <w:pPr>
+        <w:rPr>
+          <w:sz w:val="22"/>
+        </w:rPr>
+      </w:pPr>
+      <w:r>
+        <w:rPr>
+          <w:sz w:val="22"/>
+          <w:u w:val="single"/>
+        </w:rPr>
+        <w:t>21 januari</w:t>
+      </w:r>
+      <w:r>
+        <w:rPr>
+          <w:sz w:val="22"/>
+        </w:rPr>
+        <w:t xml:space="preserve"> dienen alle producten te worden opgeleverd.</w:t>
+      </w:r>
+    </w:p>
+    <w:p>
+      <w:pPr>
+        <w:rPr>
+          <w:sz w:val="22"/>
+        </w:rPr>
+      </w:pPr>
+    </w:p>
+    <w:p>
+      <w:pPr>
+        <w:pStyle w:val="Kop3"/>
+      </w:pPr>
+      <w:r>
+        <w:t>Nazorgfase</w:t>
+      </w:r>
+    </w:p>
+    <w:p>
+      <w:pPr>
+        <w:rPr>
+          <w:sz w:val="22"/>
+        </w:rPr>
+      </w:pPr>
+      <w:r>
+        <w:rPr>
+          <w:sz w:val="22"/>
+        </w:rPr>
+        <w:t>Begindatum: 21 januari</w:t>
+      </w:r>
+    </w:p>
+    <w:p>
+      <w:pPr>
+        <w:rPr>
+          <w:sz w:val="22"/>
+        </w:rPr>
+      </w:pPr>
+      <w:r>
+        <w:rPr>
+          <w:sz w:val="22"/>
+        </w:rPr>
+        <w:t>Einddatum: 28 januari</w:t>
+      </w:r>
+    </w:p>
+    <w:p>
+      <w:pPr>
+        <w:rPr>
+          <w:sz w:val="22"/>
+        </w:rPr>
+      </w:pPr>
+    </w:p>
+    <w:p>
+      <w:pPr>
+        <w:rPr>
+          <w:sz w:val="22"/>
+        </w:rPr>
+      </w:pPr>
+      <w:r>
+        <w:rPr>
+          <w:sz w:val="22"/>
+        </w:rPr>
+        <w:t>Producten binnen de nazorgfase met het benodigde aantal uren:</w:t>
+      </w:r>
+    </w:p>
+    <w:p>
+      <w:pPr>
         <w:numPr>
           <w:ilvl w:val="0"/>
-          <w:numId w:val="2"/>
+          <w:numId w:val="5"/>
         </w:numPr>
-        <w:spacing w:after="200"/>
-        <w:rPr>
-          <w:sz w:val="22"/>
-        </w:rPr>
-      </w:pPr>
-      <w:r>
-        <w:rPr>
-          <w:sz w:val="22"/>
-        </w:rPr>
-        <w:t>Vragen opstellen</w:t>
-      </w:r>
-    </w:p>
-    <w:p>
-      <w:pPr>
-        <w:pStyle w:val="Lijstalinea1"/>
+        <w:rPr>
+          <w:sz w:val="22"/>
+        </w:rPr>
+      </w:pPr>
+      <w:r>
+        <w:rPr>
+          <w:sz w:val="22"/>
+        </w:rPr>
+        <w:t>eindpresentatie (20 uren);</w:t>
+      </w:r>
+    </w:p>
+    <w:p>
+      <w:pPr>
         <w:numPr>
           <w:ilvl w:val="0"/>
-          <w:numId w:val="2"/>
+          <w:numId w:val="5"/>
         </w:numPr>
-        <w:spacing w:after="200"/>
-        <w:rPr>
-          <w:sz w:val="22"/>
-        </w:rPr>
-      </w:pPr>
-      <w:r>
-        <w:rPr>
-          <w:sz w:val="22"/>
-        </w:rPr>
-        <w:t xml:space="preserve">User Interface Schetsen &amp; </w:t>
-      </w:r>
-      <w:proofErr w:type="spellStart"/>
-      <w:r>
-        <w:rPr>
-          <w:sz w:val="22"/>
-        </w:rPr>
-        <w:t>Mock-Ups</w:t>
-      </w:r>
-      <w:proofErr w:type="spellEnd"/>
-      <w:r>
-        <w:rPr>
-          <w:sz w:val="22"/>
-        </w:rPr>
-        <w:t xml:space="preserve"> laten beoordelen door opdrachtgever</w:t>
-      </w:r>
-    </w:p>
-    <w:p>
-      <w:pPr>
-        <w:pStyle w:val="Lijstalinea1"/>
-        <w:numPr>
-          <w:ilvl w:val="0"/>
-          <w:numId w:val="2"/>
-        </w:numPr>
-        <w:spacing w:after="200"/>
-        <w:rPr>
-          <w:sz w:val="22"/>
-        </w:rPr>
-      </w:pPr>
-      <w:r>
-        <w:rPr>
-          <w:sz w:val="22"/>
-        </w:rPr>
-        <w:t>Vragen bespreken met opdrachtgever</w:t>
-      </w:r>
-    </w:p>
-    <w:p>
-      <w:pPr>
-        <w:pStyle w:val="Lijstalinea1"/>
-        <w:numPr>
-          <w:ilvl w:val="0"/>
-          <w:numId w:val="2"/>
-        </w:numPr>
-        <w:spacing w:after="200"/>
-        <w:rPr>
-          <w:sz w:val="22"/>
-        </w:rPr>
-      </w:pPr>
-      <w:r>
-        <w:rPr>
-          <w:sz w:val="22"/>
-        </w:rPr>
-        <w:t>Begin Onderzoeksvragen</w:t>
-      </w:r>
-    </w:p>
-    <w:p>
-      <w:pPr>
-        <w:rPr>
-          <w:sz w:val="22"/>
-        </w:rPr>
-      </w:pPr>
-    </w:p>
-    <w:p>
-      <w:pPr>
-        <w:rPr>
-          <w:sz w:val="22"/>
-        </w:rPr>
-      </w:pPr>
-      <w:r>
-        <w:rPr>
-          <w:sz w:val="22"/>
-        </w:rPr>
-        <w:t xml:space="preserve">Week 39: </w:t>
-      </w:r>
-    </w:p>
-    <w:p>
-      <w:pPr>
-        <w:pStyle w:val="Lijstalinea1"/>
-        <w:numPr>
-          <w:ilvl w:val="0"/>
-          <w:numId w:val="2"/>
-        </w:numPr>
-        <w:spacing w:after="200"/>
-        <w:rPr>
-          <w:sz w:val="22"/>
-        </w:rPr>
-      </w:pPr>
-      <w:r>
-        <w:rPr>
-          <w:sz w:val="22"/>
-        </w:rPr>
-        <w:t>Vergadering maandag</w:t>
-      </w:r>
-    </w:p>
-    <w:p>
-      <w:pPr>
-        <w:pStyle w:val="Lijstalinea1"/>
-        <w:numPr>
-          <w:ilvl w:val="0"/>
-          <w:numId w:val="2"/>
-        </w:numPr>
-        <w:spacing w:after="200"/>
-        <w:rPr>
-          <w:sz w:val="22"/>
-        </w:rPr>
-      </w:pPr>
-      <w:r>
-        <w:rPr>
-          <w:sz w:val="22"/>
-        </w:rPr>
-        <w:t>Verwerken nieuwe informatie opdrachtgever</w:t>
-      </w:r>
-    </w:p>
-    <w:p>
-      <w:pPr>
-        <w:pStyle w:val="Lijstalinea1"/>
-        <w:numPr>
-          <w:ilvl w:val="0"/>
-          <w:numId w:val="2"/>
-        </w:numPr>
-        <w:spacing w:after="200"/>
-        <w:rPr>
-          <w:sz w:val="22"/>
-        </w:rPr>
-      </w:pPr>
-      <w:r>
-        <w:rPr>
-          <w:sz w:val="22"/>
-        </w:rPr>
-        <w:t>Werken aan Prototype</w:t>
-      </w:r>
-    </w:p>
-    <w:p>
-      <w:pPr>
-        <w:pStyle w:val="Lijstalinea1"/>
-        <w:numPr>
-          <w:ilvl w:val="0"/>
-          <w:numId w:val="2"/>
-        </w:numPr>
-        <w:spacing w:after="200"/>
-        <w:rPr>
-          <w:sz w:val="22"/>
-        </w:rPr>
-      </w:pPr>
-      <w:r>
-        <w:rPr>
-          <w:sz w:val="22"/>
-        </w:rPr>
-        <w:t>Plan van Aanpak vastleggen</w:t>
-      </w:r>
-    </w:p>
-    <w:p>
-      <w:pPr>
-        <w:pStyle w:val="Lijstalinea1"/>
-        <w:numPr>
-          <w:ilvl w:val="0"/>
-          <w:numId w:val="2"/>
-        </w:numPr>
-        <w:spacing w:after="200"/>
-        <w:rPr>
-          <w:sz w:val="22"/>
-        </w:rPr>
-      </w:pPr>
-      <w:r>
-        <w:rPr>
-          <w:sz w:val="22"/>
-        </w:rPr>
-        <w:t>Vergadering woensdag</w:t>
-      </w:r>
-    </w:p>
-    <w:p>
-      <w:pPr>
-        <w:pStyle w:val="Lijstalinea1"/>
-        <w:numPr>
-          <w:ilvl w:val="0"/>
-          <w:numId w:val="2"/>
-        </w:numPr>
-        <w:spacing w:after="200"/>
-        <w:rPr>
-          <w:sz w:val="22"/>
-        </w:rPr>
-      </w:pPr>
-      <w:r>
-        <w:rPr>
-          <w:sz w:val="22"/>
-        </w:rPr>
-        <w:t>Vragen opstellen</w:t>
-      </w:r>
-    </w:p>
-    <w:p>
-      <w:pPr>
-        <w:pStyle w:val="Lijstalinea1"/>
-        <w:numPr>
-          <w:ilvl w:val="0"/>
-          <w:numId w:val="2"/>
-        </w:numPr>
-        <w:spacing w:after="200"/>
-        <w:rPr>
-          <w:sz w:val="22"/>
-        </w:rPr>
-      </w:pPr>
-      <w:r>
-        <w:rPr>
-          <w:sz w:val="22"/>
-        </w:rPr>
-        <w:t>Aangepaste User Interface accorderen door opdrachtgever</w:t>
-      </w:r>
-    </w:p>
-    <w:p>
-      <w:pPr>
-        <w:pStyle w:val="Lijstalinea1"/>
-        <w:numPr>
-          <w:ilvl w:val="0"/>
-          <w:numId w:val="2"/>
-        </w:numPr>
-        <w:spacing w:after="200"/>
-        <w:rPr>
-          <w:sz w:val="22"/>
-        </w:rPr>
-      </w:pPr>
-      <w:r>
-        <w:rPr>
-          <w:sz w:val="22"/>
-        </w:rPr>
-        <w:t>Vragen bespreken met opdrachtgever</w:t>
-      </w:r>
-    </w:p>
-    <w:p>
-      <w:pPr>
-        <w:pStyle w:val="Lijstalinea1"/>
-        <w:numPr>
-          <w:ilvl w:val="0"/>
-          <w:numId w:val="2"/>
-        </w:numPr>
-        <w:spacing w:after="200"/>
-        <w:rPr>
-          <w:sz w:val="22"/>
-        </w:rPr>
-      </w:pPr>
-      <w:r>
-        <w:rPr>
-          <w:sz w:val="22"/>
-        </w:rPr>
-        <w:t xml:space="preserve">Voortzetten Onderzoeken </w:t>
-      </w:r>
-    </w:p>
-    <w:p>
-      <w:pPr>
-        <w:rPr>
-          <w:sz w:val="22"/>
-        </w:rPr>
-      </w:pPr>
-    </w:p>
-    <w:p>
-      <w:pPr>
-        <w:rPr>
-          <w:sz w:val="22"/>
-        </w:rPr>
-      </w:pPr>
-      <w:r>
-        <w:rPr>
-          <w:sz w:val="22"/>
-        </w:rPr>
-        <w:t xml:space="preserve">Week 40: </w:t>
-      </w:r>
-    </w:p>
-    <w:p>
-      <w:pPr>
-        <w:pStyle w:val="Lijstalinea1"/>
-        <w:numPr>
-          <w:ilvl w:val="0"/>
-          <w:numId w:val="2"/>
-        </w:numPr>
-        <w:spacing w:after="200"/>
-        <w:rPr>
-          <w:sz w:val="22"/>
-        </w:rPr>
-      </w:pPr>
-      <w:r>
-        <w:rPr>
-          <w:sz w:val="22"/>
-        </w:rPr>
-        <w:t>Vergadering maandag</w:t>
-      </w:r>
-    </w:p>
-    <w:p>
-      <w:pPr>
-        <w:pStyle w:val="Lijstalinea1"/>
-        <w:numPr>
-          <w:ilvl w:val="0"/>
-          <w:numId w:val="2"/>
-        </w:numPr>
-        <w:spacing w:after="200"/>
-        <w:rPr>
-          <w:sz w:val="22"/>
-        </w:rPr>
-      </w:pPr>
-      <w:r>
-        <w:rPr>
-          <w:sz w:val="22"/>
-        </w:rPr>
-        <w:t>Onderzoeken afronden</w:t>
-      </w:r>
-    </w:p>
-    <w:p>
-      <w:pPr>
-        <w:pStyle w:val="Lijstalinea1"/>
-        <w:numPr>
-          <w:ilvl w:val="0"/>
-          <w:numId w:val="2"/>
-        </w:numPr>
-        <w:spacing w:after="200"/>
-        <w:rPr>
-          <w:sz w:val="22"/>
-        </w:rPr>
-      </w:pPr>
-      <w:r>
-        <w:rPr>
-          <w:sz w:val="22"/>
-        </w:rPr>
-        <w:t>Prototype afronden</w:t>
-      </w:r>
-    </w:p>
-    <w:p>
-      <w:pPr>
-        <w:pStyle w:val="Lijstalinea1"/>
-        <w:numPr>
-          <w:ilvl w:val="0"/>
-          <w:numId w:val="2"/>
-        </w:numPr>
-        <w:spacing w:after="200"/>
-        <w:rPr>
-          <w:sz w:val="22"/>
-        </w:rPr>
-      </w:pPr>
-      <w:r>
-        <w:rPr>
-          <w:sz w:val="22"/>
-        </w:rPr>
-        <w:t>Vergadering woensdag</w:t>
-      </w:r>
-    </w:p>
-    <w:p>
-      <w:pPr>
-        <w:pStyle w:val="Lijstalinea1"/>
-        <w:numPr>
-          <w:ilvl w:val="0"/>
-          <w:numId w:val="2"/>
-        </w:numPr>
-        <w:spacing w:after="200"/>
-        <w:rPr>
-          <w:sz w:val="22"/>
-        </w:rPr>
-      </w:pPr>
-      <w:r>
-        <w:rPr>
-          <w:sz w:val="22"/>
-        </w:rPr>
-        <w:t>Vragen opstellen</w:t>
-      </w:r>
-    </w:p>
-    <w:p>
-      <w:pPr>
-        <w:pStyle w:val="Lijstalinea1"/>
-        <w:numPr>
-          <w:ilvl w:val="0"/>
-          <w:numId w:val="2"/>
-        </w:numPr>
-        <w:spacing w:after="200"/>
-        <w:rPr>
-          <w:sz w:val="22"/>
-        </w:rPr>
-      </w:pPr>
-      <w:r>
-        <w:rPr>
-          <w:sz w:val="22"/>
-        </w:rPr>
-        <w:t>Prototype laten beoordelen door opdrachtgever</w:t>
-      </w:r>
-    </w:p>
-    <w:p>
-      <w:pPr>
-        <w:pStyle w:val="Lijstalinea1"/>
-        <w:numPr>
-          <w:ilvl w:val="0"/>
-          <w:numId w:val="2"/>
-        </w:numPr>
-        <w:spacing w:after="200"/>
-        <w:rPr>
-          <w:sz w:val="22"/>
-        </w:rPr>
-      </w:pPr>
-      <w:r>
-        <w:rPr>
-          <w:sz w:val="22"/>
-        </w:rPr>
-        <w:t>Resultaten onderzoeken presenteren</w:t>
-      </w:r>
-    </w:p>
-    <w:p>
-      <w:pPr>
-        <w:pStyle w:val="Lijstalinea1"/>
-        <w:numPr>
-          <w:ilvl w:val="0"/>
-          <w:numId w:val="2"/>
-        </w:numPr>
-        <w:spacing w:after="200"/>
-        <w:rPr>
-          <w:sz w:val="22"/>
-        </w:rPr>
-      </w:pPr>
-      <w:r>
-        <w:rPr>
-          <w:sz w:val="22"/>
-        </w:rPr>
-        <w:t>Vragen bespreken met opdrachtgever</w:t>
-      </w:r>
-    </w:p>
-    <w:p>
-      <w:pPr>
-        <w:pStyle w:val="Lijstalinea1"/>
-        <w:numPr>
-          <w:ilvl w:val="0"/>
-          <w:numId w:val="2"/>
-        </w:numPr>
-        <w:spacing w:after="200"/>
-        <w:rPr>
-          <w:sz w:val="22"/>
-        </w:rPr>
-      </w:pPr>
-      <w:r>
-        <w:rPr>
-          <w:sz w:val="22"/>
-        </w:rPr>
-        <w:t xml:space="preserve">Start </w:t>
-      </w:r>
-      <w:proofErr w:type="spellStart"/>
-      <w:r>
-        <w:rPr>
-          <w:sz w:val="22"/>
-        </w:rPr>
-        <w:t>Alpha-fase</w:t>
-      </w:r>
-      <w:proofErr w:type="spellEnd"/>
-    </w:p>
-    <w:p>
-      <w:pPr>
-        <w:rPr>
-          <w:sz w:val="22"/>
-        </w:rPr>
-      </w:pPr>
-      <w:r>
-        <w:rPr>
-          <w:sz w:val="22"/>
-        </w:rPr>
-        <w:t xml:space="preserve">Week 41: </w:t>
-      </w:r>
-    </w:p>
-    <w:p>
-      <w:pPr>
-        <w:pStyle w:val="Lijstalinea1"/>
-        <w:numPr>
-          <w:ilvl w:val="0"/>
-          <w:numId w:val="2"/>
-        </w:numPr>
-        <w:spacing w:after="200"/>
-        <w:rPr>
-          <w:sz w:val="22"/>
-        </w:rPr>
-      </w:pPr>
-      <w:r>
-        <w:rPr>
-          <w:sz w:val="22"/>
-        </w:rPr>
-        <w:t>Vergadering maandag</w:t>
-      </w:r>
-    </w:p>
-    <w:p>
-      <w:pPr>
-        <w:pStyle w:val="Lijstalinea1"/>
-        <w:numPr>
-          <w:ilvl w:val="0"/>
-          <w:numId w:val="2"/>
-        </w:numPr>
-        <w:spacing w:after="200"/>
-        <w:rPr>
-          <w:sz w:val="22"/>
-        </w:rPr>
-      </w:pPr>
-      <w:r>
-        <w:rPr>
-          <w:sz w:val="22"/>
-        </w:rPr>
-        <w:t>Opmerkingen van opdrachtgever met betrekking tot Prototype bespreken en verwerken</w:t>
-      </w:r>
-    </w:p>
-    <w:p>
-      <w:pPr>
-        <w:pStyle w:val="Lijstalinea1"/>
-        <w:numPr>
-          <w:ilvl w:val="0"/>
-          <w:numId w:val="2"/>
-        </w:numPr>
-        <w:spacing w:after="200"/>
-        <w:rPr>
-          <w:sz w:val="22"/>
-        </w:rPr>
-      </w:pPr>
-      <w:r>
-        <w:rPr>
-          <w:sz w:val="22"/>
-        </w:rPr>
-        <w:t>Vergadering woensdag</w:t>
-      </w:r>
-    </w:p>
-    <w:p>
-      <w:pPr>
-        <w:pStyle w:val="Lijstalinea1"/>
-        <w:numPr>
-          <w:ilvl w:val="0"/>
-          <w:numId w:val="2"/>
-        </w:numPr>
-        <w:spacing w:after="200"/>
-        <w:rPr>
-          <w:sz w:val="22"/>
-        </w:rPr>
-      </w:pPr>
-      <w:r>
-        <w:rPr>
-          <w:sz w:val="22"/>
-        </w:rPr>
-        <w:t>Vragen opstellen</w:t>
-      </w:r>
-    </w:p>
-    <w:p>
-      <w:pPr>
-        <w:pStyle w:val="Lijstalinea1"/>
-        <w:numPr>
-          <w:ilvl w:val="0"/>
-          <w:numId w:val="2"/>
-        </w:numPr>
-        <w:spacing w:after="200"/>
-        <w:rPr>
-          <w:sz w:val="22"/>
-        </w:rPr>
-      </w:pPr>
-      <w:r>
-        <w:rPr>
-          <w:sz w:val="22"/>
-        </w:rPr>
-        <w:t xml:space="preserve">Eerste Release </w:t>
-      </w:r>
-      <w:proofErr w:type="spellStart"/>
-      <w:r>
-        <w:rPr>
-          <w:sz w:val="22"/>
-        </w:rPr>
-        <w:t>Candidate</w:t>
-      </w:r>
-      <w:proofErr w:type="spellEnd"/>
-      <w:r>
-        <w:rPr>
-          <w:sz w:val="22"/>
-        </w:rPr>
-        <w:t xml:space="preserve"> voorleggen aan opdrachtgever</w:t>
-      </w:r>
-    </w:p>
-    <w:p>
-      <w:pPr>
-        <w:pStyle w:val="Lijstalinea1"/>
-        <w:numPr>
-          <w:ilvl w:val="0"/>
-          <w:numId w:val="2"/>
-        </w:numPr>
-        <w:spacing w:after="200"/>
-        <w:rPr>
-          <w:sz w:val="22"/>
-        </w:rPr>
-      </w:pPr>
-      <w:r>
-        <w:rPr>
-          <w:sz w:val="22"/>
-        </w:rPr>
-        <w:t>Vragen bespreken met opdrachtgever</w:t>
-      </w:r>
-    </w:p>
-    <w:p>
-      <w:pPr>
-        <w:pStyle w:val="Lijstalinea1"/>
-        <w:numPr>
-          <w:ilvl w:val="0"/>
-          <w:numId w:val="2"/>
-        </w:numPr>
-        <w:spacing w:after="200"/>
-        <w:rPr>
-          <w:sz w:val="22"/>
-        </w:rPr>
-      </w:pPr>
-      <w:r>
-        <w:rPr>
-          <w:sz w:val="22"/>
-        </w:rPr>
-        <w:t xml:space="preserve">Start </w:t>
-      </w:r>
-      <w:proofErr w:type="spellStart"/>
-      <w:r>
-        <w:rPr>
-          <w:sz w:val="22"/>
-        </w:rPr>
-        <w:t>Beta-fase</w:t>
-      </w:r>
-      <w:proofErr w:type="spellEnd"/>
-    </w:p>
-    <w:p>
-      <w:pPr>
-        <w:pStyle w:val="Lijstalinea1"/>
-        <w:numPr>
-          <w:ilvl w:val="0"/>
-          <w:numId w:val="2"/>
-        </w:numPr>
-        <w:spacing w:after="200"/>
-        <w:rPr>
-          <w:sz w:val="22"/>
-        </w:rPr>
-      </w:pPr>
-      <w:r>
-        <w:rPr>
-          <w:sz w:val="22"/>
-        </w:rPr>
-        <w:t>Testen door het Team</w:t>
-      </w:r>
-    </w:p>
-    <w:p>
-      <w:pPr>
-        <w:rPr>
-          <w:sz w:val="22"/>
-        </w:rPr>
-      </w:pPr>
-    </w:p>
-    <w:p>
-      <w:pPr>
-        <w:rPr>
-          <w:sz w:val="22"/>
-        </w:rPr>
-      </w:pPr>
-      <w:r>
-        <w:rPr>
-          <w:sz w:val="22"/>
-        </w:rPr>
-        <w:t xml:space="preserve">Week 43: </w:t>
-      </w:r>
-    </w:p>
-    <w:p>
-      <w:pPr>
-        <w:pStyle w:val="Lijstalinea1"/>
-        <w:numPr>
-          <w:ilvl w:val="0"/>
-          <w:numId w:val="2"/>
-        </w:numPr>
-        <w:spacing w:after="200"/>
-        <w:rPr>
-          <w:sz w:val="22"/>
-        </w:rPr>
-      </w:pPr>
-      <w:r>
-        <w:rPr>
-          <w:sz w:val="22"/>
-        </w:rPr>
-        <w:t>Vergadering maandag</w:t>
-      </w:r>
-    </w:p>
-    <w:p>
-      <w:pPr>
-        <w:pStyle w:val="Lijstalinea1"/>
-        <w:numPr>
-          <w:ilvl w:val="0"/>
-          <w:numId w:val="2"/>
-        </w:numPr>
-        <w:spacing w:after="200"/>
-        <w:rPr>
-          <w:sz w:val="22"/>
-        </w:rPr>
-      </w:pPr>
-      <w:r>
-        <w:rPr>
-          <w:sz w:val="22"/>
-        </w:rPr>
-        <w:t xml:space="preserve">Opmerkingen van opdrachtgever met betrekking tot Release </w:t>
-      </w:r>
-      <w:proofErr w:type="spellStart"/>
-      <w:r>
-        <w:rPr>
-          <w:sz w:val="22"/>
-        </w:rPr>
-        <w:t>Candidate</w:t>
-      </w:r>
-      <w:proofErr w:type="spellEnd"/>
-      <w:r>
-        <w:rPr>
-          <w:sz w:val="22"/>
-        </w:rPr>
-        <w:t xml:space="preserve"> bespreken en verwerken</w:t>
-      </w:r>
-    </w:p>
-    <w:p>
-      <w:pPr>
-        <w:pStyle w:val="Lijstalinea1"/>
-        <w:numPr>
-          <w:ilvl w:val="0"/>
-          <w:numId w:val="2"/>
-        </w:numPr>
-        <w:spacing w:after="200"/>
-        <w:rPr>
-          <w:sz w:val="22"/>
-        </w:rPr>
-      </w:pPr>
-      <w:r>
-        <w:rPr>
-          <w:sz w:val="22"/>
-        </w:rPr>
-        <w:t>Testen door derden</w:t>
-      </w:r>
-    </w:p>
-    <w:p>
-      <w:pPr>
-        <w:pStyle w:val="Lijstalinea1"/>
-        <w:numPr>
-          <w:ilvl w:val="0"/>
-          <w:numId w:val="2"/>
-        </w:numPr>
-        <w:spacing w:after="200"/>
-        <w:rPr>
-          <w:sz w:val="22"/>
-        </w:rPr>
-      </w:pPr>
-      <w:r>
-        <w:rPr>
-          <w:sz w:val="22"/>
-        </w:rPr>
-        <w:t>Eventuele fouten corrigeren</w:t>
-      </w:r>
-    </w:p>
-    <w:p>
-      <w:pPr>
-        <w:pStyle w:val="Lijstalinea1"/>
-        <w:numPr>
-          <w:ilvl w:val="0"/>
-          <w:numId w:val="2"/>
-        </w:numPr>
-        <w:spacing w:after="200"/>
-        <w:rPr>
-          <w:sz w:val="22"/>
-        </w:rPr>
-      </w:pPr>
-      <w:r>
-        <w:rPr>
-          <w:sz w:val="22"/>
-        </w:rPr>
-        <w:t>Vergadering woensdag</w:t>
-      </w:r>
-    </w:p>
-    <w:p>
-      <w:pPr>
-        <w:pStyle w:val="Lijstalinea1"/>
-        <w:numPr>
-          <w:ilvl w:val="0"/>
-          <w:numId w:val="2"/>
-        </w:numPr>
-        <w:spacing w:after="200"/>
-        <w:rPr>
-          <w:sz w:val="22"/>
-        </w:rPr>
-      </w:pPr>
-      <w:r>
-        <w:rPr>
-          <w:sz w:val="22"/>
-        </w:rPr>
-        <w:t>Presentatie voorbereiden</w:t>
-      </w:r>
-    </w:p>
-    <w:p>
-      <w:pPr>
-        <w:pStyle w:val="Lijstalinea1"/>
-        <w:numPr>
-          <w:ilvl w:val="0"/>
-          <w:numId w:val="2"/>
-        </w:numPr>
-        <w:spacing w:after="200"/>
-        <w:rPr>
-          <w:sz w:val="22"/>
-        </w:rPr>
-      </w:pPr>
-      <w:r>
-        <w:rPr>
-          <w:sz w:val="22"/>
-        </w:rPr>
-        <w:t>Definitieve product presenteren en opleveren</w:t>
-      </w:r>
-    </w:p>
-    <w:p>
-      <w:pPr>
-        <w:spacing w:after="200"/>
+        <w:rPr>
+          <w:sz w:val="22"/>
+        </w:rPr>
+      </w:pPr>
+      <w:r>
+        <w:rPr>
+          <w:sz w:val="22"/>
+        </w:rPr>
+        <w:t>trailer (20 uren)</w:t>
+      </w:r>
+      <w:r>
+        <w:rPr>
+          <w:sz w:val="22"/>
+        </w:rPr>
+        <w:t>.</w:t>
+      </w:r>
+    </w:p>
+    <w:p>
+      <w:pPr>
+        <w:rPr>
+          <w:sz w:val="22"/>
+        </w:rPr>
+      </w:pPr>
+    </w:p>
+    <w:p>
+      <w:pPr>
+        <w:rPr>
+          <w:sz w:val="22"/>
+        </w:rPr>
+      </w:pPr>
+      <w:r>
+        <w:rPr>
+          <w:sz w:val="22"/>
+          <w:u w:val="single"/>
+        </w:rPr>
+        <w:t>28 januari</w:t>
+      </w:r>
+      <w:r>
+        <w:rPr>
+          <w:sz w:val="22"/>
+        </w:rPr>
+        <w:t xml:space="preserve"> wordt de eindpresentatie gehouden</w:t>
+      </w:r>
+      <w:r>
+        <w:rPr>
+          <w:sz w:val="22"/>
+        </w:rPr>
+        <w:t>.</w:t>
+      </w:r>
+    </w:p>
+    <w:p>
+      <w:pPr>
+        <w:rPr>
+          <w:sz w:val="22"/>
+        </w:rPr>
+      </w:pPr>
+    </w:p>
+    <w:p>
+      <w:pPr>
+        <w:pStyle w:val="Kop3"/>
+      </w:pPr>
+      <w:r>
+        <w:lastRenderedPageBreak/>
+        <w:t>Totaal aantal uren</w:t>
+      </w:r>
+    </w:p>
+    <w:p>
+      <w:pPr>
+        <w:rPr>
+          <w:sz w:val="22"/>
+        </w:rPr>
+      </w:pPr>
+      <w:r>
+        <w:rPr>
+          <w:sz w:val="22"/>
+        </w:rPr>
+        <w:t>Totaal aantal geplande uren: 323 uren.</w:t>
+      </w:r>
+    </w:p>
+    <w:p>
+      <w:pPr>
+        <w:rPr>
+          <w:sz w:val="22"/>
+        </w:rPr>
+      </w:pPr>
+      <w:r>
+        <w:rPr>
+          <w:sz w:val="22"/>
+        </w:rPr>
+        <w:t xml:space="preserve">Er zullen naar alle waarschijnlijkheid tot ongeveer 50 uur extra bijkomen voor vergaderingen en </w:t>
+      </w:r>
+      <w:r>
+        <w:rPr>
+          <w:sz w:val="22"/>
+        </w:rPr>
+        <w:t>management</w:t>
+      </w:r>
+      <w:r>
+        <w:rPr>
+          <w:sz w:val="22"/>
+        </w:rPr>
+        <w:t>.</w:t>
+      </w:r>
+    </w:p>
+    <w:p>
+      <w:pPr>
+        <w:rPr>
+          <w:sz w:val="22"/>
+        </w:rPr>
+      </w:pPr>
+      <w:r>
+        <w:rPr>
+          <w:sz w:val="22"/>
+        </w:rPr>
+        <w:t>Totaal aantal uren: 323 + ~50  = ~375 uren.</w:t>
+      </w:r>
+    </w:p>
+    <w:p>
+      <w:pPr>
         <w:rPr>
           <w:sz w:val="22"/>
         </w:rPr>
@@ -5763,588 +4764,211 @@
     <w:p>
       <w:pPr>
         <w:rPr>
-          <w:rStyle w:val="Intensievebenadrukking1"/>
-          <w:rFonts w:ascii="Cambria" w:hAnsi="Cambria"/>
-          <w:b/>
-          <w:bCs/>
-          <w:color w:val="4F81BD"/>
-          <w:sz w:val="26"/>
-          <w:szCs w:val="26"/>
-        </w:rPr>
-      </w:pPr>
-      <w:r>
-        <w:rPr>
-          <w:rStyle w:val="Intensievebenadrukking1"/>
-          <w:rFonts w:cs="Verdana"/>
-          <w:sz w:val="22"/>
-        </w:rPr>
-        <w:t>Mensuren</w:t>
-      </w:r>
-    </w:p>
-    <w:p>
-      <w:pPr>
-        <w:rPr>
-          <w:color w:val="auto"/>
-          <w:sz w:val="22"/>
-        </w:rPr>
-      </w:pPr>
-      <w:r>
-        <w:rPr>
-          <w:sz w:val="22"/>
-        </w:rPr>
-        <w:t xml:space="preserve">Voor </w:t>
-      </w:r>
-      <w:r>
-        <w:rPr>
-          <w:color w:val="auto"/>
-          <w:sz w:val="22"/>
-        </w:rPr>
-        <w:t>het project staat 4 studiepunten per persoon. Voor ieder studiepunt staat 28 studie uren. Aangezien de project groep uit vijf personen bestaat, kan er in totaal (5 x 4 x 28 = ) 560 uren aan het project besteed worden.</w:t>
-      </w:r>
-    </w:p>
-    <w:p>
-      <w:pPr>
-        <w:rPr>
-          <w:color w:val="auto"/>
-          <w:sz w:val="22"/>
-        </w:rPr>
-      </w:pPr>
-      <w:r>
-        <w:rPr>
-          <w:color w:val="auto"/>
-          <w:sz w:val="22"/>
-        </w:rPr>
-        <w:t>Bij een tarief van 10 euro per uur komt dat neer op 5600 euro aan personeelskosten.</w:t>
-      </w:r>
-    </w:p>
-    <w:p>
-      <w:pPr>
-        <w:rPr>
-          <w:sz w:val="22"/>
-        </w:rPr>
-      </w:pPr>
-    </w:p>
-    <w:p>
-      <w:pPr>
-        <w:rPr>
-          <w:rStyle w:val="Intensievebenadrukking1"/>
-        </w:rPr>
-      </w:pPr>
-      <w:r>
-        <w:rPr>
-          <w:rStyle w:val="Intensievebenadrukking1"/>
-          <w:rFonts w:cs="Verdana"/>
-          <w:sz w:val="22"/>
-        </w:rPr>
-        <w:t>Hulpmiddelen</w:t>
-      </w:r>
-    </w:p>
-    <w:p>
-      <w:pPr>
-        <w:rPr>
-          <w:sz w:val="22"/>
-        </w:rPr>
-      </w:pPr>
-      <w:r>
-        <w:rPr>
-          <w:sz w:val="22"/>
-        </w:rPr>
-        <w:t xml:space="preserve">Voor het ontwerpen van de site zullen we gebruik maken van </w:t>
+          <w:sz w:val="22"/>
+        </w:rPr>
+      </w:pPr>
+      <w:r>
+        <w:rPr>
+          <w:sz w:val="22"/>
+        </w:rPr>
+        <w:t xml:space="preserve">Omdat er tijdens dit project geen klant betrokken is, zullen we geen kostenberaming per fase maken, maar een kostenberaming </w:t>
+      </w:r>
+      <w:r>
+        <w:rPr>
+          <w:sz w:val="22"/>
+        </w:rPr>
+        <w:t>van</w:t>
+      </w:r>
+      <w:r>
+        <w:rPr>
+          <w:sz w:val="22"/>
+        </w:rPr>
+        <w:t xml:space="preserve"> het gehele project.</w:t>
+      </w:r>
+    </w:p>
+    <w:p>
+      <w:pPr>
+        <w:rPr>
+          <w:sz w:val="22"/>
+        </w:rPr>
+      </w:pPr>
+    </w:p>
+    <w:p>
+      <w:pPr>
+        <w:rPr>
+          <w:sz w:val="22"/>
+        </w:rPr>
+      </w:pPr>
+      <w:r>
+        <w:rPr>
+          <w:sz w:val="22"/>
+        </w:rPr>
+        <w:t xml:space="preserve">Uurtarief: </w:t>
+      </w:r>
+      <w:r>
+        <w:rPr>
+          <w:rFonts w:cstheme="minorHAnsi"/>
+          <w:sz w:val="22"/>
+        </w:rPr>
+        <w:t>€</w:t>
+      </w:r>
+      <w:r>
+        <w:rPr>
+          <w:sz w:val="22"/>
+        </w:rPr>
+        <w:t>15</w:t>
+      </w:r>
+      <w:r>
+        <w:rPr>
+          <w:sz w:val="22"/>
+        </w:rPr>
+        <w:br/>
+        <w:t>Totaal aantal uur: ~375</w:t>
+      </w:r>
+    </w:p>
+    <w:p>
+      <w:pPr>
+        <w:rPr>
+          <w:sz w:val="22"/>
+        </w:rPr>
+      </w:pPr>
+      <w:r>
+        <w:rPr>
+          <w:sz w:val="22"/>
+        </w:rPr>
+        <w:t xml:space="preserve">Totale kosten: 375 uren *  </w:t>
+      </w:r>
+      <w:r>
+        <w:rPr>
+          <w:rFonts w:cstheme="minorHAnsi"/>
+          <w:sz w:val="22"/>
+        </w:rPr>
+        <w:t xml:space="preserve">€ </w:t>
+      </w:r>
+      <w:r>
+        <w:rPr>
+          <w:sz w:val="22"/>
+        </w:rPr>
+        <w:t xml:space="preserve">15 = </w:t>
+      </w:r>
+      <w:r>
+        <w:rPr>
+          <w:rFonts w:cstheme="minorHAnsi"/>
+          <w:sz w:val="22"/>
+        </w:rPr>
+        <w:t xml:space="preserve">€ </w:t>
+      </w:r>
+      <w:r>
+        <w:rPr>
+          <w:sz w:val="22"/>
+        </w:rPr>
+        <w:t>5625,-</w:t>
+      </w:r>
+    </w:p>
+    <w:p/>
+    <w:p>
+      <w:pPr>
+        <w:pStyle w:val="Kop2"/>
+      </w:pPr>
+      <w:bookmarkStart w:id="33" w:name="_Toc152491459"/>
+      <w:bookmarkStart w:id="34" w:name="__RefHeading__701_1707620482"/>
+      <w:r>
+        <w:t>Kwaliteitsplan</w:t>
+      </w:r>
+      <w:bookmarkEnd w:id="33"/>
+    </w:p>
+    <w:p>
+      <w:pPr>
+        <w:rPr>
+          <w:sz w:val="22"/>
+        </w:rPr>
+      </w:pPr>
+      <w:bookmarkStart w:id="35" w:name="__RefHeading__703_1707620482"/>
+      <w:r>
+        <w:rPr>
+          <w:sz w:val="22"/>
+        </w:rPr>
+        <w:t>Het project bevat vanuit zichzelf al een aantal eisen waaraan moet worden voldaan. Om aan deze eisen te voldoen, moeten we de eisen direct in ons spelontwerp verwerken. Voor de oplevering wordt nog een test gedaan, waaruit zal moeten blijken of aan de projecteisen is voldaan.</w:t>
+      </w:r>
+    </w:p>
+    <w:p>
+      <w:pPr>
+        <w:rPr>
+          <w:sz w:val="22"/>
+        </w:rPr>
+      </w:pPr>
+    </w:p>
+    <w:p>
+      <w:pPr>
+        <w:rPr>
+          <w:sz w:val="22"/>
+        </w:rPr>
+      </w:pPr>
+      <w:r>
+        <w:rPr>
+          <w:sz w:val="22"/>
+        </w:rPr>
+        <w:t>Voor het spel geldt dat moet worden voldaan aan het spelontwerp. Dit is makkelijk te controleren door het spelontwerp erbij te pakken.</w:t>
+      </w:r>
+    </w:p>
+    <w:p>
+      <w:pPr>
+        <w:rPr>
+          <w:sz w:val="22"/>
+        </w:rPr>
+      </w:pPr>
+    </w:p>
+    <w:p>
+      <w:pPr>
+        <w:rPr>
+          <w:sz w:val="22"/>
+        </w:rPr>
+      </w:pPr>
+      <w:r>
+        <w:rPr>
+          <w:sz w:val="22"/>
+        </w:rPr>
+        <w:t>We zullen echter een testperiode in moeten calculeren om te testen of aan alle eisen is voldaan. Deze periode zal na de oplevering van de bèta versie plaats vinden.</w:t>
+      </w:r>
+    </w:p>
+    <w:p>
+      <w:pPr>
+        <w:rPr>
+          <w:sz w:val="22"/>
+        </w:rPr>
+      </w:pPr>
+    </w:p>
+    <w:p>
+      <w:pPr>
+        <w:rPr>
+          <w:sz w:val="22"/>
+        </w:rPr>
+      </w:pPr>
+      <w:r>
+        <w:rPr>
+          <w:sz w:val="22"/>
+        </w:rPr>
+        <w:t xml:space="preserve">Tijdens het ontwikkelen van de game zullen er </w:t>
       </w:r>
       <w:proofErr w:type="spellStart"/>
       <w:r>
         <w:rPr>
           <w:sz w:val="22"/>
         </w:rPr>
-        <w:t>Adobe</w:t>
+        <w:t>onverholpen</w:t>
       </w:r>
       <w:proofErr w:type="spellEnd"/>
       <w:r>
         <w:rPr>
           <w:sz w:val="22"/>
         </w:rPr>
-        <w:t xml:space="preserve"> Illustrator en </w:t>
-      </w:r>
-      <w:proofErr w:type="spellStart"/>
-      <w:r>
-        <w:rPr>
-          <w:sz w:val="22"/>
-        </w:rPr>
-        <w:t>Adobe</w:t>
-      </w:r>
-      <w:proofErr w:type="spellEnd"/>
-      <w:r>
-        <w:rPr>
-          <w:sz w:val="22"/>
-        </w:rPr>
-        <w:t xml:space="preserve"> </w:t>
-      </w:r>
-      <w:proofErr w:type="spellStart"/>
-      <w:r>
-        <w:rPr>
-          <w:sz w:val="22"/>
-        </w:rPr>
-        <w:t>Photoshop</w:t>
-      </w:r>
-      <w:proofErr w:type="spellEnd"/>
-      <w:r>
-        <w:rPr>
-          <w:sz w:val="22"/>
-        </w:rPr>
-        <w:t>.</w:t>
-      </w:r>
-    </w:p>
-    <w:p>
-      <w:pPr>
-        <w:rPr>
-          <w:sz w:val="22"/>
-        </w:rPr>
-      </w:pPr>
-      <w:r>
-        <w:rPr>
-          <w:sz w:val="22"/>
-        </w:rPr>
-        <w:t xml:space="preserve">Het coderen van de site is niet </w:t>
-      </w:r>
-      <w:proofErr w:type="spellStart"/>
-      <w:r>
-        <w:rPr>
-          <w:sz w:val="22"/>
-        </w:rPr>
-        <w:t>editor</w:t>
-      </w:r>
-      <w:proofErr w:type="spellEnd"/>
-      <w:r>
-        <w:rPr>
-          <w:sz w:val="22"/>
-        </w:rPr>
-        <w:t xml:space="preserve"> afhankelijk. Er zullen dus ook verschillende </w:t>
-      </w:r>
-      <w:proofErr w:type="spellStart"/>
-      <w:r>
-        <w:rPr>
-          <w:sz w:val="22"/>
-        </w:rPr>
-        <w:t>editors</w:t>
-      </w:r>
-      <w:proofErr w:type="spellEnd"/>
-      <w:r>
-        <w:rPr>
-          <w:sz w:val="22"/>
-        </w:rPr>
-        <w:t xml:space="preserve"> gebruikt worden, zoals Coda en </w:t>
-      </w:r>
-      <w:proofErr w:type="spellStart"/>
-      <w:r>
-        <w:rPr>
-          <w:sz w:val="22"/>
-        </w:rPr>
-        <w:t>Notepad</w:t>
-      </w:r>
-      <w:proofErr w:type="spellEnd"/>
-      <w:r>
-        <w:rPr>
-          <w:sz w:val="22"/>
-        </w:rPr>
-        <w:t>++.</w:t>
-      </w:r>
-    </w:p>
-    <w:p>
-      <w:pPr>
-        <w:rPr>
-          <w:sz w:val="22"/>
-        </w:rPr>
-      </w:pPr>
-      <w:r>
-        <w:rPr>
-          <w:sz w:val="22"/>
-        </w:rPr>
-        <w:t xml:space="preserve">De site zal tijdens de ontwikkeling gehost worden op http://www.andra.nl/bioscoop-filmpje/. Hier hebben we beschikking over PHP en </w:t>
-      </w:r>
-      <w:proofErr w:type="spellStart"/>
-      <w:r>
-        <w:rPr>
-          <w:sz w:val="22"/>
-        </w:rPr>
-        <w:t>MySQL</w:t>
-      </w:r>
-      <w:proofErr w:type="spellEnd"/>
-      <w:r>
-        <w:rPr>
-          <w:sz w:val="22"/>
-        </w:rPr>
-        <w:t>.</w:t>
-      </w:r>
-    </w:p>
-    <w:p>
-      <w:pPr>
-        <w:rPr>
-          <w:sz w:val="22"/>
-        </w:rPr>
-      </w:pPr>
-      <w:r>
-        <w:rPr>
-          <w:sz w:val="22"/>
-        </w:rPr>
-        <w:t>De planning van het project zal bijgehouden worden in een Microsoft Project document.</w:t>
+        <w:t xml:space="preserve"> fouten zitten in de code, waardoor het spel niet goed kan functioneren in bepaalde spelsituaties. Om dit te testen wordt er ook gebruik gemaakt van de testperiode na de oplevering van de bèta versie.</w:t>
       </w:r>
     </w:p>
     <w:p>
       <w:pPr>
         <w:pStyle w:val="Kop2"/>
       </w:pPr>
-    </w:p>
-    <w:p>
-      <w:pPr>
-        <w:pStyle w:val="Kop2"/>
-      </w:pPr>
-      <w:bookmarkStart w:id="33" w:name="__RefHeading__701_1707620482"/>
-      <w:bookmarkStart w:id="34" w:name="_Toc152491459"/>
-      <w:r>
-        <w:t>Kwaliteitsplan</w:t>
-      </w:r>
-      <w:bookmarkEnd w:id="34"/>
-    </w:p>
-    <w:p>
-      <w:pPr>
-        <w:rPr>
-          <w:sz w:val="22"/>
-        </w:rPr>
-      </w:pPr>
-      <w:r>
-        <w:rPr>
-          <w:sz w:val="22"/>
-        </w:rPr>
-        <w:t>De HTML en CSS code zullen worden gecontroleerd met behulp van</w:t>
-      </w:r>
-      <w:r>
-        <w:rPr>
-          <w:sz w:val="22"/>
-        </w:rPr>
-        <w:t xml:space="preserve"> de </w:t>
-      </w:r>
-      <w:proofErr w:type="spellStart"/>
-      <w:r>
-        <w:rPr>
-          <w:sz w:val="22"/>
-        </w:rPr>
-        <w:t>validator</w:t>
-      </w:r>
-      <w:proofErr w:type="spellEnd"/>
-      <w:r>
-        <w:rPr>
-          <w:sz w:val="22"/>
-        </w:rPr>
-        <w:t xml:space="preserve"> van </w:t>
-      </w:r>
-      <w:r>
-        <w:rPr>
-          <w:sz w:val="22"/>
-        </w:rPr>
-        <w:t>W3C</w:t>
-      </w:r>
-      <w:r>
-        <w:rPr>
-          <w:sz w:val="22"/>
-        </w:rPr>
-        <w:t>. Dit</w:t>
-      </w:r>
-      <w:r>
-        <w:rPr>
-          <w:sz w:val="22"/>
-        </w:rPr>
-        <w:t xml:space="preserve"> is een organisatie die probeert om standaard richtlijnen te maken voor het internet.</w:t>
-      </w:r>
-    </w:p>
-    <w:p>
-      <w:pPr>
-        <w:rPr>
-          <w:sz w:val="22"/>
-        </w:rPr>
-      </w:pPr>
-      <w:r>
-        <w:rPr>
-          <w:sz w:val="22"/>
-        </w:rPr>
-        <w:t>Als de site volledig valideert, dan is de kans erg groot dat de website zich op iedere browser op een vergelijkbare manier toont.</w:t>
-      </w:r>
-    </w:p>
-    <w:p>
-      <w:pPr>
-        <w:rPr>
-          <w:sz w:val="22"/>
-        </w:rPr>
-      </w:pPr>
-      <w:r>
-        <w:rPr>
-          <w:sz w:val="22"/>
-        </w:rPr>
-        <w:t>In de snel veranderende wereld van het internet zijn er veel nieuwe technieken die nog niet door W3C erkend worden, maar die wel veilig te gebruiken zijn. Alle code die niet volledig valideert, zal door ons verantwoord kunnen worden.</w:t>
-      </w:r>
-    </w:p>
-    <w:p>
-      <w:pPr>
-        <w:rPr>
-          <w:sz w:val="22"/>
-        </w:rPr>
-      </w:pPr>
-    </w:p>
-    <w:p>
-      <w:pPr>
-        <w:rPr>
-          <w:sz w:val="22"/>
-        </w:rPr>
-      </w:pPr>
-      <w:r>
-        <w:rPr>
-          <w:sz w:val="22"/>
-        </w:rPr>
-        <w:t xml:space="preserve">Het streven is om een site te bouwen waarvan iedere pagina compleet geladen en </w:t>
-      </w:r>
-      <w:proofErr w:type="spellStart"/>
-      <w:r>
-        <w:rPr>
-          <w:sz w:val="22"/>
-        </w:rPr>
-        <w:t>gerenderd</w:t>
-      </w:r>
-      <w:proofErr w:type="spellEnd"/>
-      <w:r>
-        <w:rPr>
-          <w:sz w:val="22"/>
-        </w:rPr>
-        <w:t xml:space="preserve"> is binnen </w:t>
-      </w:r>
-      <w:r>
-        <w:rPr>
-          <w:sz w:val="22"/>
-        </w:rPr>
-        <w:t>vijf</w:t>
-      </w:r>
-      <w:r>
-        <w:rPr>
-          <w:sz w:val="22"/>
-        </w:rPr>
-        <w:t>tien seconden. Deze laadtijd is bedoeld voor een T1 1.44Mbps verbinding.</w:t>
-      </w:r>
-      <w:r>
-        <w:rPr>
-          <w:sz w:val="22"/>
-        </w:rPr>
-        <w:br/>
-        <w:t>Ter vergelijking hebben we een paar sites van bioscoop ketens getest op snelheid. De tijden zijn allemaal bij de T1 verbinding.</w:t>
-      </w:r>
-    </w:p>
-    <w:p>
-      <w:pPr>
-        <w:rPr>
-          <w:color w:val="auto"/>
-          <w:sz w:val="22"/>
-        </w:rPr>
-      </w:pPr>
-    </w:p>
-    <w:p>
-      <w:pPr>
-        <w:pStyle w:val="Lijstalinea1"/>
-        <w:numPr>
-          <w:ilvl w:val="0"/>
-          <w:numId w:val="3"/>
-        </w:numPr>
-        <w:rPr>
-          <w:color w:val="auto"/>
-          <w:sz w:val="22"/>
-        </w:rPr>
-      </w:pPr>
-      <w:hyperlink r:id="rId9" w:history="1">
-        <w:r>
-          <w:rPr>
-            <w:rStyle w:val="Hyperlink"/>
-            <w:rFonts w:cs="Verdana"/>
-            <w:color w:val="auto"/>
-            <w:sz w:val="22"/>
-            <w:u w:val="none"/>
-          </w:rPr>
-          <w:t>www.pathe.nl</w:t>
-        </w:r>
-      </w:hyperlink>
-      <w:r>
-        <w:rPr>
-          <w:color w:val="auto"/>
-          <w:sz w:val="22"/>
-        </w:rPr>
-        <w:t xml:space="preserve">  kwam uit op: 17.15 seconden.</w:t>
-      </w:r>
-    </w:p>
-    <w:p>
-      <w:pPr>
-        <w:pStyle w:val="Lijstalinea1"/>
-        <w:numPr>
-          <w:ilvl w:val="0"/>
-          <w:numId w:val="3"/>
-        </w:numPr>
-        <w:rPr>
-          <w:color w:val="auto"/>
-          <w:sz w:val="22"/>
-        </w:rPr>
-      </w:pPr>
-      <w:hyperlink r:id="rId10" w:history="1">
-        <w:r>
-          <w:rPr>
-            <w:rStyle w:val="Hyperlink"/>
-            <w:rFonts w:cs="Verdana"/>
-            <w:color w:val="auto"/>
-            <w:sz w:val="22"/>
-            <w:u w:val="none"/>
-          </w:rPr>
-          <w:t>http://www.jt.nl</w:t>
-        </w:r>
-      </w:hyperlink>
-      <w:r>
-        <w:rPr>
-          <w:color w:val="auto"/>
-          <w:sz w:val="22"/>
-        </w:rPr>
-        <w:t xml:space="preserve"> kwam uit op: 16.96 seconden</w:t>
-      </w:r>
-    </w:p>
-    <w:p>
-      <w:pPr>
-        <w:rPr>
-          <w:color w:val="auto"/>
-          <w:sz w:val="22"/>
-        </w:rPr>
-      </w:pPr>
-    </w:p>
-    <w:p>
-      <w:pPr>
-        <w:rPr>
-          <w:color w:val="auto"/>
-          <w:sz w:val="22"/>
-        </w:rPr>
-      </w:pPr>
-      <w:r>
-        <w:rPr>
-          <w:color w:val="auto"/>
-          <w:sz w:val="22"/>
-        </w:rPr>
-        <w:t xml:space="preserve">Wij willen de korte laadsnelheid bereiken door de site te controleren door middel van deze site: </w:t>
-      </w:r>
-      <w:hyperlink r:id="rId11" w:history="1">
-        <w:r>
-          <w:rPr>
-            <w:rStyle w:val="Hyperlink"/>
-            <w:rFonts w:cs="Verdana"/>
-            <w:color w:val="auto"/>
-            <w:sz w:val="22"/>
-            <w:u w:val="none"/>
-          </w:rPr>
-          <w:t>http://www.websiteoptimization.com/services/analyze/</w:t>
-        </w:r>
-      </w:hyperlink>
-    </w:p>
-    <w:p>
-      <w:pPr>
-        <w:rPr>
-          <w:color w:val="auto"/>
-          <w:sz w:val="22"/>
-        </w:rPr>
-      </w:pPr>
-      <w:r>
-        <w:rPr>
-          <w:color w:val="auto"/>
-          <w:sz w:val="22"/>
-        </w:rPr>
-        <w:t>Die controleert de snelheid en laat zien waar de meeste tijd in zit. Enkele voorbeelden zijn: afbeeldingen, veel tekst. Bij Pathe.nl duurt het laden lang door de vele afbeeldingen, het kost namelijk 14.61 van de 17.15 seconden.</w:t>
-      </w:r>
-    </w:p>
-    <w:p>
-      <w:pPr>
-        <w:rPr>
-          <w:color w:val="auto"/>
-          <w:sz w:val="22"/>
-        </w:rPr>
-      </w:pPr>
-      <w:r>
-        <w:rPr>
-          <w:color w:val="auto"/>
-          <w:sz w:val="22"/>
-        </w:rPr>
-        <w:t>Mocht het laden van de pagina langer duren dan vijftien seconden, dan doen wij ons best om de laadtijd te verkorten.</w:t>
-      </w:r>
-      <w:r>
-        <w:rPr>
-          <w:color w:val="auto"/>
-          <w:sz w:val="22"/>
-        </w:rPr>
-        <w:br/>
-        <w:t xml:space="preserve">Om zoveel mogelijk te garanderen dat de website goed werkt op het platform </w:t>
-      </w:r>
-      <w:proofErr w:type="spellStart"/>
-      <w:r>
-        <w:rPr>
-          <w:i/>
-          <w:color w:val="auto"/>
-          <w:sz w:val="22"/>
-        </w:rPr>
-        <w:t>personal</w:t>
-      </w:r>
-      <w:proofErr w:type="spellEnd"/>
-      <w:r>
-        <w:rPr>
-          <w:i/>
-          <w:color w:val="auto"/>
-          <w:sz w:val="22"/>
-        </w:rPr>
-        <w:t xml:space="preserve"> computer</w:t>
-      </w:r>
-      <w:r>
-        <w:rPr>
-          <w:color w:val="auto"/>
-          <w:sz w:val="22"/>
-        </w:rPr>
-        <w:t xml:space="preserve">, in meerdere </w:t>
-      </w:r>
-      <w:proofErr w:type="spellStart"/>
-      <w:r>
-        <w:rPr>
-          <w:color w:val="auto"/>
-          <w:sz w:val="22"/>
-        </w:rPr>
-        <w:t>browsers</w:t>
-      </w:r>
-      <w:proofErr w:type="spellEnd"/>
-      <w:r>
-        <w:rPr>
-          <w:color w:val="auto"/>
-          <w:sz w:val="22"/>
-        </w:rPr>
-        <w:t xml:space="preserve">, controleren we de website door middel van </w:t>
-      </w:r>
-      <w:hyperlink r:id="rId12" w:history="1">
-        <w:r>
-          <w:rPr>
-            <w:rStyle w:val="Hyperlink"/>
-            <w:rFonts w:cs="Verdana"/>
-            <w:color w:val="auto"/>
-            <w:sz w:val="22"/>
-            <w:u w:val="none"/>
-          </w:rPr>
-          <w:t>http://browsershots.org</w:t>
-        </w:r>
-      </w:hyperlink>
-      <w:r>
-        <w:rPr>
-          <w:color w:val="auto"/>
-          <w:sz w:val="22"/>
-        </w:rPr>
-        <w:t>.</w:t>
-      </w:r>
-    </w:p>
-    <w:p>
-      <w:pPr>
-        <w:pStyle w:val="Kop2"/>
-      </w:pPr>
-      <w:bookmarkStart w:id="35" w:name="__RefHeading__703_1707620482"/>
     </w:p>
     <w:p>
       <w:pPr>
@@ -6912,7 +5536,7 @@
         <w:tblLook w:val="01E0"/>
       </w:tblPr>
       <w:tblGrid>
-        <w:gridCol w:w="1954"/>
+        <w:gridCol w:w="1948"/>
         <w:gridCol w:w="1857"/>
         <w:gridCol w:w="1858"/>
         <w:gridCol w:w="1858"/>
@@ -8309,7 +6933,7 @@
         </w:rPr>
       </w:pPr>
     </w:p>
-    <w:bookmarkEnd w:id="33"/>
+    <w:bookmarkEnd w:id="34"/>
     <w:bookmarkEnd w:id="35"/>
     <w:p>
       <w:pPr>
@@ -8334,15 +6958,15 @@
 </file>
 
 <file path=word/endnotes.xml><?xml version="1.0" encoding="utf-8"?>
-<w:endnotes xmlns:mv="urn:schemas-microsoft-com:mac:vml" xmlns:mo="http://schemas.microsoft.com/office/mac/office/2008/main" xmlns:ve="http://schemas.openxmlformats.org/markup-compatibility/2006" xmlns:o="urn:schemas-microsoft-com:office:office" xmlns:r="http://schemas.openxmlformats.org/officeDocument/2006/relationships" xmlns:m="http://schemas.openxmlformats.org/officeDocument/2006/math" xmlns:v="urn:schemas-microsoft-com:vml" xmlns:w10="urn:schemas-microsoft-com:office:word" xmlns:w="http://schemas.openxmlformats.org/wordprocessingml/2006/main" xmlns:wne="http://schemas.microsoft.com/office/word/2006/wordml" xmlns:wp="http://schemas.openxmlformats.org/drawingml/2006/wordprocessingDrawing">
-  <w:endnote w:type="separator" w:id="0">
+<w:endnotes xmlns:ve="http://schemas.openxmlformats.org/markup-compatibility/2006" xmlns:o="urn:schemas-microsoft-com:office:office" xmlns:r="http://schemas.openxmlformats.org/officeDocument/2006/relationships" xmlns:m="http://schemas.openxmlformats.org/officeDocument/2006/math" xmlns:v="urn:schemas-microsoft-com:vml" xmlns:wp="http://schemas.openxmlformats.org/drawingml/2006/wordprocessingDrawing" xmlns:w10="urn:schemas-microsoft-com:office:word" xmlns:w="http://schemas.openxmlformats.org/wordprocessingml/2006/main" xmlns:wne="http://schemas.microsoft.com/office/word/2006/wordml">
+  <w:endnote w:type="separator" w:id="-1">
     <w:p>
       <w:r>
         <w:separator/>
       </w:r>
     </w:p>
   </w:endnote>
-  <w:endnote w:type="continuationSeparator" w:id="1">
+  <w:endnote w:type="continuationSeparator" w:id="0">
     <w:p>
       <w:r>
         <w:continuationSeparator/>
@@ -8353,7 +6977,7 @@
 </file>
 
 <file path=word/footer1.xml><?xml version="1.0" encoding="utf-8"?>
-<w:ftr xmlns:mv="urn:schemas-microsoft-com:mac:vml" xmlns:mo="http://schemas.microsoft.com/office/mac/office/2008/main" xmlns:ve="http://schemas.openxmlformats.org/markup-compatibility/2006" xmlns:o="urn:schemas-microsoft-com:office:office" xmlns:r="http://schemas.openxmlformats.org/officeDocument/2006/relationships" xmlns:m="http://schemas.openxmlformats.org/officeDocument/2006/math" xmlns:v="urn:schemas-microsoft-com:vml" xmlns:w10="urn:schemas-microsoft-com:office:word" xmlns:w="http://schemas.openxmlformats.org/wordprocessingml/2006/main" xmlns:wne="http://schemas.microsoft.com/office/word/2006/wordml" xmlns:wp="http://schemas.openxmlformats.org/drawingml/2006/wordprocessingDrawing">
+<w:ftr xmlns:ve="http://schemas.openxmlformats.org/markup-compatibility/2006" xmlns:o="urn:schemas-microsoft-com:office:office" xmlns:r="http://schemas.openxmlformats.org/officeDocument/2006/relationships" xmlns:m="http://schemas.openxmlformats.org/officeDocument/2006/math" xmlns:v="urn:schemas-microsoft-com:vml" xmlns:wp="http://schemas.openxmlformats.org/drawingml/2006/wordprocessingDrawing" xmlns:w10="urn:schemas-microsoft-com:office:word" xmlns:w="http://schemas.openxmlformats.org/wordprocessingml/2006/main" xmlns:wne="http://schemas.microsoft.com/office/word/2006/wordml">
   <w:p>
     <w:pPr>
       <w:pStyle w:val="Voettekst"/>
@@ -8394,7 +7018,7 @@
 </file>
 
 <file path=word/footer2.xml><?xml version="1.0" encoding="utf-8"?>
-<w:ftr xmlns:mv="urn:schemas-microsoft-com:mac:vml" xmlns:mo="http://schemas.microsoft.com/office/mac/office/2008/main" xmlns:ve="http://schemas.openxmlformats.org/markup-compatibility/2006" xmlns:o="urn:schemas-microsoft-com:office:office" xmlns:r="http://schemas.openxmlformats.org/officeDocument/2006/relationships" xmlns:m="http://schemas.openxmlformats.org/officeDocument/2006/math" xmlns:v="urn:schemas-microsoft-com:vml" xmlns:w10="urn:schemas-microsoft-com:office:word" xmlns:w="http://schemas.openxmlformats.org/wordprocessingml/2006/main" xmlns:wne="http://schemas.microsoft.com/office/word/2006/wordml" xmlns:wp="http://schemas.openxmlformats.org/drawingml/2006/wordprocessingDrawing">
+<w:ftr xmlns:ve="http://schemas.openxmlformats.org/markup-compatibility/2006" xmlns:o="urn:schemas-microsoft-com:office:office" xmlns:r="http://schemas.openxmlformats.org/officeDocument/2006/relationships" xmlns:m="http://schemas.openxmlformats.org/officeDocument/2006/math" xmlns:v="urn:schemas-microsoft-com:vml" xmlns:wp="http://schemas.openxmlformats.org/drawingml/2006/wordprocessingDrawing" xmlns:w10="urn:schemas-microsoft-com:office:word" xmlns:w="http://schemas.openxmlformats.org/wordprocessingml/2006/main" xmlns:wne="http://schemas.microsoft.com/office/word/2006/wordml">
   <w:p>
     <w:pPr>
       <w:pStyle w:val="Voettekst"/>
@@ -8476,7 +7100,7 @@
         <w:noProof/>
         <w:sz w:val="22"/>
       </w:rPr>
-      <w:t>2</w:t>
+      <w:t>9</w:t>
     </w:r>
     <w:r>
       <w:rPr>
@@ -8525,7 +7149,7 @@
         <w:noProof/>
         <w:sz w:val="22"/>
       </w:rPr>
-      <w:t>12</w:t>
+      <w:t>11</w:t>
     </w:r>
     <w:r>
       <w:rPr>
@@ -8540,15 +7164,15 @@
 </file>
 
 <file path=word/footnotes.xml><?xml version="1.0" encoding="utf-8"?>
-<w:footnotes xmlns:mv="urn:schemas-microsoft-com:mac:vml" xmlns:mo="http://schemas.microsoft.com/office/mac/office/2008/main" xmlns:ve="http://schemas.openxmlformats.org/markup-compatibility/2006" xmlns:o="urn:schemas-microsoft-com:office:office" xmlns:r="http://schemas.openxmlformats.org/officeDocument/2006/relationships" xmlns:m="http://schemas.openxmlformats.org/officeDocument/2006/math" xmlns:v="urn:schemas-microsoft-com:vml" xmlns:w10="urn:schemas-microsoft-com:office:word" xmlns:w="http://schemas.openxmlformats.org/wordprocessingml/2006/main" xmlns:wne="http://schemas.microsoft.com/office/word/2006/wordml" xmlns:wp="http://schemas.openxmlformats.org/drawingml/2006/wordprocessingDrawing">
-  <w:footnote w:type="separator" w:id="0">
+<w:footnotes xmlns:ve="http://schemas.openxmlformats.org/markup-compatibility/2006" xmlns:o="urn:schemas-microsoft-com:office:office" xmlns:r="http://schemas.openxmlformats.org/officeDocument/2006/relationships" xmlns:m="http://schemas.openxmlformats.org/officeDocument/2006/math" xmlns:v="urn:schemas-microsoft-com:vml" xmlns:wp="http://schemas.openxmlformats.org/drawingml/2006/wordprocessingDrawing" xmlns:w10="urn:schemas-microsoft-com:office:word" xmlns:w="http://schemas.openxmlformats.org/wordprocessingml/2006/main" xmlns:wne="http://schemas.microsoft.com/office/word/2006/wordml">
+  <w:footnote w:type="separator" w:id="-1">
     <w:p>
       <w:r>
         <w:separator/>
       </w:r>
     </w:p>
   </w:footnote>
-  <w:footnote w:type="continuationSeparator" w:id="1">
+  <w:footnote w:type="continuationSeparator" w:id="0">
     <w:p>
       <w:r>
         <w:continuationSeparator/>
@@ -8559,7 +7183,7 @@
 </file>
 
 <file path=word/numbering.xml><?xml version="1.0" encoding="utf-8"?>
-<w:numbering xmlns:mv="urn:schemas-microsoft-com:mac:vml" xmlns:mo="http://schemas.microsoft.com/office/mac/office/2008/main" xmlns:ve="http://schemas.openxmlformats.org/markup-compatibility/2006" xmlns:o="urn:schemas-microsoft-com:office:office" xmlns:r="http://schemas.openxmlformats.org/officeDocument/2006/relationships" xmlns:m="http://schemas.openxmlformats.org/officeDocument/2006/math" xmlns:v="urn:schemas-microsoft-com:vml" xmlns:w10="urn:schemas-microsoft-com:office:word" xmlns:w="http://schemas.openxmlformats.org/wordprocessingml/2006/main" xmlns:wne="http://schemas.microsoft.com/office/word/2006/wordml" xmlns:wp="http://schemas.openxmlformats.org/drawingml/2006/wordprocessingDrawing">
+<w:numbering xmlns:ve="http://schemas.openxmlformats.org/markup-compatibility/2006" xmlns:o="urn:schemas-microsoft-com:office:office" xmlns:r="http://schemas.openxmlformats.org/officeDocument/2006/relationships" xmlns:m="http://schemas.openxmlformats.org/officeDocument/2006/math" xmlns:v="urn:schemas-microsoft-com:vml" xmlns:wp="http://schemas.openxmlformats.org/drawingml/2006/wordprocessingDrawing" xmlns:w10="urn:schemas-microsoft-com:office:word" xmlns:w="http://schemas.openxmlformats.org/wordprocessingml/2006/main" xmlns:wne="http://schemas.microsoft.com/office/word/2006/wordml">
   <w:abstractNum w:abstractNumId="0">
     <w:nsid w:val="00000001"/>
     <w:multiLevelType w:val="multilevel"/>
@@ -9134,6 +7758,454 @@
       </w:rPr>
     </w:lvl>
   </w:abstractNum>
+  <w:abstractNum w:abstractNumId="4">
+    <w:nsid w:val="05BE7237"/>
+    <w:multiLevelType w:val="hybridMultilevel"/>
+    <w:tmpl w:val="D94E078A"/>
+    <w:lvl w:ilvl="0" w:tplc="C83AD370">
+      <w:numFmt w:val="bullet"/>
+      <w:lvlText w:val="-"/>
+      <w:lvlJc w:val="left"/>
+      <w:pPr>
+        <w:ind w:left="1065" w:hanging="705"/>
+      </w:pPr>
+      <w:rPr>
+        <w:rFonts w:ascii="Verdana" w:eastAsia="Cambria" w:hAnsi="Verdana" w:cs="Verdana" w:hint="default"/>
+      </w:rPr>
+    </w:lvl>
+    <w:lvl w:ilvl="1" w:tplc="04130003" w:tentative="1">
+      <w:start w:val="1"/>
+      <w:numFmt w:val="bullet"/>
+      <w:lvlText w:val="o"/>
+      <w:lvlJc w:val="left"/>
+      <w:pPr>
+        <w:ind w:left="1440" w:hanging="360"/>
+      </w:pPr>
+      <w:rPr>
+        <w:rFonts w:ascii="Courier New" w:hAnsi="Courier New" w:cs="Courier New" w:hint="default"/>
+      </w:rPr>
+    </w:lvl>
+    <w:lvl w:ilvl="2" w:tplc="04130005" w:tentative="1">
+      <w:start w:val="1"/>
+      <w:numFmt w:val="bullet"/>
+      <w:lvlText w:val=""/>
+      <w:lvlJc w:val="left"/>
+      <w:pPr>
+        <w:ind w:left="2160" w:hanging="360"/>
+      </w:pPr>
+      <w:rPr>
+        <w:rFonts w:ascii="Wingdings" w:hAnsi="Wingdings" w:hint="default"/>
+      </w:rPr>
+    </w:lvl>
+    <w:lvl w:ilvl="3" w:tplc="04130001" w:tentative="1">
+      <w:start w:val="1"/>
+      <w:numFmt w:val="bullet"/>
+      <w:lvlText w:val=""/>
+      <w:lvlJc w:val="left"/>
+      <w:pPr>
+        <w:ind w:left="2880" w:hanging="360"/>
+      </w:pPr>
+      <w:rPr>
+        <w:rFonts w:ascii="Symbol" w:hAnsi="Symbol" w:hint="default"/>
+      </w:rPr>
+    </w:lvl>
+    <w:lvl w:ilvl="4" w:tplc="04130003" w:tentative="1">
+      <w:start w:val="1"/>
+      <w:numFmt w:val="bullet"/>
+      <w:lvlText w:val="o"/>
+      <w:lvlJc w:val="left"/>
+      <w:pPr>
+        <w:ind w:left="3600" w:hanging="360"/>
+      </w:pPr>
+      <w:rPr>
+        <w:rFonts w:ascii="Courier New" w:hAnsi="Courier New" w:cs="Courier New" w:hint="default"/>
+      </w:rPr>
+    </w:lvl>
+    <w:lvl w:ilvl="5" w:tplc="04130005" w:tentative="1">
+      <w:start w:val="1"/>
+      <w:numFmt w:val="bullet"/>
+      <w:lvlText w:val=""/>
+      <w:lvlJc w:val="left"/>
+      <w:pPr>
+        <w:ind w:left="4320" w:hanging="360"/>
+      </w:pPr>
+      <w:rPr>
+        <w:rFonts w:ascii="Wingdings" w:hAnsi="Wingdings" w:hint="default"/>
+      </w:rPr>
+    </w:lvl>
+    <w:lvl w:ilvl="6" w:tplc="04130001" w:tentative="1">
+      <w:start w:val="1"/>
+      <w:numFmt w:val="bullet"/>
+      <w:lvlText w:val=""/>
+      <w:lvlJc w:val="left"/>
+      <w:pPr>
+        <w:ind w:left="5040" w:hanging="360"/>
+      </w:pPr>
+      <w:rPr>
+        <w:rFonts w:ascii="Symbol" w:hAnsi="Symbol" w:hint="default"/>
+      </w:rPr>
+    </w:lvl>
+    <w:lvl w:ilvl="7" w:tplc="04130003" w:tentative="1">
+      <w:start w:val="1"/>
+      <w:numFmt w:val="bullet"/>
+      <w:lvlText w:val="o"/>
+      <w:lvlJc w:val="left"/>
+      <w:pPr>
+        <w:ind w:left="5760" w:hanging="360"/>
+      </w:pPr>
+      <w:rPr>
+        <w:rFonts w:ascii="Courier New" w:hAnsi="Courier New" w:cs="Courier New" w:hint="default"/>
+      </w:rPr>
+    </w:lvl>
+    <w:lvl w:ilvl="8" w:tplc="04130005" w:tentative="1">
+      <w:start w:val="1"/>
+      <w:numFmt w:val="bullet"/>
+      <w:lvlText w:val=""/>
+      <w:lvlJc w:val="left"/>
+      <w:pPr>
+        <w:ind w:left="6480" w:hanging="360"/>
+      </w:pPr>
+      <w:rPr>
+        <w:rFonts w:ascii="Wingdings" w:hAnsi="Wingdings" w:hint="default"/>
+      </w:rPr>
+    </w:lvl>
+  </w:abstractNum>
+  <w:abstractNum w:abstractNumId="5">
+    <w:nsid w:val="2D6C534F"/>
+    <w:multiLevelType w:val="hybridMultilevel"/>
+    <w:tmpl w:val="9C46BB8C"/>
+    <w:lvl w:ilvl="0" w:tplc="C83AD370">
+      <w:numFmt w:val="bullet"/>
+      <w:lvlText w:val="-"/>
+      <w:lvlJc w:val="left"/>
+      <w:pPr>
+        <w:ind w:left="1065" w:hanging="705"/>
+      </w:pPr>
+      <w:rPr>
+        <w:rFonts w:ascii="Verdana" w:eastAsia="Cambria" w:hAnsi="Verdana" w:cs="Verdana" w:hint="default"/>
+      </w:rPr>
+    </w:lvl>
+    <w:lvl w:ilvl="1" w:tplc="04130003" w:tentative="1">
+      <w:start w:val="1"/>
+      <w:numFmt w:val="bullet"/>
+      <w:lvlText w:val="o"/>
+      <w:lvlJc w:val="left"/>
+      <w:pPr>
+        <w:ind w:left="1440" w:hanging="360"/>
+      </w:pPr>
+      <w:rPr>
+        <w:rFonts w:ascii="Courier New" w:hAnsi="Courier New" w:cs="Courier New" w:hint="default"/>
+      </w:rPr>
+    </w:lvl>
+    <w:lvl w:ilvl="2" w:tplc="04130005" w:tentative="1">
+      <w:start w:val="1"/>
+      <w:numFmt w:val="bullet"/>
+      <w:lvlText w:val=""/>
+      <w:lvlJc w:val="left"/>
+      <w:pPr>
+        <w:ind w:left="2160" w:hanging="360"/>
+      </w:pPr>
+      <w:rPr>
+        <w:rFonts w:ascii="Wingdings" w:hAnsi="Wingdings" w:hint="default"/>
+      </w:rPr>
+    </w:lvl>
+    <w:lvl w:ilvl="3" w:tplc="04130001" w:tentative="1">
+      <w:start w:val="1"/>
+      <w:numFmt w:val="bullet"/>
+      <w:lvlText w:val=""/>
+      <w:lvlJc w:val="left"/>
+      <w:pPr>
+        <w:ind w:left="2880" w:hanging="360"/>
+      </w:pPr>
+      <w:rPr>
+        <w:rFonts w:ascii="Symbol" w:hAnsi="Symbol" w:hint="default"/>
+      </w:rPr>
+    </w:lvl>
+    <w:lvl w:ilvl="4" w:tplc="04130003" w:tentative="1">
+      <w:start w:val="1"/>
+      <w:numFmt w:val="bullet"/>
+      <w:lvlText w:val="o"/>
+      <w:lvlJc w:val="left"/>
+      <w:pPr>
+        <w:ind w:left="3600" w:hanging="360"/>
+      </w:pPr>
+      <w:rPr>
+        <w:rFonts w:ascii="Courier New" w:hAnsi="Courier New" w:cs="Courier New" w:hint="default"/>
+      </w:rPr>
+    </w:lvl>
+    <w:lvl w:ilvl="5" w:tplc="04130005" w:tentative="1">
+      <w:start w:val="1"/>
+      <w:numFmt w:val="bullet"/>
+      <w:lvlText w:val=""/>
+      <w:lvlJc w:val="left"/>
+      <w:pPr>
+        <w:ind w:left="4320" w:hanging="360"/>
+      </w:pPr>
+      <w:rPr>
+        <w:rFonts w:ascii="Wingdings" w:hAnsi="Wingdings" w:hint="default"/>
+      </w:rPr>
+    </w:lvl>
+    <w:lvl w:ilvl="6" w:tplc="04130001" w:tentative="1">
+      <w:start w:val="1"/>
+      <w:numFmt w:val="bullet"/>
+      <w:lvlText w:val=""/>
+      <w:lvlJc w:val="left"/>
+      <w:pPr>
+        <w:ind w:left="5040" w:hanging="360"/>
+      </w:pPr>
+      <w:rPr>
+        <w:rFonts w:ascii="Symbol" w:hAnsi="Symbol" w:hint="default"/>
+      </w:rPr>
+    </w:lvl>
+    <w:lvl w:ilvl="7" w:tplc="04130003" w:tentative="1">
+      <w:start w:val="1"/>
+      <w:numFmt w:val="bullet"/>
+      <w:lvlText w:val="o"/>
+      <w:lvlJc w:val="left"/>
+      <w:pPr>
+        <w:ind w:left="5760" w:hanging="360"/>
+      </w:pPr>
+      <w:rPr>
+        <w:rFonts w:ascii="Courier New" w:hAnsi="Courier New" w:cs="Courier New" w:hint="default"/>
+      </w:rPr>
+    </w:lvl>
+    <w:lvl w:ilvl="8" w:tplc="04130005" w:tentative="1">
+      <w:start w:val="1"/>
+      <w:numFmt w:val="bullet"/>
+      <w:lvlText w:val=""/>
+      <w:lvlJc w:val="left"/>
+      <w:pPr>
+        <w:ind w:left="6480" w:hanging="360"/>
+      </w:pPr>
+      <w:rPr>
+        <w:rFonts w:ascii="Wingdings" w:hAnsi="Wingdings" w:hint="default"/>
+      </w:rPr>
+    </w:lvl>
+  </w:abstractNum>
+  <w:abstractNum w:abstractNumId="6">
+    <w:nsid w:val="5A500B23"/>
+    <w:multiLevelType w:val="hybridMultilevel"/>
+    <w:tmpl w:val="141608D8"/>
+    <w:lvl w:ilvl="0" w:tplc="C83AD370">
+      <w:numFmt w:val="bullet"/>
+      <w:lvlText w:val="-"/>
+      <w:lvlJc w:val="left"/>
+      <w:pPr>
+        <w:ind w:left="1065" w:hanging="705"/>
+      </w:pPr>
+      <w:rPr>
+        <w:rFonts w:ascii="Verdana" w:eastAsia="Cambria" w:hAnsi="Verdana" w:cs="Verdana" w:hint="default"/>
+      </w:rPr>
+    </w:lvl>
+    <w:lvl w:ilvl="1" w:tplc="6440819E">
+      <w:numFmt w:val="bullet"/>
+      <w:lvlText w:val=""/>
+      <w:lvlJc w:val="left"/>
+      <w:pPr>
+        <w:ind w:left="1785" w:hanging="705"/>
+      </w:pPr>
+      <w:rPr>
+        <w:rFonts w:ascii="Symbol" w:eastAsia="Cambria" w:hAnsi="Symbol" w:cs="Verdana" w:hint="default"/>
+      </w:rPr>
+    </w:lvl>
+    <w:lvl w:ilvl="2" w:tplc="04130005" w:tentative="1">
+      <w:start w:val="1"/>
+      <w:numFmt w:val="bullet"/>
+      <w:lvlText w:val=""/>
+      <w:lvlJc w:val="left"/>
+      <w:pPr>
+        <w:ind w:left="2160" w:hanging="360"/>
+      </w:pPr>
+      <w:rPr>
+        <w:rFonts w:ascii="Wingdings" w:hAnsi="Wingdings" w:hint="default"/>
+      </w:rPr>
+    </w:lvl>
+    <w:lvl w:ilvl="3" w:tplc="04130001" w:tentative="1">
+      <w:start w:val="1"/>
+      <w:numFmt w:val="bullet"/>
+      <w:lvlText w:val=""/>
+      <w:lvlJc w:val="left"/>
+      <w:pPr>
+        <w:ind w:left="2880" w:hanging="360"/>
+      </w:pPr>
+      <w:rPr>
+        <w:rFonts w:ascii="Symbol" w:hAnsi="Symbol" w:hint="default"/>
+      </w:rPr>
+    </w:lvl>
+    <w:lvl w:ilvl="4" w:tplc="04130003" w:tentative="1">
+      <w:start w:val="1"/>
+      <w:numFmt w:val="bullet"/>
+      <w:lvlText w:val="o"/>
+      <w:lvlJc w:val="left"/>
+      <w:pPr>
+        <w:ind w:left="3600" w:hanging="360"/>
+      </w:pPr>
+      <w:rPr>
+        <w:rFonts w:ascii="Courier New" w:hAnsi="Courier New" w:cs="Courier New" w:hint="default"/>
+      </w:rPr>
+    </w:lvl>
+    <w:lvl w:ilvl="5" w:tplc="04130005" w:tentative="1">
+      <w:start w:val="1"/>
+      <w:numFmt w:val="bullet"/>
+      <w:lvlText w:val=""/>
+      <w:lvlJc w:val="left"/>
+      <w:pPr>
+        <w:ind w:left="4320" w:hanging="360"/>
+      </w:pPr>
+      <w:rPr>
+        <w:rFonts w:ascii="Wingdings" w:hAnsi="Wingdings" w:hint="default"/>
+      </w:rPr>
+    </w:lvl>
+    <w:lvl w:ilvl="6" w:tplc="04130001" w:tentative="1">
+      <w:start w:val="1"/>
+      <w:numFmt w:val="bullet"/>
+      <w:lvlText w:val=""/>
+      <w:lvlJc w:val="left"/>
+      <w:pPr>
+        <w:ind w:left="5040" w:hanging="360"/>
+      </w:pPr>
+      <w:rPr>
+        <w:rFonts w:ascii="Symbol" w:hAnsi="Symbol" w:hint="default"/>
+      </w:rPr>
+    </w:lvl>
+    <w:lvl w:ilvl="7" w:tplc="04130003" w:tentative="1">
+      <w:start w:val="1"/>
+      <w:numFmt w:val="bullet"/>
+      <w:lvlText w:val="o"/>
+      <w:lvlJc w:val="left"/>
+      <w:pPr>
+        <w:ind w:left="5760" w:hanging="360"/>
+      </w:pPr>
+      <w:rPr>
+        <w:rFonts w:ascii="Courier New" w:hAnsi="Courier New" w:cs="Courier New" w:hint="default"/>
+      </w:rPr>
+    </w:lvl>
+    <w:lvl w:ilvl="8" w:tplc="04130005" w:tentative="1">
+      <w:start w:val="1"/>
+      <w:numFmt w:val="bullet"/>
+      <w:lvlText w:val=""/>
+      <w:lvlJc w:val="left"/>
+      <w:pPr>
+        <w:ind w:left="6480" w:hanging="360"/>
+      </w:pPr>
+      <w:rPr>
+        <w:rFonts w:ascii="Wingdings" w:hAnsi="Wingdings" w:hint="default"/>
+      </w:rPr>
+    </w:lvl>
+  </w:abstractNum>
+  <w:abstractNum w:abstractNumId="7">
+    <w:nsid w:val="6F710FA5"/>
+    <w:multiLevelType w:val="hybridMultilevel"/>
+    <w:tmpl w:val="C0ECD8D2"/>
+    <w:lvl w:ilvl="0" w:tplc="04130001">
+      <w:start w:val="1"/>
+      <w:numFmt w:val="bullet"/>
+      <w:lvlText w:val=""/>
+      <w:lvlJc w:val="left"/>
+      <w:pPr>
+        <w:ind w:left="720" w:hanging="360"/>
+      </w:pPr>
+      <w:rPr>
+        <w:rFonts w:ascii="Symbol" w:hAnsi="Symbol" w:hint="default"/>
+      </w:rPr>
+    </w:lvl>
+    <w:lvl w:ilvl="1" w:tplc="04130003" w:tentative="1">
+      <w:start w:val="1"/>
+      <w:numFmt w:val="bullet"/>
+      <w:lvlText w:val="o"/>
+      <w:lvlJc w:val="left"/>
+      <w:pPr>
+        <w:ind w:left="1440" w:hanging="360"/>
+      </w:pPr>
+      <w:rPr>
+        <w:rFonts w:ascii="Courier New" w:hAnsi="Courier New" w:cs="Courier New" w:hint="default"/>
+      </w:rPr>
+    </w:lvl>
+    <w:lvl w:ilvl="2" w:tplc="04130005" w:tentative="1">
+      <w:start w:val="1"/>
+      <w:numFmt w:val="bullet"/>
+      <w:lvlText w:val=""/>
+      <w:lvlJc w:val="left"/>
+      <w:pPr>
+        <w:ind w:left="2160" w:hanging="360"/>
+      </w:pPr>
+      <w:rPr>
+        <w:rFonts w:ascii="Wingdings" w:hAnsi="Wingdings" w:hint="default"/>
+      </w:rPr>
+    </w:lvl>
+    <w:lvl w:ilvl="3" w:tplc="04130001" w:tentative="1">
+      <w:start w:val="1"/>
+      <w:numFmt w:val="bullet"/>
+      <w:lvlText w:val=""/>
+      <w:lvlJc w:val="left"/>
+      <w:pPr>
+        <w:ind w:left="2880" w:hanging="360"/>
+      </w:pPr>
+      <w:rPr>
+        <w:rFonts w:ascii="Symbol" w:hAnsi="Symbol" w:hint="default"/>
+      </w:rPr>
+    </w:lvl>
+    <w:lvl w:ilvl="4" w:tplc="04130003" w:tentative="1">
+      <w:start w:val="1"/>
+      <w:numFmt w:val="bullet"/>
+      <w:lvlText w:val="o"/>
+      <w:lvlJc w:val="left"/>
+      <w:pPr>
+        <w:ind w:left="3600" w:hanging="360"/>
+      </w:pPr>
+      <w:rPr>
+        <w:rFonts w:ascii="Courier New" w:hAnsi="Courier New" w:cs="Courier New" w:hint="default"/>
+      </w:rPr>
+    </w:lvl>
+    <w:lvl w:ilvl="5" w:tplc="04130005" w:tentative="1">
+      <w:start w:val="1"/>
+      <w:numFmt w:val="bullet"/>
+      <w:lvlText w:val=""/>
+      <w:lvlJc w:val="left"/>
+      <w:pPr>
+        <w:ind w:left="4320" w:hanging="360"/>
+      </w:pPr>
+      <w:rPr>
+        <w:rFonts w:ascii="Wingdings" w:hAnsi="Wingdings" w:hint="default"/>
+      </w:rPr>
+    </w:lvl>
+    <w:lvl w:ilvl="6" w:tplc="04130001" w:tentative="1">
+      <w:start w:val="1"/>
+      <w:numFmt w:val="bullet"/>
+      <w:lvlText w:val=""/>
+      <w:lvlJc w:val="left"/>
+      <w:pPr>
+        <w:ind w:left="5040" w:hanging="360"/>
+      </w:pPr>
+      <w:rPr>
+        <w:rFonts w:ascii="Symbol" w:hAnsi="Symbol" w:hint="default"/>
+      </w:rPr>
+    </w:lvl>
+    <w:lvl w:ilvl="7" w:tplc="04130003" w:tentative="1">
+      <w:start w:val="1"/>
+      <w:numFmt w:val="bullet"/>
+      <w:lvlText w:val="o"/>
+      <w:lvlJc w:val="left"/>
+      <w:pPr>
+        <w:ind w:left="5760" w:hanging="360"/>
+      </w:pPr>
+      <w:rPr>
+        <w:rFonts w:ascii="Courier New" w:hAnsi="Courier New" w:cs="Courier New" w:hint="default"/>
+      </w:rPr>
+    </w:lvl>
+    <w:lvl w:ilvl="8" w:tplc="04130005" w:tentative="1">
+      <w:start w:val="1"/>
+      <w:numFmt w:val="bullet"/>
+      <w:lvlText w:val=""/>
+      <w:lvlJc w:val="left"/>
+      <w:pPr>
+        <w:ind w:left="6480" w:hanging="360"/>
+      </w:pPr>
+      <w:rPr>
+        <w:rFonts w:ascii="Wingdings" w:hAnsi="Wingdings" w:hint="default"/>
+      </w:rPr>
+    </w:lvl>
+  </w:abstractNum>
   <w:num w:numId="1">
     <w:abstractNumId w:val="0"/>
   </w:num>
@@ -9145,6 +8217,18 @@
   </w:num>
   <w:num w:numId="4">
     <w:abstractNumId w:val="3"/>
+  </w:num>
+  <w:num w:numId="5">
+    <w:abstractNumId w:val="6"/>
+  </w:num>
+  <w:num w:numId="6">
+    <w:abstractNumId w:val="7"/>
+  </w:num>
+  <w:num w:numId="7">
+    <w:abstractNumId w:val="4"/>
+  </w:num>
+  <w:num w:numId="8">
+    <w:abstractNumId w:val="5"/>
   </w:num>
 </w:numbering>
 </file>
@@ -9160,7 +8244,7 @@
     </w:rPrDefault>
     <w:pPrDefault/>
   </w:docDefaults>
-  <w:latentStyles w:defLockedState="1" w:defUIPriority="99" w:defSemiHidden="1" w:defUnhideWhenUsed="1" w:defQFormat="0" w:count="276">
+  <w:latentStyles w:defLockedState="1" w:defUIPriority="99" w:defSemiHidden="1" w:defUnhideWhenUsed="1" w:defQFormat="0" w:count="267">
     <w:lsdException w:name="Normal" w:semiHidden="0" w:uiPriority="0" w:unhideWhenUsed="0" w:qFormat="1"/>
     <w:lsdException w:name="heading 1" w:semiHidden="0" w:uiPriority="9" w:unhideWhenUsed="0" w:qFormat="1"/>
     <w:lsdException w:name="heading 2" w:semiHidden="0" w:uiPriority="9" w:unhideWhenUsed="0" w:qFormat="1"/>
@@ -9299,7 +8383,7 @@
     <w:lsdException w:name="Bibliography" w:locked="0" w:uiPriority="37"/>
     <w:lsdException w:name="TOC Heading" w:locked="0" w:semiHidden="0" w:uiPriority="39" w:unhideWhenUsed="0" w:qFormat="1"/>
   </w:latentStyles>
-  <w:style w:type="paragraph" w:default="1" w:styleId="Normaal">
+  <w:style w:type="paragraph" w:default="1" w:styleId="Standaard">
     <w:name w:val="Normal"/>
     <w:qFormat/>
     <w:rsid w:val="00192202"/>
@@ -9317,9 +8401,9 @@
   </w:style>
   <w:style w:type="paragraph" w:styleId="Kop1">
     <w:name w:val="heading 1"/>
-    <w:basedOn w:val="Normaal"/>
+    <w:basedOn w:val="Standaard"/>
     <w:next w:val="Plattetekst"/>
-    <w:link w:val="Kop1Teken"/>
+    <w:link w:val="Kop1Char"/>
     <w:uiPriority w:val="99"/>
     <w:qFormat/>
     <w:rsid w:val="00192202"/>
@@ -9342,9 +8426,9 @@
   </w:style>
   <w:style w:type="paragraph" w:styleId="Kop2">
     <w:name w:val="heading 2"/>
-    <w:basedOn w:val="Normaal"/>
+    <w:basedOn w:val="Standaard"/>
     <w:next w:val="Plattetekst"/>
-    <w:link w:val="Kop2Teken"/>
+    <w:link w:val="Kop2Char"/>
     <w:uiPriority w:val="99"/>
     <w:qFormat/>
     <w:rsid w:val="00192202"/>
@@ -9366,13 +8450,38 @@
       <w:szCs w:val="26"/>
     </w:rPr>
   </w:style>
+  <w:style w:type="paragraph" w:styleId="Kop3">
+    <w:name w:val="heading 3"/>
+    <w:basedOn w:val="Standaard"/>
+    <w:next w:val="Standaard"/>
+    <w:link w:val="Kop3Char"/>
+    <w:uiPriority w:val="9"/>
+    <w:unhideWhenUsed/>
+    <w:qFormat/>
+    <w:locked/>
+    <w:rsid w:val="005764E3"/>
+    <w:pPr>
+      <w:keepNext/>
+      <w:spacing w:before="240" w:after="60"/>
+      <w:outlineLvl w:val="2"/>
+    </w:pPr>
+    <w:rPr>
+      <w:rFonts w:ascii="Cambria" w:eastAsia="Times New Roman" w:hAnsi="Cambria" w:cs="Times New Roman"/>
+      <w:b/>
+      <w:bCs/>
+      <w:sz w:val="26"/>
+      <w:szCs w:val="26"/>
+    </w:rPr>
+  </w:style>
   <w:style w:type="character" w:default="1" w:styleId="Standaardalinea-lettertype">
     <w:name w:val="Default Paragraph Font"/>
+    <w:uiPriority w:val="1"/>
     <w:semiHidden/>
     <w:unhideWhenUsed/>
   </w:style>
   <w:style w:type="table" w:default="1" w:styleId="Standaardtabel">
     <w:name w:val="Normal Table"/>
+    <w:uiPriority w:val="99"/>
     <w:semiHidden/>
     <w:unhideWhenUsed/>
     <w:qFormat/>
@@ -9388,6 +8497,7 @@
   </w:style>
   <w:style w:type="numbering" w:default="1" w:styleId="Geenlijst">
     <w:name w:val="No List"/>
+    <w:uiPriority w:val="99"/>
     <w:semiHidden/>
     <w:unhideWhenUsed/>
   </w:style>
@@ -9415,9 +8525,9 @@
   </w:style>
   <w:style w:type="paragraph" w:styleId="Titel">
     <w:name w:val="Title"/>
-    <w:basedOn w:val="Normaal"/>
+    <w:basedOn w:val="Standaard"/>
     <w:next w:val="Subtitel"/>
-    <w:link w:val="TitelTeken"/>
+    <w:link w:val="TitelChar"/>
     <w:uiPriority w:val="99"/>
     <w:qFormat/>
     <w:rsid w:val="00192202"/>
@@ -9449,8 +8559,8 @@
       <w:rFonts w:cs="Times New Roman"/>
     </w:rPr>
   </w:style>
-  <w:style w:type="character" w:customStyle="1" w:styleId="TitelTeken">
-    <w:name w:val="Titel Teken"/>
+  <w:style w:type="character" w:customStyle="1" w:styleId="TitelChar">
+    <w:name w:val="Titel Char"/>
     <w:basedOn w:val="Standaardalinea-lettertype"/>
     <w:link w:val="Titel"/>
     <w:uiPriority w:val="99"/>
@@ -9470,9 +8580,9 @@
   </w:style>
   <w:style w:type="paragraph" w:styleId="Subtitel">
     <w:name w:val="Subtitle"/>
-    <w:basedOn w:val="Normaal"/>
-    <w:next w:val="Normaal"/>
-    <w:link w:val="SubtitelTeken"/>
+    <w:basedOn w:val="Standaard"/>
+    <w:next w:val="Standaard"/>
+    <w:link w:val="SubtitelChar"/>
     <w:uiPriority w:val="99"/>
     <w:qFormat/>
     <w:rsid w:val="00192202"/>
@@ -9489,8 +8599,8 @@
       <w:spacing w:val="15"/>
     </w:rPr>
   </w:style>
-  <w:style w:type="character" w:customStyle="1" w:styleId="SubtitelTeken">
-    <w:name w:val="Subtitel Teken"/>
+  <w:style w:type="character" w:customStyle="1" w:styleId="SubtitelChar">
+    <w:name w:val="Subtitel Char"/>
     <w:basedOn w:val="Standaardalinea-lettertype"/>
     <w:link w:val="Subtitel"/>
     <w:uiPriority w:val="99"/>
@@ -9506,8 +8616,8 @@
       <w:lang w:val="nl-NL" w:eastAsia="ar-SA" w:bidi="ar-SA"/>
     </w:rPr>
   </w:style>
-  <w:style w:type="character" w:customStyle="1" w:styleId="Kop1Teken">
-    <w:name w:val="Kop 1 Teken"/>
+  <w:style w:type="character" w:customStyle="1" w:styleId="Kop1Char">
+    <w:name w:val="Kop 1 Char"/>
     <w:basedOn w:val="Standaardalinea-lettertype"/>
     <w:link w:val="Kop1"/>
     <w:uiPriority w:val="99"/>
@@ -9524,8 +8634,8 @@
       <w:lang w:val="nl-NL" w:eastAsia="ar-SA" w:bidi="ar-SA"/>
     </w:rPr>
   </w:style>
-  <w:style w:type="character" w:customStyle="1" w:styleId="Kop2Teken">
-    <w:name w:val="Kop 2 Teken"/>
+  <w:style w:type="character" w:customStyle="1" w:styleId="Kop2Char">
+    <w:name w:val="Kop 2 Char"/>
     <w:basedOn w:val="Standaardalinea-lettertype"/>
     <w:link w:val="Kop2"/>
     <w:uiPriority w:val="99"/>
@@ -9703,7 +8813,7 @@
   </w:style>
   <w:style w:type="paragraph" w:customStyle="1" w:styleId="Kop">
     <w:name w:val="Kop"/>
-    <w:basedOn w:val="Normaal"/>
+    <w:basedOn w:val="Standaard"/>
     <w:next w:val="Plattetekst"/>
     <w:uiPriority w:val="99"/>
     <w:rsid w:val="00192202"/>
@@ -9719,16 +8829,16 @@
   </w:style>
   <w:style w:type="paragraph" w:styleId="Plattetekst">
     <w:name w:val="Body Text"/>
-    <w:basedOn w:val="Normaal"/>
-    <w:link w:val="PlattetekstTeken"/>
+    <w:basedOn w:val="Standaard"/>
+    <w:link w:val="PlattetekstChar"/>
     <w:uiPriority w:val="99"/>
     <w:rsid w:val="00192202"/>
     <w:pPr>
       <w:spacing w:after="120"/>
     </w:pPr>
   </w:style>
-  <w:style w:type="character" w:customStyle="1" w:styleId="PlattetekstTeken">
-    <w:name w:val="Platte tekst Teken"/>
+  <w:style w:type="character" w:customStyle="1" w:styleId="PlattetekstChar">
+    <w:name w:val="Platte tekst Char"/>
     <w:basedOn w:val="Standaardalinea-lettertype"/>
     <w:link w:val="Plattetekst"/>
     <w:uiPriority w:val="99"/>
@@ -9752,7 +8862,7 @@
   </w:style>
   <w:style w:type="paragraph" w:styleId="Bijschrift">
     <w:name w:val="caption"/>
-    <w:basedOn w:val="Normaal"/>
+    <w:basedOn w:val="Standaard"/>
     <w:uiPriority w:val="99"/>
     <w:qFormat/>
     <w:rsid w:val="00192202"/>
@@ -9768,7 +8878,7 @@
   </w:style>
   <w:style w:type="paragraph" w:customStyle="1" w:styleId="Index">
     <w:name w:val="Index"/>
-    <w:basedOn w:val="Normaal"/>
+    <w:basedOn w:val="Standaard"/>
     <w:uiPriority w:val="99"/>
     <w:rsid w:val="00192202"/>
     <w:pPr>
@@ -9780,7 +8890,7 @@
   </w:style>
   <w:style w:type="paragraph" w:customStyle="1" w:styleId="Heading">
     <w:name w:val="Heading"/>
-    <w:basedOn w:val="Normaal"/>
+    <w:basedOn w:val="Standaard"/>
     <w:next w:val="Plattetekst"/>
     <w:uiPriority w:val="99"/>
     <w:rsid w:val="00192202"/>
@@ -9796,14 +8906,14 @@
   </w:style>
   <w:style w:type="paragraph" w:customStyle="1" w:styleId="Lijstalinea1">
     <w:name w:val="Lijstalinea1"/>
-    <w:basedOn w:val="Normaal"/>
+    <w:basedOn w:val="Standaard"/>
     <w:uiPriority w:val="99"/>
     <w:rsid w:val="00192202"/>
   </w:style>
   <w:style w:type="paragraph" w:styleId="Koptekst">
     <w:name w:val="header"/>
-    <w:basedOn w:val="Normaal"/>
-    <w:link w:val="KoptekstTeken"/>
+    <w:basedOn w:val="Standaard"/>
+    <w:link w:val="KoptekstChar"/>
     <w:uiPriority w:val="99"/>
     <w:rsid w:val="00192202"/>
     <w:pPr>
@@ -9814,8 +8924,8 @@
       </w:tabs>
     </w:pPr>
   </w:style>
-  <w:style w:type="character" w:customStyle="1" w:styleId="KoptekstTeken">
-    <w:name w:val="Koptekst Teken"/>
+  <w:style w:type="character" w:customStyle="1" w:styleId="KoptekstChar">
+    <w:name w:val="Koptekst Char"/>
     <w:basedOn w:val="Standaardalinea-lettertype"/>
     <w:link w:val="Koptekst"/>
     <w:uiPriority w:val="99"/>
@@ -9830,8 +8940,8 @@
   </w:style>
   <w:style w:type="paragraph" w:styleId="Voettekst">
     <w:name w:val="footer"/>
-    <w:basedOn w:val="Normaal"/>
-    <w:link w:val="VoettekstTeken"/>
+    <w:basedOn w:val="Standaard"/>
+    <w:link w:val="VoettekstChar"/>
     <w:uiPriority w:val="99"/>
     <w:rsid w:val="00192202"/>
     <w:pPr>
@@ -9842,8 +8952,8 @@
       </w:tabs>
     </w:pPr>
   </w:style>
-  <w:style w:type="character" w:customStyle="1" w:styleId="VoettekstTeken">
-    <w:name w:val="Voettekst Teken"/>
+  <w:style w:type="character" w:customStyle="1" w:styleId="VoettekstChar">
+    <w:name w:val="Voettekst Char"/>
     <w:basedOn w:val="Standaardalinea-lettertype"/>
     <w:link w:val="Voettekst"/>
     <w:uiPriority w:val="99"/>
@@ -9877,7 +8987,7 @@
   </w:style>
   <w:style w:type="paragraph" w:styleId="Inhopg1">
     <w:name w:val="toc 1"/>
-    <w:basedOn w:val="Normaal"/>
+    <w:basedOn w:val="Standaard"/>
     <w:uiPriority w:val="39"/>
     <w:rsid w:val="00192202"/>
     <w:pPr>
@@ -9891,7 +9001,7 @@
   </w:style>
   <w:style w:type="paragraph" w:styleId="Inhopg2">
     <w:name w:val="toc 2"/>
-    <w:basedOn w:val="Normaal"/>
+    <w:basedOn w:val="Standaard"/>
     <w:uiPriority w:val="39"/>
     <w:rsid w:val="00192202"/>
     <w:rPr>
@@ -9902,7 +9012,7 @@
   </w:style>
   <w:style w:type="paragraph" w:styleId="Inhopg3">
     <w:name w:val="toc 3"/>
-    <w:basedOn w:val="Normaal"/>
+    <w:basedOn w:val="Standaard"/>
     <w:uiPriority w:val="99"/>
     <w:rsid w:val="00192202"/>
     <w:pPr>
@@ -9917,7 +9027,7 @@
   </w:style>
   <w:style w:type="paragraph" w:styleId="Inhopg4">
     <w:name w:val="toc 4"/>
-    <w:basedOn w:val="Normaal"/>
+    <w:basedOn w:val="Standaard"/>
     <w:uiPriority w:val="99"/>
     <w:rsid w:val="00192202"/>
     <w:pPr>
@@ -9934,7 +9044,7 @@
   </w:style>
   <w:style w:type="paragraph" w:styleId="Inhopg5">
     <w:name w:val="toc 5"/>
-    <w:basedOn w:val="Normaal"/>
+    <w:basedOn w:val="Standaard"/>
     <w:uiPriority w:val="99"/>
     <w:rsid w:val="00192202"/>
     <w:pPr>
@@ -9951,7 +9061,7 @@
   </w:style>
   <w:style w:type="paragraph" w:styleId="Inhopg6">
     <w:name w:val="toc 6"/>
-    <w:basedOn w:val="Normaal"/>
+    <w:basedOn w:val="Standaard"/>
     <w:uiPriority w:val="99"/>
     <w:rsid w:val="00192202"/>
     <w:pPr>
@@ -9968,7 +9078,7 @@
   </w:style>
   <w:style w:type="paragraph" w:styleId="Inhopg7">
     <w:name w:val="toc 7"/>
-    <w:basedOn w:val="Normaal"/>
+    <w:basedOn w:val="Standaard"/>
     <w:uiPriority w:val="99"/>
     <w:rsid w:val="00192202"/>
     <w:pPr>
@@ -9985,7 +9095,7 @@
   </w:style>
   <w:style w:type="paragraph" w:styleId="Inhopg8">
     <w:name w:val="toc 8"/>
-    <w:basedOn w:val="Normaal"/>
+    <w:basedOn w:val="Standaard"/>
     <w:uiPriority w:val="99"/>
     <w:rsid w:val="00192202"/>
     <w:pPr>
@@ -10002,7 +9112,7 @@
   </w:style>
   <w:style w:type="paragraph" w:styleId="Inhopg9">
     <w:name w:val="toc 9"/>
-    <w:basedOn w:val="Normaal"/>
+    <w:basedOn w:val="Standaard"/>
     <w:uiPriority w:val="99"/>
     <w:rsid w:val="00192202"/>
     <w:pPr>
@@ -10019,13 +9129,13 @@
   </w:style>
   <w:style w:type="paragraph" w:styleId="Ballontekst">
     <w:name w:val="Balloon Text"/>
-    <w:basedOn w:val="Normaal"/>
-    <w:link w:val="BallontekstTeken"/>
+    <w:basedOn w:val="Standaard"/>
+    <w:link w:val="BallontekstChar"/>
     <w:uiPriority w:val="99"/>
     <w:rsid w:val="00192202"/>
   </w:style>
-  <w:style w:type="character" w:customStyle="1" w:styleId="BallontekstTeken">
-    <w:name w:val="Ballontekst Teken"/>
+  <w:style w:type="character" w:customStyle="1" w:styleId="BallontekstChar">
+    <w:name w:val="Ballontekst Char"/>
     <w:basedOn w:val="Standaardalinea-lettertype"/>
     <w:link w:val="Ballontekst"/>
     <w:uiPriority w:val="99"/>
@@ -10040,7 +9150,7 @@
   </w:style>
   <w:style w:type="paragraph" w:customStyle="1" w:styleId="TableContents">
     <w:name w:val="Table Contents"/>
-    <w:basedOn w:val="Normaal"/>
+    <w:basedOn w:val="Standaard"/>
     <w:uiPriority w:val="99"/>
     <w:rsid w:val="00192202"/>
     <w:pPr>
@@ -10064,7 +9174,7 @@
   </w:style>
   <w:style w:type="paragraph" w:customStyle="1" w:styleId="Inhoudtabel">
     <w:name w:val="Inhoud tabel"/>
-    <w:basedOn w:val="Normaal"/>
+    <w:basedOn w:val="Standaard"/>
     <w:uiPriority w:val="99"/>
     <w:rsid w:val="00192202"/>
     <w:pPr>
@@ -10116,7 +9226,7 @@
   <w:style w:type="paragraph" w:styleId="Kopvaninhoudsopgave">
     <w:name w:val="TOC Heading"/>
     <w:basedOn w:val="Kop1"/>
-    <w:next w:val="Normaal"/>
+    <w:next w:val="Standaard"/>
     <w:uiPriority w:val="99"/>
     <w:qFormat/>
     <w:rsid w:val="00192202"/>
@@ -10155,6 +9265,23 @@
     <w:rsid w:val="000A3C5D"/>
     <w:rPr>
       <w:rFonts w:cs="Times New Roman"/>
+    </w:rPr>
+  </w:style>
+  <w:style w:type="character" w:customStyle="1" w:styleId="Kop3Char">
+    <w:name w:val="Kop 3 Char"/>
+    <w:basedOn w:val="Standaardalinea-lettertype"/>
+    <w:link w:val="Kop3"/>
+    <w:uiPriority w:val="9"/>
+    <w:rsid w:val="005764E3"/>
+    <w:rPr>
+      <w:rFonts w:ascii="Cambria" w:eastAsia="Times New Roman" w:hAnsi="Cambria" w:cs="Times New Roman"/>
+      <w:b/>
+      <w:bCs/>
+      <w:color w:val="000000"/>
+      <w:kern w:val="1"/>
+      <w:sz w:val="26"/>
+      <w:szCs w:val="26"/>
+      <w:lang w:eastAsia="ar-SA"/>
     </w:rPr>
   </w:style>
 </w:styles>

</xml_diff>